<commit_message>
Wrote more in methodology and HMM/ANN lit review.
</commit_message>
<xml_diff>
--- a/Documents/Proposal.docx
+++ b/Documents/Proposal.docx
@@ -1,6 +1,6 @@
 
 <file path=word/document.xml><?xml version="1.0" encoding="utf-8"?>
-<w:document xmlns:wpc="http://schemas.microsoft.com/office/word/2010/wordprocessingCanvas" xmlns:mo="http://schemas.microsoft.com/office/mac/office/2008/main" xmlns:mc="http://schemas.openxmlformats.org/markup-compatibility/2006" xmlns:mv="urn:schemas-microsoft-com:mac:vml" xmlns:o="urn:schemas-microsoft-com:office:office" xmlns:r="http://schemas.openxmlformats.org/officeDocument/2006/relationships" xmlns:m="http://schemas.openxmlformats.org/officeDocument/2006/math" xmlns:v="urn:schemas-microsoft-com:vml" xmlns:wp14="http://schemas.microsoft.com/office/word/2010/wordprocessingDrawing" xmlns:wp="http://schemas.openxmlformats.org/drawingml/2006/wordprocessingDrawing" xmlns:w10="urn:schemas-microsoft-com:office:word" xmlns:w="http://schemas.openxmlformats.org/wordprocessingml/2006/main" xmlns:w14="http://schemas.microsoft.com/office/word/2010/wordml" xmlns:wpg="http://schemas.microsoft.com/office/word/2010/wordprocessingGroup" xmlns:wpi="http://schemas.microsoft.com/office/word/2010/wordprocessingInk" xmlns:wne="http://schemas.microsoft.com/office/word/2006/wordml" xmlns:wps="http://schemas.microsoft.com/office/word/2010/wordprocessingShape" mc:Ignorable="w14 wp14">
+<w:document xmlns:wpc="http://schemas.microsoft.com/office/word/2010/wordprocessingCanvas" xmlns:mc="http://schemas.openxmlformats.org/markup-compatibility/2006" xmlns:o="urn:schemas-microsoft-com:office:office" xmlns:r="http://schemas.openxmlformats.org/officeDocument/2006/relationships" xmlns:m="http://schemas.openxmlformats.org/officeDocument/2006/math" xmlns:v="urn:schemas-microsoft-com:vml" xmlns:wp14="http://schemas.microsoft.com/office/word/2010/wordprocessingDrawing" xmlns:wp="http://schemas.openxmlformats.org/drawingml/2006/wordprocessingDrawing" xmlns:w10="urn:schemas-microsoft-com:office:word" xmlns:w="http://schemas.openxmlformats.org/wordprocessingml/2006/main" xmlns:w14="http://schemas.microsoft.com/office/word/2010/wordml" xmlns:w15="http://schemas.microsoft.com/office/word/2012/wordml" xmlns:wpg="http://schemas.microsoft.com/office/word/2010/wordprocessingGroup" xmlns:wpi="http://schemas.microsoft.com/office/word/2010/wordprocessingInk" xmlns:wne="http://schemas.microsoft.com/office/word/2006/wordml" xmlns:wps="http://schemas.microsoft.com/office/word/2010/wordprocessingShape" mc:Ignorable="w14 w15 wp14">
   <w:body>
     <w:bookmarkStart w:id="0" w:name="_Toc259276581" w:displacedByCustomXml="next"/>
     <w:sdt>
@@ -813,7 +813,7 @@
             <w:rPr>
               <w:noProof/>
             </w:rPr>
-            <w:t>4</w:t>
+            <w:t>5</w:t>
           </w:r>
           <w:r>
             <w:rPr>
@@ -1046,7 +1046,7 @@
             <w:rPr>
               <w:noProof/>
             </w:rPr>
-            <w:t>7</w:t>
+            <w:t>8</w:t>
           </w:r>
           <w:r>
             <w:rPr>
@@ -2527,6 +2527,7 @@
               <w:bCs/>
               <w:noProof/>
             </w:rPr>
+            <w:lastRenderedPageBreak/>
             <w:fldChar w:fldCharType="end"/>
           </w:r>
         </w:p>
@@ -2536,9 +2537,9 @@
       <w:pPr>
         <w:pStyle w:val="Heading1"/>
         <w:sectPr>
-          <w:headerReference w:type="default" r:id="rId9"/>
-          <w:footerReference w:type="even" r:id="rId10"/>
-          <w:footerReference w:type="default" r:id="rId11"/>
+          <w:headerReference w:type="default" r:id="rId8"/>
+          <w:footerReference w:type="even" r:id="rId9"/>
+          <w:footerReference w:type="default" r:id="rId10"/>
           <w:type w:val="continuous"/>
           <w:pgSz w:w="11900" w:h="16840"/>
           <w:pgMar w:top="1440" w:right="1440" w:bottom="1440" w:left="1440" w:header="708" w:footer="708" w:gutter="0"/>
@@ -2554,6 +2555,7 @@
       </w:pPr>
       <w:bookmarkStart w:id="1" w:name="_Toc261013276"/>
       <w:r>
+        <w:lastRenderedPageBreak/>
         <w:t>Introduction</w:t>
       </w:r>
       <w:bookmarkEnd w:id="1"/>
@@ -2646,8 +2648,13 @@
         <w:t xml:space="preserve">Is there a correlation between feature vector </w:t>
       </w:r>
       <w:r>
-        <w:t>variance and recognition rates.</w:t>
-      </w:r>
+        <w:t xml:space="preserve">variance and recognition </w:t>
+      </w:r>
+      <w:proofErr w:type="gramStart"/>
+      <w:r>
+        <w:t>rates.</w:t>
+      </w:r>
+      <w:proofErr w:type="gramEnd"/>
     </w:p>
     <w:p>
       <w:pPr>
@@ -2672,6 +2679,7 @@
       </w:pPr>
       <w:bookmarkStart w:id="3" w:name="_Toc261013278"/>
       <w:r>
+        <w:lastRenderedPageBreak/>
         <w:t>Literature Review</w:t>
       </w:r>
       <w:bookmarkEnd w:id="0"/>
@@ -2867,7 +2875,15 @@
         <w:t xml:space="preserve">onunciation. Continuous speech is much harder to process due to the undefined word boundaries in addition to corrupted pronunciation introduced by co-articulation, the slurring of speech sounds, which can cause phrases like </w:t>
       </w:r>
       <w:r>
-        <w:t xml:space="preserve">“could you” to sound like “could jou” </w:t>
+        <w:t xml:space="preserve">“could you” to sound like “could </w:t>
+      </w:r>
+      <w:proofErr w:type="spellStart"/>
+      <w:r>
+        <w:t>jou</w:t>
+      </w:r>
+      <w:proofErr w:type="spellEnd"/>
+      <w:r>
+        <w:t xml:space="preserve">” </w:t>
       </w:r>
       <w:r>
         <w:fldChar w:fldCharType="begin"/>
@@ -2953,7 +2969,11 @@
         <w:t>lete words. However, the main</w:t>
       </w:r>
       <w:r>
-        <w:t xml:space="preserve"> disadvantage of word based </w:t>
+        <w:t xml:space="preserve"> disadvantage of </w:t>
+      </w:r>
+      <w:r>
+        <w:lastRenderedPageBreak/>
+        <w:t xml:space="preserve">word based </w:t>
       </w:r>
       <w:r>
         <w:t>ASR</w:t>
@@ -3250,7 +3270,10 @@
         <w:t>transcription</w:t>
       </w:r>
       <w:r>
-        <w:t xml:space="preserve"> isn’t directly human readable (see </w:t>
+        <w:t xml:space="preserve"> isn</w:t>
+      </w:r>
+      <w:r>
+        <w:t>’t directly human readable (see</w:t>
       </w:r>
       <w:r>
         <w:fldChar w:fldCharType="begin"/>
@@ -3262,7 +3285,7 @@
         <w:fldChar w:fldCharType="separate"/>
       </w:r>
       <w:r>
-        <w:t xml:space="preserve">Table </w:t>
+        <w:t xml:space="preserve"> Table </w:t>
       </w:r>
       <w:r>
         <w:rPr>
@@ -3285,13 +3308,15 @@
       <w:r>
         <w:t>).</w:t>
       </w:r>
+      <w:bookmarkStart w:id="12" w:name="_GoBack"/>
+      <w:bookmarkEnd w:id="12"/>
     </w:p>
     <w:p>
       <w:pPr>
         <w:pStyle w:val="Caption"/>
         <w:keepNext/>
       </w:pPr>
-      <w:bookmarkStart w:id="12" w:name="_Ref259201863"/>
+      <w:bookmarkStart w:id="13" w:name="_Ref259201863"/>
       <w:r>
         <w:t xml:space="preserve">Table </w:t>
       </w:r>
@@ -3314,7 +3339,7 @@
           <w:t>1</w:t>
         </w:r>
       </w:fldSimple>
-      <w:bookmarkEnd w:id="12"/>
+      <w:bookmarkEnd w:id="13"/>
       <w:r>
         <w:t xml:space="preserve">: List of English Phonemes and Manners of Articulation </w:t>
       </w:r>
@@ -3448,9 +3473,11 @@
               <w:pStyle w:val="NoSpacing"/>
               <w:jc w:val="center"/>
             </w:pPr>
+            <w:proofErr w:type="spellStart"/>
             <w:r>
               <w:t>iy</w:t>
             </w:r>
+            <w:proofErr w:type="spellEnd"/>
           </w:p>
         </w:tc>
         <w:tc>
@@ -3509,9 +3536,11 @@
               <w:pStyle w:val="NoSpacing"/>
               <w:jc w:val="center"/>
             </w:pPr>
+            <w:proofErr w:type="spellStart"/>
             <w:r>
               <w:t>ih</w:t>
             </w:r>
+            <w:proofErr w:type="spellEnd"/>
           </w:p>
         </w:tc>
         <w:tc>
@@ -3570,9 +3599,11 @@
               <w:pStyle w:val="NoSpacing"/>
               <w:jc w:val="center"/>
             </w:pPr>
+            <w:proofErr w:type="spellStart"/>
             <w:r>
               <w:t>ia</w:t>
             </w:r>
+            <w:proofErr w:type="spellEnd"/>
           </w:p>
         </w:tc>
         <w:tc>
@@ -3631,9 +3662,11 @@
               <w:pStyle w:val="NoSpacing"/>
               <w:jc w:val="center"/>
             </w:pPr>
+            <w:proofErr w:type="spellStart"/>
             <w:r>
               <w:t>ey</w:t>
             </w:r>
+            <w:proofErr w:type="spellEnd"/>
           </w:p>
         </w:tc>
         <w:tc>
@@ -3753,9 +3786,11 @@
               <w:pStyle w:val="NoSpacing"/>
               <w:jc w:val="center"/>
             </w:pPr>
+            <w:proofErr w:type="spellStart"/>
             <w:r>
               <w:t>ae</w:t>
             </w:r>
+            <w:proofErr w:type="spellEnd"/>
           </w:p>
         </w:tc>
         <w:tc>
@@ -3814,9 +3849,11 @@
               <w:pStyle w:val="NoSpacing"/>
               <w:jc w:val="center"/>
             </w:pPr>
+            <w:proofErr w:type="spellStart"/>
             <w:r>
               <w:t>ea</w:t>
             </w:r>
+            <w:proofErr w:type="spellEnd"/>
           </w:p>
         </w:tc>
         <w:tc>
@@ -3875,9 +3912,11 @@
               <w:pStyle w:val="NoSpacing"/>
               <w:jc w:val="center"/>
             </w:pPr>
+            <w:proofErr w:type="spellStart"/>
             <w:r>
               <w:t>aa</w:t>
             </w:r>
+            <w:proofErr w:type="spellEnd"/>
           </w:p>
         </w:tc>
         <w:tc>
@@ -3903,9 +3942,11 @@
               <w:pStyle w:val="NoSpacing"/>
               <w:jc w:val="center"/>
             </w:pPr>
+            <w:proofErr w:type="spellStart"/>
             <w:r>
               <w:t>th</w:t>
             </w:r>
+            <w:proofErr w:type="spellEnd"/>
           </w:p>
         </w:tc>
         <w:tc>
@@ -3936,9 +3977,11 @@
               <w:pStyle w:val="NoSpacing"/>
               <w:jc w:val="center"/>
             </w:pPr>
+            <w:proofErr w:type="spellStart"/>
             <w:r>
               <w:t>ao</w:t>
             </w:r>
+            <w:proofErr w:type="spellEnd"/>
           </w:p>
         </w:tc>
         <w:tc>
@@ -3997,9 +4040,11 @@
               <w:pStyle w:val="NoSpacing"/>
               <w:jc w:val="center"/>
             </w:pPr>
+            <w:proofErr w:type="spellStart"/>
             <w:r>
               <w:t>ow</w:t>
             </w:r>
+            <w:proofErr w:type="spellEnd"/>
           </w:p>
         </w:tc>
         <w:tc>
@@ -4119,9 +4164,11 @@
               <w:pStyle w:val="NoSpacing"/>
               <w:jc w:val="center"/>
             </w:pPr>
+            <w:proofErr w:type="spellStart"/>
             <w:r>
               <w:t>uw</w:t>
             </w:r>
+            <w:proofErr w:type="spellEnd"/>
           </w:p>
         </w:tc>
         <w:tc>
@@ -4147,9 +4194,11 @@
               <w:pStyle w:val="NoSpacing"/>
               <w:jc w:val="center"/>
             </w:pPr>
+            <w:proofErr w:type="spellStart"/>
             <w:r>
               <w:t>sh</w:t>
             </w:r>
+            <w:proofErr w:type="spellEnd"/>
           </w:p>
         </w:tc>
         <w:tc>
@@ -4180,9 +4229,11 @@
               <w:pStyle w:val="NoSpacing"/>
               <w:jc w:val="center"/>
             </w:pPr>
+            <w:proofErr w:type="spellStart"/>
             <w:r>
               <w:t>ua</w:t>
             </w:r>
+            <w:proofErr w:type="spellEnd"/>
           </w:p>
         </w:tc>
         <w:tc>
@@ -4208,9 +4259,11 @@
               <w:pStyle w:val="NoSpacing"/>
               <w:jc w:val="center"/>
             </w:pPr>
+            <w:proofErr w:type="spellStart"/>
             <w:r>
               <w:t>zh</w:t>
             </w:r>
+            <w:proofErr w:type="spellEnd"/>
           </w:p>
         </w:tc>
         <w:tc>
@@ -4269,9 +4322,11 @@
               <w:pStyle w:val="NoSpacing"/>
               <w:jc w:val="center"/>
             </w:pPr>
+            <w:proofErr w:type="spellStart"/>
             <w:r>
               <w:t>hh</w:t>
             </w:r>
+            <w:proofErr w:type="spellEnd"/>
           </w:p>
         </w:tc>
         <w:tc>
@@ -4302,9 +4357,11 @@
               <w:pStyle w:val="NoSpacing"/>
               <w:jc w:val="center"/>
             </w:pPr>
+            <w:proofErr w:type="spellStart"/>
             <w:r>
               <w:t>er</w:t>
             </w:r>
+            <w:proofErr w:type="spellEnd"/>
           </w:p>
         </w:tc>
         <w:tc>
@@ -4485,9 +4542,11 @@
               <w:pStyle w:val="NoSpacing"/>
               <w:jc w:val="center"/>
             </w:pPr>
+            <w:proofErr w:type="spellStart"/>
             <w:r>
               <w:t>oy</w:t>
             </w:r>
+            <w:proofErr w:type="spellEnd"/>
           </w:p>
         </w:tc>
         <w:tc>
@@ -4696,9 +4755,11 @@
               <w:pStyle w:val="NoSpacing"/>
               <w:jc w:val="center"/>
             </w:pPr>
+            <w:proofErr w:type="spellStart"/>
             <w:r>
               <w:t>ch</w:t>
             </w:r>
+            <w:proofErr w:type="spellEnd"/>
           </w:p>
         </w:tc>
         <w:tc>
@@ -4757,9 +4818,11 @@
               <w:pStyle w:val="NoSpacing"/>
               <w:jc w:val="center"/>
             </w:pPr>
+            <w:proofErr w:type="spellStart"/>
             <w:r>
               <w:t>jh</w:t>
             </w:r>
+            <w:proofErr w:type="spellEnd"/>
           </w:p>
         </w:tc>
         <w:tc>
@@ -4791,7 +4854,7 @@
           <w:szCs w:val="18"/>
         </w:rPr>
       </w:pPr>
-      <w:bookmarkStart w:id="13" w:name="_Ref259201436"/>
+      <w:bookmarkStart w:id="14" w:name="_Ref259201436"/>
       <w:r>
         <w:br w:type="page"/>
       </w:r>
@@ -4802,6 +4865,7 @@
         <w:keepNext/>
       </w:pPr>
       <w:r>
+        <w:lastRenderedPageBreak/>
         <w:t xml:space="preserve">Table </w:t>
       </w:r>
       <w:fldSimple w:instr=" STYLEREF 1 \s ">
@@ -4823,7 +4887,7 @@
           <w:t>2</w:t>
         </w:r>
       </w:fldSimple>
-      <w:bookmarkEnd w:id="13"/>
+      <w:bookmarkEnd w:id="14"/>
       <w:r>
         <w:t xml:space="preserve">: Example of the Phonetic Decomposition of Various Words/Phrases </w:t>
       </w:r>
@@ -4930,7 +4994,15 @@
               <w:jc w:val="center"/>
             </w:pPr>
             <w:r>
-              <w:t>k ao l</w:t>
+              <w:t xml:space="preserve">k </w:t>
+            </w:r>
+            <w:proofErr w:type="spellStart"/>
+            <w:r>
+              <w:t>ao</w:t>
+            </w:r>
+            <w:proofErr w:type="spellEnd"/>
+            <w:r>
+              <w:t xml:space="preserve"> l</w:t>
             </w:r>
           </w:p>
         </w:tc>
@@ -5029,12 +5101,33 @@
               <w:jc w:val="center"/>
             </w:pPr>
             <w:r>
-              <w:t>r eh k ao g n ay z</w:t>
+              <w:t xml:space="preserve">r eh k </w:t>
+            </w:r>
+            <w:proofErr w:type="spellStart"/>
+            <w:r>
+              <w:t>ao</w:t>
+            </w:r>
+            <w:proofErr w:type="spellEnd"/>
+            <w:r>
+              <w:t xml:space="preserve"> g n ay z</w:t>
             </w:r>
             <w:r>
               <w:tab/>
-              <w:t>s p iy ch</w:t>
+              <w:t xml:space="preserve">s p </w:t>
             </w:r>
+            <w:proofErr w:type="spellStart"/>
+            <w:r>
+              <w:t>iy</w:t>
+            </w:r>
+            <w:proofErr w:type="spellEnd"/>
+            <w:r>
+              <w:t xml:space="preserve"> </w:t>
+            </w:r>
+            <w:proofErr w:type="spellStart"/>
+            <w:r>
+              <w:t>ch</w:t>
+            </w:r>
+            <w:proofErr w:type="spellEnd"/>
           </w:p>
         </w:tc>
       </w:tr>
@@ -5078,8 +5171,21 @@
             </w:r>
             <w:r>
               <w:tab/>
-              <w:t xml:space="preserve">   b iy ch</w:t>
+              <w:t xml:space="preserve">   b </w:t>
             </w:r>
+            <w:proofErr w:type="spellStart"/>
+            <w:r>
+              <w:t>iy</w:t>
+            </w:r>
+            <w:proofErr w:type="spellEnd"/>
+            <w:r>
+              <w:t xml:space="preserve"> </w:t>
+            </w:r>
+            <w:proofErr w:type="spellStart"/>
+            <w:r>
+              <w:t>ch</w:t>
+            </w:r>
+            <w:proofErr w:type="spellEnd"/>
           </w:p>
         </w:tc>
       </w:tr>
@@ -5088,13 +5194,13 @@
       <w:pPr>
         <w:pStyle w:val="Heading2"/>
       </w:pPr>
-      <w:bookmarkStart w:id="14" w:name="_Toc259276586"/>
-      <w:bookmarkStart w:id="15" w:name="_Toc261013283"/>
+      <w:bookmarkStart w:id="15" w:name="_Toc259276586"/>
+      <w:bookmarkStart w:id="16" w:name="_Toc261013283"/>
       <w:r>
         <w:t>Pre-Processing</w:t>
       </w:r>
-      <w:bookmarkEnd w:id="14"/>
       <w:bookmarkEnd w:id="15"/>
+      <w:bookmarkEnd w:id="16"/>
     </w:p>
     <w:p>
       <w:r>
@@ -5184,15 +5290,27 @@
     </w:p>
     <w:p>
       <w:pPr>
+        <w:pStyle w:val="ListParagraph"/>
+        <w:numPr>
+          <w:ilvl w:val="0"/>
+          <w:numId w:val="35"/>
+        </w:numPr>
+      </w:pPr>
+      <w:r>
+        <w:t>Microphone array pre-processing</w:t>
+      </w:r>
+    </w:p>
+    <w:p>
+      <w:pPr>
         <w:pStyle w:val="Heading2"/>
       </w:pPr>
-      <w:bookmarkStart w:id="16" w:name="_Toc259276587"/>
-      <w:bookmarkStart w:id="17" w:name="_Toc261013284"/>
+      <w:bookmarkStart w:id="17" w:name="_Toc259276587"/>
+      <w:bookmarkStart w:id="18" w:name="_Toc261013284"/>
       <w:r>
         <w:t>Feature Extraction</w:t>
       </w:r>
-      <w:bookmarkEnd w:id="16"/>
       <w:bookmarkEnd w:id="17"/>
+      <w:bookmarkEnd w:id="18"/>
     </w:p>
     <w:p>
       <w:r>
@@ -5264,16 +5382,40 @@
     </w:p>
     <w:p>
       <w:r>
-        <w:t>Most common ASR extraction approaches use cepstral analysis,</w:t>
-      </w:r>
-      <w:r>
-        <w:t xml:space="preserve"> the power cepstrum in particular,</w:t>
+        <w:t xml:space="preserve">Most common ASR extraction approaches use </w:t>
+      </w:r>
+      <w:proofErr w:type="spellStart"/>
+      <w:r>
+        <w:t>cepstral</w:t>
+      </w:r>
+      <w:proofErr w:type="spellEnd"/>
+      <w:r>
+        <w:t xml:space="preserve"> analysis,</w:t>
+      </w:r>
+      <w:r>
+        <w:t xml:space="preserve"> the power </w:t>
+      </w:r>
+      <w:proofErr w:type="spellStart"/>
+      <w:r>
+        <w:t>cepstrum</w:t>
+      </w:r>
+      <w:proofErr w:type="spellEnd"/>
+      <w:r>
+        <w:t xml:space="preserve"> in particular,</w:t>
       </w:r>
       <w:r>
         <w:t xml:space="preserve"> </w:t>
       </w:r>
       <w:r>
-        <w:t>as the cepstral domain contains more information than the spectral domain more commonly used for signal analysis.</w:t>
+        <w:t xml:space="preserve">as the </w:t>
+      </w:r>
+      <w:proofErr w:type="spellStart"/>
+      <w:r>
+        <w:t>cepstral</w:t>
+      </w:r>
+      <w:proofErr w:type="spellEnd"/>
+      <w:r>
+        <w:t xml:space="preserve"> domain contains more information than the spectral domain more commonly used for signal analysis.</w:t>
       </w:r>
     </w:p>
     <w:p>
@@ -5491,7 +5633,15 @@
         <w:t xml:space="preserve">he </w:t>
       </w:r>
       <w:r>
-        <w:t xml:space="preserve">pitch and formant information contained within the signal are additive in the cepstral domain, making them easily separable </w:t>
+        <w:t xml:space="preserve">pitch and formant information contained within the signal are additive in the </w:t>
+      </w:r>
+      <w:proofErr w:type="spellStart"/>
+      <w:r>
+        <w:t>cepstral</w:t>
+      </w:r>
+      <w:proofErr w:type="spellEnd"/>
+      <w:r>
+        <w:t xml:space="preserve"> domain, making them easily separable </w:t>
       </w:r>
       <w:r>
         <w:fldChar w:fldCharType="begin"/>
@@ -5519,19 +5669,28 @@
       <w:pPr>
         <w:pStyle w:val="Heading3"/>
       </w:pPr>
-      <w:bookmarkStart w:id="18" w:name="_Toc259276588"/>
-      <w:bookmarkStart w:id="19" w:name="_Toc261013285"/>
-      <w:r>
+      <w:bookmarkStart w:id="19" w:name="_Toc259276588"/>
+      <w:bookmarkStart w:id="20" w:name="_Toc261013285"/>
+      <w:r>
+        <w:lastRenderedPageBreak/>
         <w:t>Mel-F</w:t>
       </w:r>
       <w:r>
         <w:t>requenc</w:t>
       </w:r>
       <w:r>
-        <w:t>y Cepstral Coefficients</w:t>
-      </w:r>
-      <w:bookmarkEnd w:id="18"/>
+        <w:t xml:space="preserve">y </w:t>
+      </w:r>
+      <w:proofErr w:type="spellStart"/>
+      <w:r>
+        <w:t>Cepstral</w:t>
+      </w:r>
+      <w:proofErr w:type="spellEnd"/>
+      <w:r>
+        <w:t xml:space="preserve"> Coefficients</w:t>
+      </w:r>
       <w:bookmarkEnd w:id="19"/>
+      <w:bookmarkEnd w:id="20"/>
     </w:p>
     <w:p>
       <w:r>
@@ -5546,14 +5705,27 @@
       <w:r>
         <w:t xml:space="preserve"> </w:t>
       </w:r>
-      <w:r>
-        <w:t>cepstral analysis</w:t>
-      </w:r>
-      <w:r>
-        <w:t xml:space="preserve"> technique is known as Mel-Frequency Cepstr</w:t>
-      </w:r>
-      <w:r>
-        <w:t>al Coefficients</w:t>
+      <w:proofErr w:type="spellStart"/>
+      <w:r>
+        <w:t>cepstral</w:t>
+      </w:r>
+      <w:proofErr w:type="spellEnd"/>
+      <w:r>
+        <w:t xml:space="preserve"> analysis</w:t>
+      </w:r>
+      <w:r>
+        <w:t xml:space="preserve"> technique is known as Mel-Frequency </w:t>
+      </w:r>
+      <w:proofErr w:type="spellStart"/>
+      <w:r>
+        <w:t>Cepstr</w:t>
+      </w:r>
+      <w:r>
+        <w:t>al</w:t>
+      </w:r>
+      <w:proofErr w:type="spellEnd"/>
+      <w:r>
+        <w:t xml:space="preserve"> Coefficients</w:t>
       </w:r>
       <w:r>
         <w:t xml:space="preserve"> (MFC</w:t>
@@ -5565,7 +5737,15 @@
         <w:t xml:space="preserve">). </w:t>
       </w:r>
       <w:r>
-        <w:t>The MFCCs collectively represent the Mel-Frequency Cepstrum (MFC), which is the linear cosine transform of the log power spectrum but scaled to the non-linear Mel Scale.</w:t>
+        <w:t xml:space="preserve">The MFCCs collectively represent the Mel-Frequency </w:t>
+      </w:r>
+      <w:proofErr w:type="spellStart"/>
+      <w:r>
+        <w:t>Cepstrum</w:t>
+      </w:r>
+      <w:proofErr w:type="spellEnd"/>
+      <w:r>
+        <w:t xml:space="preserve"> (MFC), which is the linear cosine transform of the log power spectrum but scaled to the non-linear Mel Scale.</w:t>
       </w:r>
       <w:r>
         <w:t xml:space="preserve"> </w:t>
@@ -5635,8 +5815,13 @@
       <w:r>
         <w:t xml:space="preserve"> </w:t>
       </w:r>
-      <w:r>
-        <w:t xml:space="preserve">Mels is given by </w:t>
+      <w:proofErr w:type="spellStart"/>
+      <w:r>
+        <w:t>Mels</w:t>
+      </w:r>
+      <w:proofErr w:type="spellEnd"/>
+      <w:r>
+        <w:t xml:space="preserve"> is given by </w:t>
       </w:r>
       <w:r>
         <w:fldChar w:fldCharType="begin"/>
@@ -5761,7 +5946,15 @@
     </w:p>
     <w:p>
       <w:r>
-        <w:t xml:space="preserve">The process for extracting MFCCs from an input signal is similar to most other cepstrum based methods, with the main difference being the incorporation of the Mel Frequency Filter Bank, as shown in </w:t>
+        <w:t xml:space="preserve">The process for extracting MFCCs from an input signal is similar to most other </w:t>
+      </w:r>
+      <w:proofErr w:type="spellStart"/>
+      <w:r>
+        <w:t>cepstrum</w:t>
+      </w:r>
+      <w:proofErr w:type="spellEnd"/>
+      <w:r>
+        <w:t xml:space="preserve"> based methods, with the main difference being the incorporation of the Mel Frequency Filter Bank, as shown in </w:t>
       </w:r>
       <w:r>
         <w:fldChar w:fldCharType="begin"/>
@@ -5805,6 +5998,7 @@
       <w:r>
         <w:rPr>
           <w:noProof/>
+          <w:lang w:val="en-AU" w:eastAsia="en-AU"/>
         </w:rPr>
         <w:drawing>
           <wp:inline distT="0" distB="0" distL="0" distR="0" wp14:anchorId="6216D453" wp14:editId="2E00E7D9">
@@ -5822,7 +6016,7 @@
                     <pic:cNvPicPr/>
                   </pic:nvPicPr>
                   <pic:blipFill>
-                    <a:blip r:embed="rId12">
+                    <a:blip r:embed="rId11">
                       <a:extLst>
                         <a:ext uri="{28A0092B-C50C-407E-A947-70E740481C1C}">
                           <a14:useLocalDpi xmlns:a14="http://schemas.microsoft.com/office/drawing/2010/main" val="0"/>
@@ -5853,8 +6047,8 @@
       <w:pPr>
         <w:pStyle w:val="Caption"/>
       </w:pPr>
-      <w:bookmarkStart w:id="20" w:name="_Ref386799372"/>
-      <w:bookmarkStart w:id="21" w:name="_Toc261010930"/>
+      <w:bookmarkStart w:id="21" w:name="_Ref386799372"/>
+      <w:bookmarkStart w:id="22" w:name="_Toc261010930"/>
       <w:r>
         <w:t xml:space="preserve">Figure </w:t>
       </w:r>
@@ -5877,9 +6071,17 @@
           <w:t>1</w:t>
         </w:r>
       </w:fldSimple>
-      <w:bookmarkEnd w:id="20"/>
-      <w:r>
-        <w:t>: Example of Various Cepstrum based Extractors</w:t>
+      <w:bookmarkEnd w:id="21"/>
+      <w:r>
+        <w:t xml:space="preserve">: Example of Various </w:t>
+      </w:r>
+      <w:proofErr w:type="spellStart"/>
+      <w:r>
+        <w:t>Cepstrum</w:t>
+      </w:r>
+      <w:proofErr w:type="spellEnd"/>
+      <w:r>
+        <w:t xml:space="preserve"> based Extractors</w:t>
       </w:r>
       <w:r>
         <w:t xml:space="preserve"> </w:t>
@@ -5899,7 +6101,7 @@
         </w:rPr>
         <w:t>[16]</w:t>
       </w:r>
-      <w:bookmarkEnd w:id="21"/>
+      <w:bookmarkEnd w:id="22"/>
       <w:r>
         <w:fldChar w:fldCharType="end"/>
       </w:r>
@@ -5908,11 +6110,11 @@
       <w:pPr>
         <w:pStyle w:val="Heading3"/>
       </w:pPr>
-      <w:bookmarkStart w:id="22" w:name="_Toc261013286"/>
+      <w:bookmarkStart w:id="23" w:name="_Toc261013286"/>
       <w:r>
         <w:t>Linear Predictive Coding</w:t>
       </w:r>
-      <w:bookmarkEnd w:id="22"/>
+      <w:bookmarkEnd w:id="23"/>
     </w:p>
     <w:p>
       <w:r>
@@ -5982,7 +6184,11 @@
         <w:t xml:space="preserve"> would be capable of reproducing that frame of speech.</w:t>
       </w:r>
       <w:r>
-        <w:t xml:space="preserve"> The decoding stage involves rebuilding the speech signal from the received filter coefficients. For the purposes of this thesis, only the encoding stage is considered, as speech reconstruction is not necessary for classification.</w:t>
+        <w:t xml:space="preserve"> The decoding stage involves </w:t>
+      </w:r>
+      <w:r>
+        <w:lastRenderedPageBreak/>
+        <w:t>rebuilding the speech signal from the received filter coefficients. For the purposes of this thesis, only the encoding stage is considered, as speech reconstruction is not necessary for classification.</w:t>
       </w:r>
     </w:p>
     <w:p>
@@ -6120,6 +6326,7 @@
         <w:rPr>
           <w:rFonts w:ascii="Times" w:hAnsi="Times" w:cs="Times"/>
           <w:noProof/>
+          <w:lang w:val="en-AU" w:eastAsia="en-AU"/>
         </w:rPr>
         <w:drawing>
           <wp:inline distT="0" distB="0" distL="0" distR="0" wp14:anchorId="0D6DCE03" wp14:editId="299FDBD2">
@@ -6139,7 +6346,7 @@
                     </pic:cNvPicPr>
                   </pic:nvPicPr>
                   <pic:blipFill>
-                    <a:blip r:embed="rId13">
+                    <a:blip r:embed="rId12">
                       <a:extLst>
                         <a:ext uri="{28A0092B-C50C-407E-A947-70E740481C1C}">
                           <a14:useLocalDpi xmlns:a14="http://schemas.microsoft.com/office/drawing/2010/main" val="0"/>
@@ -6175,8 +6382,8 @@
       <w:pPr>
         <w:pStyle w:val="Caption"/>
       </w:pPr>
-      <w:bookmarkStart w:id="23" w:name="_Ref260597712"/>
-      <w:bookmarkStart w:id="24" w:name="_Toc261010931"/>
+      <w:bookmarkStart w:id="24" w:name="_Ref260597712"/>
+      <w:bookmarkStart w:id="25" w:name="_Toc261010931"/>
       <w:r>
         <w:t xml:space="preserve">Figure </w:t>
       </w:r>
@@ -6199,7 +6406,7 @@
           <w:t>2</w:t>
         </w:r>
       </w:fldSimple>
-      <w:bookmarkEnd w:id="23"/>
+      <w:bookmarkEnd w:id="24"/>
       <w:r>
         <w:t xml:space="preserve">: Voiced sound - Letter 'e' in the word 'test' </w:t>
       </w:r>
@@ -6218,7 +6425,7 @@
         </w:rPr>
         <w:t>[17]</w:t>
       </w:r>
-      <w:bookmarkEnd w:id="24"/>
+      <w:bookmarkEnd w:id="25"/>
       <w:r>
         <w:fldChar w:fldCharType="end"/>
       </w:r>
@@ -6237,6 +6444,7 @@
         <w:rPr>
           <w:rFonts w:ascii="Times" w:hAnsi="Times" w:cs="Times"/>
           <w:noProof/>
+          <w:lang w:val="en-AU" w:eastAsia="en-AU"/>
         </w:rPr>
         <w:drawing>
           <wp:inline distT="0" distB="0" distL="0" distR="0" wp14:anchorId="0EDDAA63" wp14:editId="0762D1C7">
@@ -6256,7 +6464,7 @@
                     </pic:cNvPicPr>
                   </pic:nvPicPr>
                   <pic:blipFill>
-                    <a:blip r:embed="rId14">
+                    <a:blip r:embed="rId13">
                       <a:extLst>
                         <a:ext uri="{28A0092B-C50C-407E-A947-70E740481C1C}">
                           <a14:useLocalDpi xmlns:a14="http://schemas.microsoft.com/office/drawing/2010/main" val="0"/>
@@ -6292,8 +6500,8 @@
       <w:pPr>
         <w:pStyle w:val="Caption"/>
       </w:pPr>
-      <w:bookmarkStart w:id="25" w:name="_Ref260597727"/>
-      <w:bookmarkStart w:id="26" w:name="_Toc261010932"/>
+      <w:bookmarkStart w:id="26" w:name="_Ref260597727"/>
+      <w:bookmarkStart w:id="27" w:name="_Toc261010932"/>
       <w:r>
         <w:t xml:space="preserve">Figure </w:t>
       </w:r>
@@ -6316,7 +6524,7 @@
           <w:t>3</w:t>
         </w:r>
       </w:fldSimple>
-      <w:bookmarkEnd w:id="25"/>
+      <w:bookmarkEnd w:id="26"/>
       <w:r>
         <w:t xml:space="preserve">: Unvoiced sound - Letter 's' in the word 'test' </w:t>
       </w:r>
@@ -6335,7 +6543,7 @@
         </w:rPr>
         <w:t>[17]</w:t>
       </w:r>
-      <w:bookmarkEnd w:id="26"/>
+      <w:bookmarkEnd w:id="27"/>
       <w:r>
         <w:fldChar w:fldCharType="end"/>
       </w:r>
@@ -6356,6 +6564,7 @@
     </w:p>
     <w:p>
       <w:r>
+        <w:lastRenderedPageBreak/>
         <w:t xml:space="preserve">Pitch period estimation </w:t>
       </w:r>
       <w:r>
@@ -6389,16 +6598,16 @@
       <w:pPr>
         <w:pStyle w:val="Heading2"/>
       </w:pPr>
-      <w:bookmarkStart w:id="27" w:name="_Toc259276589"/>
-      <w:bookmarkStart w:id="28" w:name="_Toc261013287"/>
+      <w:bookmarkStart w:id="28" w:name="_Toc259276589"/>
+      <w:bookmarkStart w:id="29" w:name="_Toc261013287"/>
       <w:r>
         <w:t>Classification T</w:t>
       </w:r>
       <w:r>
         <w:t>echniques</w:t>
       </w:r>
-      <w:bookmarkEnd w:id="27"/>
       <w:bookmarkEnd w:id="28"/>
+      <w:bookmarkEnd w:id="29"/>
     </w:p>
     <w:p>
       <w:r>
@@ -6495,13 +6704,14 @@
       <w:pPr>
         <w:pStyle w:val="Heading3"/>
       </w:pPr>
-      <w:bookmarkStart w:id="29" w:name="_Toc259276590"/>
-      <w:bookmarkStart w:id="30" w:name="_Toc261013288"/>
-      <w:r>
+      <w:bookmarkStart w:id="30" w:name="_Toc259276590"/>
+      <w:bookmarkStart w:id="31" w:name="_Toc261013288"/>
+      <w:r>
+        <w:lastRenderedPageBreak/>
         <w:t>Dynamic Time Warping</w:t>
       </w:r>
-      <w:bookmarkEnd w:id="29"/>
       <w:bookmarkEnd w:id="30"/>
+      <w:bookmarkEnd w:id="31"/>
       <w:r>
         <w:t xml:space="preserve"> </w:t>
       </w:r>
@@ -6608,6 +6818,7 @@
       <w:r>
         <w:rPr>
           <w:noProof/>
+          <w:lang w:val="en-AU" w:eastAsia="en-AU"/>
         </w:rPr>
         <w:drawing>
           <wp:inline distT="0" distB="0" distL="0" distR="0" wp14:anchorId="3F65C0F7" wp14:editId="6CADD889">
@@ -6627,7 +6838,7 @@
                     </pic:cNvPicPr>
                   </pic:nvPicPr>
                   <pic:blipFill>
-                    <a:blip r:embed="rId15">
+                    <a:blip r:embed="rId14">
                       <a:extLst>
                         <a:ext uri="{28A0092B-C50C-407E-A947-70E740481C1C}">
                           <a14:useLocalDpi xmlns:a14="http://schemas.microsoft.com/office/drawing/2010/main" val="0"/>
@@ -6663,8 +6874,8 @@
       <w:pPr>
         <w:pStyle w:val="Caption"/>
       </w:pPr>
-      <w:bookmarkStart w:id="31" w:name="_Ref260596994"/>
-      <w:bookmarkStart w:id="32" w:name="_Toc261010933"/>
+      <w:bookmarkStart w:id="32" w:name="_Ref260596994"/>
+      <w:bookmarkStart w:id="33" w:name="_Toc261010933"/>
       <w:r>
         <w:t xml:space="preserve">Figure </w:t>
       </w:r>
@@ -6687,7 +6898,7 @@
           <w:t>4</w:t>
         </w:r>
       </w:fldSimple>
-      <w:bookmarkEnd w:id="31"/>
+      <w:bookmarkEnd w:id="32"/>
       <w:r>
         <w:t xml:space="preserve">: Example of Matching an Input (Y) to a Template (X) </w:t>
       </w:r>
@@ -6706,7 +6917,7 @@
         </w:rPr>
         <w:t>[19]</w:t>
       </w:r>
-      <w:bookmarkEnd w:id="32"/>
+      <w:bookmarkEnd w:id="33"/>
       <w:r>
         <w:fldChar w:fldCharType="end"/>
       </w:r>
@@ -6813,6 +7024,7 @@
       <w:r>
         <w:rPr>
           <w:noProof/>
+          <w:lang w:val="en-AU" w:eastAsia="en-AU"/>
         </w:rPr>
         <w:drawing>
           <wp:inline distT="0" distB="0" distL="0" distR="0" wp14:anchorId="36C2C805" wp14:editId="4FAFC784">
@@ -6832,7 +7044,7 @@
                     </pic:cNvPicPr>
                   </pic:nvPicPr>
                   <pic:blipFill>
-                    <a:blip r:embed="rId16">
+                    <a:blip r:embed="rId15">
                       <a:extLst>
                         <a:ext uri="{28A0092B-C50C-407E-A947-70E740481C1C}">
                           <a14:useLocalDpi xmlns:a14="http://schemas.microsoft.com/office/drawing/2010/main" val="0"/>
@@ -6868,8 +7080,8 @@
       <w:pPr>
         <w:pStyle w:val="Caption"/>
       </w:pPr>
-      <w:bookmarkStart w:id="33" w:name="_Ref260596964"/>
-      <w:bookmarkStart w:id="34" w:name="_Toc261010934"/>
+      <w:bookmarkStart w:id="34" w:name="_Ref260596964"/>
+      <w:bookmarkStart w:id="35" w:name="_Toc261010934"/>
       <w:r>
         <w:t xml:space="preserve">Figure </w:t>
       </w:r>
@@ -6892,7 +7104,7 @@
           <w:t>5</w:t>
         </w:r>
       </w:fldSimple>
-      <w:bookmarkEnd w:id="33"/>
+      <w:bookmarkEnd w:id="34"/>
       <w:r>
         <w:t xml:space="preserve">: Dynamic Time Warping. (a) Optimal Alignment Path. (b) Path Constraint Example </w:t>
       </w:r>
@@ -6911,7 +7123,7 @@
         </w:rPr>
         <w:t>[1]</w:t>
       </w:r>
-      <w:bookmarkEnd w:id="34"/>
+      <w:bookmarkEnd w:id="35"/>
       <w:r>
         <w:fldChar w:fldCharType="end"/>
       </w:r>
@@ -7103,9 +7315,12 @@
       </m:oMathPara>
     </w:p>
     <w:p>
-      <w:r>
+      <w:proofErr w:type="gramStart"/>
+      <w:r>
+        <w:lastRenderedPageBreak/>
         <w:t>where</w:t>
       </w:r>
+      <w:proofErr w:type="gramEnd"/>
       <w:r>
         <w:t xml:space="preserve"> </w:t>
       </w:r>
@@ -7162,13 +7377,13 @@
       <w:pPr>
         <w:pStyle w:val="Heading3"/>
       </w:pPr>
-      <w:bookmarkStart w:id="35" w:name="_Toc259276591"/>
-      <w:bookmarkStart w:id="36" w:name="_Toc261013289"/>
+      <w:bookmarkStart w:id="36" w:name="_Toc259276591"/>
+      <w:bookmarkStart w:id="37" w:name="_Toc261013289"/>
       <w:r>
         <w:t>Artificial Neural Networks</w:t>
       </w:r>
-      <w:bookmarkEnd w:id="35"/>
       <w:bookmarkEnd w:id="36"/>
+      <w:bookmarkEnd w:id="37"/>
     </w:p>
     <w:p>
       <w:r>
@@ -7241,13 +7456,13 @@
       <w:pPr>
         <w:pStyle w:val="Heading3"/>
       </w:pPr>
-      <w:bookmarkStart w:id="37" w:name="_Toc259276592"/>
-      <w:bookmarkStart w:id="38" w:name="_Toc261013290"/>
+      <w:bookmarkStart w:id="38" w:name="_Toc259276592"/>
+      <w:bookmarkStart w:id="39" w:name="_Toc261013290"/>
       <w:r>
         <w:t>Hidden Markov Models</w:t>
       </w:r>
-      <w:bookmarkEnd w:id="37"/>
       <w:bookmarkEnd w:id="38"/>
+      <w:bookmarkEnd w:id="39"/>
     </w:p>
     <w:p>
       <w:r>
@@ -7276,55 +7491,55 @@
       <w:pPr>
         <w:pStyle w:val="Heading2"/>
       </w:pPr>
-      <w:bookmarkStart w:id="39" w:name="_Toc259276593"/>
-      <w:bookmarkStart w:id="40" w:name="_Toc261013291"/>
+      <w:bookmarkStart w:id="40" w:name="_Toc259276593"/>
+      <w:bookmarkStart w:id="41" w:name="_Toc261013291"/>
       <w:r>
         <w:t>Auditory data</w:t>
       </w:r>
-      <w:bookmarkEnd w:id="39"/>
       <w:bookmarkEnd w:id="40"/>
+      <w:bookmarkEnd w:id="41"/>
     </w:p>
     <w:p>
       <w:pPr>
         <w:pStyle w:val="Heading2"/>
       </w:pPr>
-      <w:bookmarkStart w:id="41" w:name="_Toc259276594"/>
-      <w:bookmarkStart w:id="42" w:name="_Toc261013292"/>
+      <w:bookmarkStart w:id="42" w:name="_Toc259276594"/>
+      <w:bookmarkStart w:id="43" w:name="_Toc261013292"/>
       <w:r>
         <w:t>Robust speech recognition</w:t>
       </w:r>
-      <w:bookmarkEnd w:id="41"/>
       <w:bookmarkEnd w:id="42"/>
+      <w:bookmarkEnd w:id="43"/>
     </w:p>
     <w:p>
       <w:pPr>
         <w:pStyle w:val="Heading3"/>
       </w:pPr>
-      <w:bookmarkStart w:id="43" w:name="_Toc261013293"/>
+      <w:bookmarkStart w:id="44" w:name="_Toc261013293"/>
       <w:r>
         <w:t>Codebook Excited Linear Prediction</w:t>
       </w:r>
-      <w:bookmarkEnd w:id="43"/>
+      <w:bookmarkEnd w:id="44"/>
     </w:p>
     <w:p>
       <w:pPr>
         <w:pStyle w:val="Heading3"/>
       </w:pPr>
-      <w:bookmarkStart w:id="44" w:name="_Toc261013294"/>
+      <w:bookmarkStart w:id="45" w:name="_Toc261013294"/>
       <w:r>
         <w:t>Non-Negative Matrix Factorization</w:t>
       </w:r>
-      <w:bookmarkEnd w:id="44"/>
+      <w:bookmarkEnd w:id="45"/>
     </w:p>
     <w:p>
       <w:pPr>
         <w:pStyle w:val="Heading3"/>
       </w:pPr>
-      <w:bookmarkStart w:id="45" w:name="_Toc261013295"/>
+      <w:bookmarkStart w:id="46" w:name="_Toc261013295"/>
       <w:r>
         <w:t>Discrete Wavelet Packet Transforms</w:t>
       </w:r>
-      <w:bookmarkEnd w:id="45"/>
+      <w:bookmarkEnd w:id="46"/>
     </w:p>
     <w:p>
       <w:pPr>
@@ -7339,11 +7554,12 @@
       <w:pPr>
         <w:pStyle w:val="Heading1"/>
       </w:pPr>
-      <w:bookmarkStart w:id="46" w:name="_Toc261013296"/>
-      <w:r>
+      <w:bookmarkStart w:id="47" w:name="_Toc261013296"/>
+      <w:r>
+        <w:lastRenderedPageBreak/>
         <w:t>Methodology</w:t>
       </w:r>
-      <w:bookmarkEnd w:id="46"/>
+      <w:bookmarkEnd w:id="47"/>
     </w:p>
     <w:p>
       <w:r>
@@ -7363,16 +7579,14 @@
       <w:pPr>
         <w:pStyle w:val="Heading2"/>
       </w:pPr>
-      <w:bookmarkStart w:id="47" w:name="_Toc261013297"/>
+      <w:bookmarkStart w:id="48" w:name="_Toc261013297"/>
       <w:r>
         <w:t>Justification</w:t>
       </w:r>
-      <w:bookmarkEnd w:id="47"/>
+      <w:bookmarkEnd w:id="48"/>
       <w:r>
         <w:t>s</w:t>
       </w:r>
-      <w:bookmarkStart w:id="48" w:name="_GoBack"/>
-      <w:bookmarkEnd w:id="48"/>
     </w:p>
     <w:p>
       <w:pPr>
@@ -7499,6 +7713,7 @@
     </w:p>
     <w:p>
       <w:r>
+        <w:lastRenderedPageBreak/>
         <w:t>An Artificial Neural Network is the choice of classifier for the combinatorial machine learning stage of the implementation as it allows for an ea</w:t>
       </w:r>
       <w:r>
@@ -7517,7 +7732,15 @@
     </w:p>
     <w:p>
       <w:r>
-        <w:t>Mel-Frequency Cepstral Coefficients are the chosen baseline feature extraction method as they are widely considered to be the standard by which other extraction methods are measured. MFCCs are also supported by the HTK, reducing development time required for the benchmarking stage of the system.</w:t>
+        <w:t xml:space="preserve">Mel-Frequency </w:t>
+      </w:r>
+      <w:proofErr w:type="spellStart"/>
+      <w:r>
+        <w:t>Cepstral</w:t>
+      </w:r>
+      <w:proofErr w:type="spellEnd"/>
+      <w:r>
+        <w:t xml:space="preserve"> Coefficients are the chosen baseline feature extraction method as they are widely considered to be the standard by which other extraction methods are measured. MFCCs are also supported by the HTK, reducing development time required for the benchmarking stage of the system.</w:t>
       </w:r>
     </w:p>
     <w:p>
@@ -7620,6 +7843,7 @@
       </w:pPr>
       <w:bookmarkStart w:id="55" w:name="_Toc261013304"/>
       <w:r>
+        <w:lastRenderedPageBreak/>
         <w:t>Combinatorial Extraction</w:t>
       </w:r>
       <w:bookmarkEnd w:id="55"/>
@@ -7672,8 +7896,8 @@
       <w:pPr>
         <w:pStyle w:val="Heading1"/>
         <w:sectPr>
-          <w:headerReference w:type="default" r:id="rId17"/>
-          <w:footerReference w:type="default" r:id="rId18"/>
+          <w:headerReference w:type="default" r:id="rId16"/>
+          <w:footerReference w:type="default" r:id="rId17"/>
           <w:pgSz w:w="11900" w:h="16840"/>
           <w:pgMar w:top="1440" w:right="1440" w:bottom="1440" w:left="1440" w:header="708" w:footer="708" w:gutter="0"/>
           <w:pgNumType w:start="1"/>
@@ -7683,6 +7907,7 @@
       </w:pPr>
       <w:bookmarkStart w:id="57" w:name="_Toc261013306"/>
       <w:r>
+        <w:lastRenderedPageBreak/>
         <w:t>Project Management Plan</w:t>
       </w:r>
       <w:bookmarkEnd w:id="57"/>
@@ -7694,6 +7919,7 @@
       <w:bookmarkStart w:id="58" w:name="_Toc259276595"/>
       <w:bookmarkStart w:id="59" w:name="_Toc261013307"/>
       <w:r>
+        <w:lastRenderedPageBreak/>
         <w:t>R</w:t>
       </w:r>
       <w:r>
@@ -8378,7 +8604,7 @@
       </w:r>
     </w:p>
     <w:sectPr>
-      <w:headerReference w:type="default" r:id="rId19"/>
+      <w:headerReference w:type="default" r:id="rId18"/>
       <w:pgSz w:w="11900" w:h="16840"/>
       <w:pgMar w:top="1440" w:right="1800" w:bottom="1440" w:left="1800" w:header="708" w:footer="708" w:gutter="0"/>
       <w:cols w:space="708"/>
@@ -8389,7 +8615,7 @@
 </file>
 
 <file path=word/endnotes.xml><?xml version="1.0" encoding="utf-8"?>
-<w:endnotes xmlns:wpc="http://schemas.microsoft.com/office/word/2010/wordprocessingCanvas" xmlns:mo="http://schemas.microsoft.com/office/mac/office/2008/main" xmlns:mc="http://schemas.openxmlformats.org/markup-compatibility/2006" xmlns:mv="urn:schemas-microsoft-com:mac:vml" xmlns:o="urn:schemas-microsoft-com:office:office" xmlns:r="http://schemas.openxmlformats.org/officeDocument/2006/relationships" xmlns:m="http://schemas.openxmlformats.org/officeDocument/2006/math" xmlns:v="urn:schemas-microsoft-com:vml" xmlns:wp14="http://schemas.microsoft.com/office/word/2010/wordprocessingDrawing" xmlns:wp="http://schemas.openxmlformats.org/drawingml/2006/wordprocessingDrawing" xmlns:w10="urn:schemas-microsoft-com:office:word" xmlns:w="http://schemas.openxmlformats.org/wordprocessingml/2006/main" xmlns:w14="http://schemas.microsoft.com/office/word/2010/wordml" xmlns:wpg="http://schemas.microsoft.com/office/word/2010/wordprocessingGroup" xmlns:wpi="http://schemas.microsoft.com/office/word/2010/wordprocessingInk" xmlns:wne="http://schemas.microsoft.com/office/word/2006/wordml" xmlns:wps="http://schemas.microsoft.com/office/word/2010/wordprocessingShape" mc:Ignorable="w14 wp14">
+<w:endnotes xmlns:wpc="http://schemas.microsoft.com/office/word/2010/wordprocessingCanvas" xmlns:mc="http://schemas.openxmlformats.org/markup-compatibility/2006" xmlns:o="urn:schemas-microsoft-com:office:office" xmlns:r="http://schemas.openxmlformats.org/officeDocument/2006/relationships" xmlns:m="http://schemas.openxmlformats.org/officeDocument/2006/math" xmlns:v="urn:schemas-microsoft-com:vml" xmlns:wp14="http://schemas.microsoft.com/office/word/2010/wordprocessingDrawing" xmlns:wp="http://schemas.openxmlformats.org/drawingml/2006/wordprocessingDrawing" xmlns:w10="urn:schemas-microsoft-com:office:word" xmlns:w="http://schemas.openxmlformats.org/wordprocessingml/2006/main" xmlns:w14="http://schemas.microsoft.com/office/word/2010/wordml" xmlns:w15="http://schemas.microsoft.com/office/word/2012/wordml" xmlns:wpg="http://schemas.microsoft.com/office/word/2010/wordprocessingGroup" xmlns:wpi="http://schemas.microsoft.com/office/word/2010/wordprocessingInk" xmlns:wne="http://schemas.microsoft.com/office/word/2006/wordml" xmlns:wps="http://schemas.microsoft.com/office/word/2010/wordprocessingShape" mc:Ignorable="w14 w15 wp14">
   <w:endnote w:type="separator" w:id="-1">
     <w:p>
       <w:r>
@@ -8408,7 +8634,7 @@
 </file>
 
 <file path=word/footer1.xml><?xml version="1.0" encoding="utf-8"?>
-<w:ftr xmlns:wpc="http://schemas.microsoft.com/office/word/2010/wordprocessingCanvas" xmlns:mo="http://schemas.microsoft.com/office/mac/office/2008/main" xmlns:mc="http://schemas.openxmlformats.org/markup-compatibility/2006" xmlns:mv="urn:schemas-microsoft-com:mac:vml" xmlns:o="urn:schemas-microsoft-com:office:office" xmlns:r="http://schemas.openxmlformats.org/officeDocument/2006/relationships" xmlns:m="http://schemas.openxmlformats.org/officeDocument/2006/math" xmlns:v="urn:schemas-microsoft-com:vml" xmlns:wp14="http://schemas.microsoft.com/office/word/2010/wordprocessingDrawing" xmlns:wp="http://schemas.openxmlformats.org/drawingml/2006/wordprocessingDrawing" xmlns:w10="urn:schemas-microsoft-com:office:word" xmlns:w="http://schemas.openxmlformats.org/wordprocessingml/2006/main" xmlns:w14="http://schemas.microsoft.com/office/word/2010/wordml" xmlns:wpg="http://schemas.microsoft.com/office/word/2010/wordprocessingGroup" xmlns:wpi="http://schemas.microsoft.com/office/word/2010/wordprocessingInk" xmlns:wne="http://schemas.microsoft.com/office/word/2006/wordml" xmlns:wps="http://schemas.microsoft.com/office/word/2010/wordprocessingShape" mc:Ignorable="w14 wp14">
+<w:ftr xmlns:wpc="http://schemas.microsoft.com/office/word/2010/wordprocessingCanvas" xmlns:mc="http://schemas.openxmlformats.org/markup-compatibility/2006" xmlns:o="urn:schemas-microsoft-com:office:office" xmlns:r="http://schemas.openxmlformats.org/officeDocument/2006/relationships" xmlns:m="http://schemas.openxmlformats.org/officeDocument/2006/math" xmlns:v="urn:schemas-microsoft-com:vml" xmlns:wp14="http://schemas.microsoft.com/office/word/2010/wordprocessingDrawing" xmlns:wp="http://schemas.openxmlformats.org/drawingml/2006/wordprocessingDrawing" xmlns:w10="urn:schemas-microsoft-com:office:word" xmlns:w="http://schemas.openxmlformats.org/wordprocessingml/2006/main" xmlns:w14="http://schemas.microsoft.com/office/word/2010/wordml" xmlns:w15="http://schemas.microsoft.com/office/word/2012/wordml" xmlns:wpg="http://schemas.microsoft.com/office/word/2010/wordprocessingGroup" xmlns:wpi="http://schemas.microsoft.com/office/word/2010/wordprocessingInk" xmlns:wne="http://schemas.microsoft.com/office/word/2006/wordml" xmlns:wps="http://schemas.microsoft.com/office/word/2010/wordprocessingShape" mc:Ignorable="w14 w15 wp14">
   <w:p>
     <w:pPr>
       <w:pStyle w:val="Footer"/>
@@ -8445,7 +8671,7 @@
 </file>
 
 <file path=word/footer2.xml><?xml version="1.0" encoding="utf-8"?>
-<w:ftr xmlns:wpc="http://schemas.microsoft.com/office/word/2010/wordprocessingCanvas" xmlns:mo="http://schemas.microsoft.com/office/mac/office/2008/main" xmlns:mc="http://schemas.openxmlformats.org/markup-compatibility/2006" xmlns:mv="urn:schemas-microsoft-com:mac:vml" xmlns:o="urn:schemas-microsoft-com:office:office" xmlns:r="http://schemas.openxmlformats.org/officeDocument/2006/relationships" xmlns:m="http://schemas.openxmlformats.org/officeDocument/2006/math" xmlns:v="urn:schemas-microsoft-com:vml" xmlns:wp14="http://schemas.microsoft.com/office/word/2010/wordprocessingDrawing" xmlns:wp="http://schemas.openxmlformats.org/drawingml/2006/wordprocessingDrawing" xmlns:w10="urn:schemas-microsoft-com:office:word" xmlns:w="http://schemas.openxmlformats.org/wordprocessingml/2006/main" xmlns:w14="http://schemas.microsoft.com/office/word/2010/wordml" xmlns:wpg="http://schemas.microsoft.com/office/word/2010/wordprocessingGroup" xmlns:wpi="http://schemas.microsoft.com/office/word/2010/wordprocessingInk" xmlns:wne="http://schemas.microsoft.com/office/word/2006/wordml" xmlns:wps="http://schemas.microsoft.com/office/word/2010/wordprocessingShape" mc:Ignorable="w14 wp14">
+<w:ftr xmlns:wpc="http://schemas.microsoft.com/office/word/2010/wordprocessingCanvas" xmlns:mc="http://schemas.openxmlformats.org/markup-compatibility/2006" xmlns:o="urn:schemas-microsoft-com:office:office" xmlns:r="http://schemas.openxmlformats.org/officeDocument/2006/relationships" xmlns:m="http://schemas.openxmlformats.org/officeDocument/2006/math" xmlns:v="urn:schemas-microsoft-com:vml" xmlns:wp14="http://schemas.microsoft.com/office/word/2010/wordprocessingDrawing" xmlns:wp="http://schemas.openxmlformats.org/drawingml/2006/wordprocessingDrawing" xmlns:w10="urn:schemas-microsoft-com:office:word" xmlns:w="http://schemas.openxmlformats.org/wordprocessingml/2006/main" xmlns:w14="http://schemas.microsoft.com/office/word/2010/wordml" xmlns:w15="http://schemas.microsoft.com/office/word/2012/wordml" xmlns:wpg="http://schemas.microsoft.com/office/word/2010/wordprocessingGroup" xmlns:wpi="http://schemas.microsoft.com/office/word/2010/wordprocessingInk" xmlns:wne="http://schemas.microsoft.com/office/word/2006/wordml" xmlns:wps="http://schemas.microsoft.com/office/word/2010/wordprocessingShape" mc:Ignorable="w14 w15 wp14">
   <w:p>
     <w:pPr>
       <w:pStyle w:val="Footer"/>
@@ -8495,7 +8721,7 @@
 </file>
 
 <file path=word/footer3.xml><?xml version="1.0" encoding="utf-8"?>
-<w:ftr xmlns:wpc="http://schemas.microsoft.com/office/word/2010/wordprocessingCanvas" xmlns:mo="http://schemas.microsoft.com/office/mac/office/2008/main" xmlns:mc="http://schemas.openxmlformats.org/markup-compatibility/2006" xmlns:mv="urn:schemas-microsoft-com:mac:vml" xmlns:o="urn:schemas-microsoft-com:office:office" xmlns:r="http://schemas.openxmlformats.org/officeDocument/2006/relationships" xmlns:m="http://schemas.openxmlformats.org/officeDocument/2006/math" xmlns:v="urn:schemas-microsoft-com:vml" xmlns:wp14="http://schemas.microsoft.com/office/word/2010/wordprocessingDrawing" xmlns:wp="http://schemas.openxmlformats.org/drawingml/2006/wordprocessingDrawing" xmlns:w10="urn:schemas-microsoft-com:office:word" xmlns:w="http://schemas.openxmlformats.org/wordprocessingml/2006/main" xmlns:w14="http://schemas.microsoft.com/office/word/2010/wordml" xmlns:wpg="http://schemas.microsoft.com/office/word/2010/wordprocessingGroup" xmlns:wpi="http://schemas.microsoft.com/office/word/2010/wordprocessingInk" xmlns:wne="http://schemas.microsoft.com/office/word/2006/wordml" xmlns:wps="http://schemas.microsoft.com/office/word/2010/wordprocessingShape" mc:Ignorable="w14 wp14">
+<w:ftr xmlns:wpc="http://schemas.microsoft.com/office/word/2010/wordprocessingCanvas" xmlns:mc="http://schemas.openxmlformats.org/markup-compatibility/2006" xmlns:o="urn:schemas-microsoft-com:office:office" xmlns:r="http://schemas.openxmlformats.org/officeDocument/2006/relationships" xmlns:m="http://schemas.openxmlformats.org/officeDocument/2006/math" xmlns:v="urn:schemas-microsoft-com:vml" xmlns:wp14="http://schemas.microsoft.com/office/word/2010/wordprocessingDrawing" xmlns:wp="http://schemas.openxmlformats.org/drawingml/2006/wordprocessingDrawing" xmlns:w10="urn:schemas-microsoft-com:office:word" xmlns:w="http://schemas.openxmlformats.org/wordprocessingml/2006/main" xmlns:w14="http://schemas.microsoft.com/office/word/2010/wordml" xmlns:w15="http://schemas.microsoft.com/office/word/2012/wordml" xmlns:wpg="http://schemas.microsoft.com/office/word/2010/wordprocessingGroup" xmlns:wpi="http://schemas.microsoft.com/office/word/2010/wordprocessingInk" xmlns:wne="http://schemas.microsoft.com/office/word/2006/wordml" xmlns:wps="http://schemas.microsoft.com/office/word/2010/wordprocessingShape" mc:Ignorable="w14 w15 wp14">
   <w:p>
     <w:pPr>
       <w:pStyle w:val="Footer"/>
@@ -8530,7 +8756,7 @@
         <w:rStyle w:val="PageNumber"/>
         <w:noProof/>
       </w:rPr>
-      <w:t>10</w:t>
+      <w:t>15</w:t>
     </w:r>
     <w:r>
       <w:rPr>
@@ -8556,7 +8782,7 @@
 </file>
 
 <file path=word/footnotes.xml><?xml version="1.0" encoding="utf-8"?>
-<w:footnotes xmlns:wpc="http://schemas.microsoft.com/office/word/2010/wordprocessingCanvas" xmlns:mo="http://schemas.microsoft.com/office/mac/office/2008/main" xmlns:mc="http://schemas.openxmlformats.org/markup-compatibility/2006" xmlns:mv="urn:schemas-microsoft-com:mac:vml" xmlns:o="urn:schemas-microsoft-com:office:office" xmlns:r="http://schemas.openxmlformats.org/officeDocument/2006/relationships" xmlns:m="http://schemas.openxmlformats.org/officeDocument/2006/math" xmlns:v="urn:schemas-microsoft-com:vml" xmlns:wp14="http://schemas.microsoft.com/office/word/2010/wordprocessingDrawing" xmlns:wp="http://schemas.openxmlformats.org/drawingml/2006/wordprocessingDrawing" xmlns:w10="urn:schemas-microsoft-com:office:word" xmlns:w="http://schemas.openxmlformats.org/wordprocessingml/2006/main" xmlns:w14="http://schemas.microsoft.com/office/word/2010/wordml" xmlns:wpg="http://schemas.microsoft.com/office/word/2010/wordprocessingGroup" xmlns:wpi="http://schemas.microsoft.com/office/word/2010/wordprocessingInk" xmlns:wne="http://schemas.microsoft.com/office/word/2006/wordml" xmlns:wps="http://schemas.microsoft.com/office/word/2010/wordprocessingShape" mc:Ignorable="w14 wp14">
+<w:footnotes xmlns:wpc="http://schemas.microsoft.com/office/word/2010/wordprocessingCanvas" xmlns:mc="http://schemas.openxmlformats.org/markup-compatibility/2006" xmlns:o="urn:schemas-microsoft-com:office:office" xmlns:r="http://schemas.openxmlformats.org/officeDocument/2006/relationships" xmlns:m="http://schemas.openxmlformats.org/officeDocument/2006/math" xmlns:v="urn:schemas-microsoft-com:vml" xmlns:wp14="http://schemas.microsoft.com/office/word/2010/wordprocessingDrawing" xmlns:wp="http://schemas.openxmlformats.org/drawingml/2006/wordprocessingDrawing" xmlns:w10="urn:schemas-microsoft-com:office:word" xmlns:w="http://schemas.openxmlformats.org/wordprocessingml/2006/main" xmlns:w14="http://schemas.microsoft.com/office/word/2010/wordml" xmlns:w15="http://schemas.microsoft.com/office/word/2012/wordml" xmlns:wpg="http://schemas.microsoft.com/office/word/2010/wordprocessingGroup" xmlns:wpi="http://schemas.microsoft.com/office/word/2010/wordprocessingInk" xmlns:wne="http://schemas.microsoft.com/office/word/2006/wordml" xmlns:wps="http://schemas.microsoft.com/office/word/2010/wordprocessingShape" mc:Ignorable="w14 w15 wp14">
   <w:footnote w:type="separator" w:id="-1">
     <w:p>
       <w:r>
@@ -8575,7 +8801,7 @@
 </file>
 
 <file path=word/header1.xml><?xml version="1.0" encoding="utf-8"?>
-<w:hdr xmlns:wpc="http://schemas.microsoft.com/office/word/2010/wordprocessingCanvas" xmlns:mo="http://schemas.microsoft.com/office/mac/office/2008/main" xmlns:mc="http://schemas.openxmlformats.org/markup-compatibility/2006" xmlns:mv="urn:schemas-microsoft-com:mac:vml" xmlns:o="urn:schemas-microsoft-com:office:office" xmlns:r="http://schemas.openxmlformats.org/officeDocument/2006/relationships" xmlns:m="http://schemas.openxmlformats.org/officeDocument/2006/math" xmlns:v="urn:schemas-microsoft-com:vml" xmlns:wp14="http://schemas.microsoft.com/office/word/2010/wordprocessingDrawing" xmlns:wp="http://schemas.openxmlformats.org/drawingml/2006/wordprocessingDrawing" xmlns:w10="urn:schemas-microsoft-com:office:word" xmlns:w="http://schemas.openxmlformats.org/wordprocessingml/2006/main" xmlns:w14="http://schemas.microsoft.com/office/word/2010/wordml" xmlns:wpg="http://schemas.microsoft.com/office/word/2010/wordprocessingGroup" xmlns:wpi="http://schemas.microsoft.com/office/word/2010/wordprocessingInk" xmlns:wne="http://schemas.microsoft.com/office/word/2006/wordml" xmlns:wps="http://schemas.microsoft.com/office/word/2010/wordprocessingShape" mc:Ignorable="w14 wp14">
+<w:hdr xmlns:wpc="http://schemas.microsoft.com/office/word/2010/wordprocessingCanvas" xmlns:mc="http://schemas.openxmlformats.org/markup-compatibility/2006" xmlns:o="urn:schemas-microsoft-com:office:office" xmlns:r="http://schemas.openxmlformats.org/officeDocument/2006/relationships" xmlns:m="http://schemas.openxmlformats.org/officeDocument/2006/math" xmlns:v="urn:schemas-microsoft-com:vml" xmlns:wp14="http://schemas.microsoft.com/office/word/2010/wordprocessingDrawing" xmlns:wp="http://schemas.openxmlformats.org/drawingml/2006/wordprocessingDrawing" xmlns:w10="urn:schemas-microsoft-com:office:word" xmlns:w="http://schemas.openxmlformats.org/wordprocessingml/2006/main" xmlns:w14="http://schemas.microsoft.com/office/word/2010/wordml" xmlns:w15="http://schemas.microsoft.com/office/word/2012/wordml" xmlns:wpg="http://schemas.microsoft.com/office/word/2010/wordprocessingGroup" xmlns:wpi="http://schemas.microsoft.com/office/word/2010/wordprocessingInk" xmlns:wne="http://schemas.microsoft.com/office/word/2006/wordml" xmlns:wps="http://schemas.microsoft.com/office/word/2010/wordprocessingShape" mc:Ignorable="w14 w15 wp14">
   <w:p>
     <w:pPr>
       <w:pStyle w:val="Header"/>
@@ -8593,7 +8819,7 @@
 </file>
 
 <file path=word/header2.xml><?xml version="1.0" encoding="utf-8"?>
-<w:hdr xmlns:wpc="http://schemas.microsoft.com/office/word/2010/wordprocessingCanvas" xmlns:mo="http://schemas.microsoft.com/office/mac/office/2008/main" xmlns:mc="http://schemas.openxmlformats.org/markup-compatibility/2006" xmlns:mv="urn:schemas-microsoft-com:mac:vml" xmlns:o="urn:schemas-microsoft-com:office:office" xmlns:r="http://schemas.openxmlformats.org/officeDocument/2006/relationships" xmlns:m="http://schemas.openxmlformats.org/officeDocument/2006/math" xmlns:v="urn:schemas-microsoft-com:vml" xmlns:wp14="http://schemas.microsoft.com/office/word/2010/wordprocessingDrawing" xmlns:wp="http://schemas.openxmlformats.org/drawingml/2006/wordprocessingDrawing" xmlns:w10="urn:schemas-microsoft-com:office:word" xmlns:w="http://schemas.openxmlformats.org/wordprocessingml/2006/main" xmlns:w14="http://schemas.microsoft.com/office/word/2010/wordml" xmlns:wpg="http://schemas.microsoft.com/office/word/2010/wordprocessingGroup" xmlns:wpi="http://schemas.microsoft.com/office/word/2010/wordprocessingInk" xmlns:wne="http://schemas.microsoft.com/office/word/2006/wordml" xmlns:wps="http://schemas.microsoft.com/office/word/2010/wordprocessingShape" mc:Ignorable="w14 wp14">
+<w:hdr xmlns:wpc="http://schemas.microsoft.com/office/word/2010/wordprocessingCanvas" xmlns:mc="http://schemas.openxmlformats.org/markup-compatibility/2006" xmlns:o="urn:schemas-microsoft-com:office:office" xmlns:r="http://schemas.openxmlformats.org/officeDocument/2006/relationships" xmlns:m="http://schemas.openxmlformats.org/officeDocument/2006/math" xmlns:v="urn:schemas-microsoft-com:vml" xmlns:wp14="http://schemas.microsoft.com/office/word/2010/wordprocessingDrawing" xmlns:wp="http://schemas.openxmlformats.org/drawingml/2006/wordprocessingDrawing" xmlns:w10="urn:schemas-microsoft-com:office:word" xmlns:w="http://schemas.openxmlformats.org/wordprocessingml/2006/main" xmlns:w14="http://schemas.microsoft.com/office/word/2010/wordml" xmlns:w15="http://schemas.microsoft.com/office/word/2012/wordml" xmlns:wpg="http://schemas.microsoft.com/office/word/2010/wordprocessingGroup" xmlns:wpi="http://schemas.microsoft.com/office/word/2010/wordprocessingInk" xmlns:wne="http://schemas.microsoft.com/office/word/2006/wordml" xmlns:wps="http://schemas.microsoft.com/office/word/2010/wordprocessingShape" mc:Ignorable="w14 w15 wp14">
   <w:p>
     <w:pPr>
       <w:pStyle w:val="Header"/>
@@ -8609,7 +8835,7 @@
 </file>
 
 <file path=word/header3.xml><?xml version="1.0" encoding="utf-8"?>
-<w:hdr xmlns:wpc="http://schemas.microsoft.com/office/word/2010/wordprocessingCanvas" xmlns:mo="http://schemas.microsoft.com/office/mac/office/2008/main" xmlns:mc="http://schemas.openxmlformats.org/markup-compatibility/2006" xmlns:mv="urn:schemas-microsoft-com:mac:vml" xmlns:o="urn:schemas-microsoft-com:office:office" xmlns:r="http://schemas.openxmlformats.org/officeDocument/2006/relationships" xmlns:m="http://schemas.openxmlformats.org/officeDocument/2006/math" xmlns:v="urn:schemas-microsoft-com:vml" xmlns:wp14="http://schemas.microsoft.com/office/word/2010/wordprocessingDrawing" xmlns:wp="http://schemas.openxmlformats.org/drawingml/2006/wordprocessingDrawing" xmlns:w10="urn:schemas-microsoft-com:office:word" xmlns:w="http://schemas.openxmlformats.org/wordprocessingml/2006/main" xmlns:w14="http://schemas.microsoft.com/office/word/2010/wordml" xmlns:wpg="http://schemas.microsoft.com/office/word/2010/wordprocessingGroup" xmlns:wpi="http://schemas.microsoft.com/office/word/2010/wordprocessingInk" xmlns:wne="http://schemas.microsoft.com/office/word/2006/wordml" xmlns:wps="http://schemas.microsoft.com/office/word/2010/wordprocessingShape" mc:Ignorable="w14 wp14">
+<w:hdr xmlns:wpc="http://schemas.microsoft.com/office/word/2010/wordprocessingCanvas" xmlns:mc="http://schemas.openxmlformats.org/markup-compatibility/2006" xmlns:o="urn:schemas-microsoft-com:office:office" xmlns:r="http://schemas.openxmlformats.org/officeDocument/2006/relationships" xmlns:m="http://schemas.openxmlformats.org/officeDocument/2006/math" xmlns:v="urn:schemas-microsoft-com:vml" xmlns:wp14="http://schemas.microsoft.com/office/word/2010/wordprocessingDrawing" xmlns:wp="http://schemas.openxmlformats.org/drawingml/2006/wordprocessingDrawing" xmlns:w10="urn:schemas-microsoft-com:office:word" xmlns:w="http://schemas.openxmlformats.org/wordprocessingml/2006/main" xmlns:w14="http://schemas.microsoft.com/office/word/2010/wordml" xmlns:w15="http://schemas.microsoft.com/office/word/2012/wordml" xmlns:wpg="http://schemas.microsoft.com/office/word/2010/wordprocessingGroup" xmlns:wpi="http://schemas.microsoft.com/office/word/2010/wordprocessingInk" xmlns:wne="http://schemas.microsoft.com/office/word/2006/wordml" xmlns:wps="http://schemas.microsoft.com/office/word/2010/wordprocessingShape" mc:Ignorable="w14 w15 wp14">
   <w:p>
     <w:pPr>
       <w:pStyle w:val="Header"/>
@@ -8619,7 +8845,7 @@
 </file>
 
 <file path=word/numbering.xml><?xml version="1.0" encoding="utf-8"?>
-<w:numbering xmlns:wpc="http://schemas.microsoft.com/office/word/2010/wordprocessingCanvas" xmlns:mo="http://schemas.microsoft.com/office/mac/office/2008/main" xmlns:mc="http://schemas.openxmlformats.org/markup-compatibility/2006" xmlns:mv="urn:schemas-microsoft-com:mac:vml" xmlns:o="urn:schemas-microsoft-com:office:office" xmlns:r="http://schemas.openxmlformats.org/officeDocument/2006/relationships" xmlns:m="http://schemas.openxmlformats.org/officeDocument/2006/math" xmlns:v="urn:schemas-microsoft-com:vml" xmlns:wp14="http://schemas.microsoft.com/office/word/2010/wordprocessingDrawing" xmlns:wp="http://schemas.openxmlformats.org/drawingml/2006/wordprocessingDrawing" xmlns:w10="urn:schemas-microsoft-com:office:word" xmlns:w="http://schemas.openxmlformats.org/wordprocessingml/2006/main" xmlns:w14="http://schemas.microsoft.com/office/word/2010/wordml" xmlns:wpg="http://schemas.microsoft.com/office/word/2010/wordprocessingGroup" xmlns:wpi="http://schemas.microsoft.com/office/word/2010/wordprocessingInk" xmlns:wne="http://schemas.microsoft.com/office/word/2006/wordml" xmlns:wps="http://schemas.microsoft.com/office/word/2010/wordprocessingShape" mc:Ignorable="w14 wp14">
+<w:numbering xmlns:wpc="http://schemas.microsoft.com/office/word/2010/wordprocessingCanvas" xmlns:mc="http://schemas.openxmlformats.org/markup-compatibility/2006" xmlns:o="urn:schemas-microsoft-com:office:office" xmlns:r="http://schemas.openxmlformats.org/officeDocument/2006/relationships" xmlns:m="http://schemas.openxmlformats.org/officeDocument/2006/math" xmlns:v="urn:schemas-microsoft-com:vml" xmlns:wp14="http://schemas.microsoft.com/office/word/2010/wordprocessingDrawing" xmlns:wp="http://schemas.openxmlformats.org/drawingml/2006/wordprocessingDrawing" xmlns:w10="urn:schemas-microsoft-com:office:word" xmlns:w="http://schemas.openxmlformats.org/wordprocessingml/2006/main" xmlns:w14="http://schemas.microsoft.com/office/word/2010/wordml" xmlns:w15="http://schemas.microsoft.com/office/word/2012/wordml" xmlns:wpg="http://schemas.microsoft.com/office/word/2010/wordprocessingGroup" xmlns:wpi="http://schemas.microsoft.com/office/word/2010/wordprocessingInk" xmlns:wne="http://schemas.microsoft.com/office/word/2006/wordml" xmlns:wps="http://schemas.microsoft.com/office/word/2010/wordprocessingShape" mc:Ignorable="w14 w15 wp14">
   <w:abstractNum w:abstractNumId="0">
     <w:nsid w:val="009F0D55"/>
     <w:multiLevelType w:val="multilevel"/>
@@ -9247,6 +9473,119 @@
     <w:numStyleLink w:val="ProperHeadings"/>
   </w:abstractNum>
   <w:abstractNum w:abstractNumId="11">
+    <w:nsid w:val="28FE57E2"/>
+    <w:multiLevelType w:val="hybridMultilevel"/>
+    <w:tmpl w:val="9B0ED338"/>
+    <w:lvl w:ilvl="0" w:tplc="04090001">
+      <w:start w:val="1"/>
+      <w:numFmt w:val="bullet"/>
+      <w:lvlText w:val=""/>
+      <w:lvlJc w:val="left"/>
+      <w:pPr>
+        <w:ind w:left="720" w:hanging="360"/>
+      </w:pPr>
+      <w:rPr>
+        <w:rFonts w:ascii="Symbol" w:hAnsi="Symbol" w:hint="default"/>
+      </w:rPr>
+    </w:lvl>
+    <w:lvl w:ilvl="1" w:tplc="04090003" w:tentative="1">
+      <w:start w:val="1"/>
+      <w:numFmt w:val="bullet"/>
+      <w:lvlText w:val="o"/>
+      <w:lvlJc w:val="left"/>
+      <w:pPr>
+        <w:ind w:left="1440" w:hanging="360"/>
+      </w:pPr>
+      <w:rPr>
+        <w:rFonts w:ascii="Courier New" w:hAnsi="Courier New" w:hint="default"/>
+      </w:rPr>
+    </w:lvl>
+    <w:lvl w:ilvl="2" w:tplc="04090005" w:tentative="1">
+      <w:start w:val="1"/>
+      <w:numFmt w:val="bullet"/>
+      <w:lvlText w:val=""/>
+      <w:lvlJc w:val="left"/>
+      <w:pPr>
+        <w:ind w:left="2160" w:hanging="360"/>
+      </w:pPr>
+      <w:rPr>
+        <w:rFonts w:ascii="Wingdings" w:hAnsi="Wingdings" w:hint="default"/>
+      </w:rPr>
+    </w:lvl>
+    <w:lvl w:ilvl="3" w:tplc="04090001" w:tentative="1">
+      <w:start w:val="1"/>
+      <w:numFmt w:val="bullet"/>
+      <w:lvlText w:val=""/>
+      <w:lvlJc w:val="left"/>
+      <w:pPr>
+        <w:ind w:left="2880" w:hanging="360"/>
+      </w:pPr>
+      <w:rPr>
+        <w:rFonts w:ascii="Symbol" w:hAnsi="Symbol" w:hint="default"/>
+      </w:rPr>
+    </w:lvl>
+    <w:lvl w:ilvl="4" w:tplc="04090003" w:tentative="1">
+      <w:start w:val="1"/>
+      <w:numFmt w:val="bullet"/>
+      <w:lvlText w:val="o"/>
+      <w:lvlJc w:val="left"/>
+      <w:pPr>
+        <w:ind w:left="3600" w:hanging="360"/>
+      </w:pPr>
+      <w:rPr>
+        <w:rFonts w:ascii="Courier New" w:hAnsi="Courier New" w:hint="default"/>
+      </w:rPr>
+    </w:lvl>
+    <w:lvl w:ilvl="5" w:tplc="04090005" w:tentative="1">
+      <w:start w:val="1"/>
+      <w:numFmt w:val="bullet"/>
+      <w:lvlText w:val=""/>
+      <w:lvlJc w:val="left"/>
+      <w:pPr>
+        <w:ind w:left="4320" w:hanging="360"/>
+      </w:pPr>
+      <w:rPr>
+        <w:rFonts w:ascii="Wingdings" w:hAnsi="Wingdings" w:hint="default"/>
+      </w:rPr>
+    </w:lvl>
+    <w:lvl w:ilvl="6" w:tplc="04090001" w:tentative="1">
+      <w:start w:val="1"/>
+      <w:numFmt w:val="bullet"/>
+      <w:lvlText w:val=""/>
+      <w:lvlJc w:val="left"/>
+      <w:pPr>
+        <w:ind w:left="5040" w:hanging="360"/>
+      </w:pPr>
+      <w:rPr>
+        <w:rFonts w:ascii="Symbol" w:hAnsi="Symbol" w:hint="default"/>
+      </w:rPr>
+    </w:lvl>
+    <w:lvl w:ilvl="7" w:tplc="04090003" w:tentative="1">
+      <w:start w:val="1"/>
+      <w:numFmt w:val="bullet"/>
+      <w:lvlText w:val="o"/>
+      <w:lvlJc w:val="left"/>
+      <w:pPr>
+        <w:ind w:left="5760" w:hanging="360"/>
+      </w:pPr>
+      <w:rPr>
+        <w:rFonts w:ascii="Courier New" w:hAnsi="Courier New" w:hint="default"/>
+      </w:rPr>
+    </w:lvl>
+    <w:lvl w:ilvl="8" w:tplc="04090005" w:tentative="1">
+      <w:start w:val="1"/>
+      <w:numFmt w:val="bullet"/>
+      <w:lvlText w:val=""/>
+      <w:lvlJc w:val="left"/>
+      <w:pPr>
+        <w:ind w:left="6480" w:hanging="360"/>
+      </w:pPr>
+      <w:rPr>
+        <w:rFonts w:ascii="Wingdings" w:hAnsi="Wingdings" w:hint="default"/>
+      </w:rPr>
+    </w:lvl>
+  </w:abstractNum>
+  <w:abstractNum w:abstractNumId="12">
     <w:nsid w:val="2B046F25"/>
     <w:multiLevelType w:val="multilevel"/>
     <w:tmpl w:val="9604C10C"/>
@@ -9364,13 +9703,13 @@
       </w:rPr>
     </w:lvl>
   </w:abstractNum>
-  <w:abstractNum w:abstractNumId="12">
+  <w:abstractNum w:abstractNumId="13">
     <w:nsid w:val="2CEB6221"/>
     <w:multiLevelType w:val="multilevel"/>
     <w:tmpl w:val="AC72189E"/>
     <w:numStyleLink w:val="HeadingsAttempt3"/>
   </w:abstractNum>
-  <w:abstractNum w:abstractNumId="13">
+  <w:abstractNum w:abstractNumId="14">
     <w:nsid w:val="3026594F"/>
     <w:multiLevelType w:val="multilevel"/>
     <w:tmpl w:val="7236EFF0"/>
@@ -9483,7 +9822,7 @@
       </w:rPr>
     </w:lvl>
   </w:abstractNum>
-  <w:abstractNum w:abstractNumId="14">
+  <w:abstractNum w:abstractNumId="15">
     <w:nsid w:val="32203800"/>
     <w:multiLevelType w:val="hybridMultilevel"/>
     <w:tmpl w:val="0A9A11C6"/>
@@ -9572,7 +9911,7 @@
       </w:pPr>
     </w:lvl>
   </w:abstractNum>
-  <w:abstractNum w:abstractNumId="15">
+  <w:abstractNum w:abstractNumId="16">
     <w:nsid w:val="3AC25B85"/>
     <w:multiLevelType w:val="multilevel"/>
     <w:tmpl w:val="BEAC523C"/>
@@ -9693,7 +10032,7 @@
       </w:rPr>
     </w:lvl>
   </w:abstractNum>
-  <w:abstractNum w:abstractNumId="16">
+  <w:abstractNum w:abstractNumId="17">
     <w:nsid w:val="3D034E93"/>
     <w:multiLevelType w:val="multilevel"/>
     <w:tmpl w:val="AC72189E"/>
@@ -9831,7 +10170,7 @@
       </w:rPr>
     </w:lvl>
   </w:abstractNum>
-  <w:abstractNum w:abstractNumId="17">
+  <w:abstractNum w:abstractNumId="18">
     <w:nsid w:val="3DD73505"/>
     <w:multiLevelType w:val="multilevel"/>
     <w:tmpl w:val="D03E5D24"/>
@@ -9949,7 +10288,7 @@
       </w:rPr>
     </w:lvl>
   </w:abstractNum>
-  <w:abstractNum w:abstractNumId="18">
+  <w:abstractNum w:abstractNumId="19">
     <w:nsid w:val="411C1FF5"/>
     <w:multiLevelType w:val="multilevel"/>
     <w:tmpl w:val="6B7AA106"/>
@@ -10084,7 +10423,7 @@
       </w:rPr>
     </w:lvl>
   </w:abstractNum>
-  <w:abstractNum w:abstractNumId="19">
+  <w:abstractNum w:abstractNumId="20">
     <w:nsid w:val="44A53146"/>
     <w:multiLevelType w:val="multilevel"/>
     <w:tmpl w:val="0409001D"/>
@@ -10170,7 +10509,7 @@
       </w:pPr>
     </w:lvl>
   </w:abstractNum>
-  <w:abstractNum w:abstractNumId="20">
+  <w:abstractNum w:abstractNumId="21">
     <w:nsid w:val="46EF72CE"/>
     <w:multiLevelType w:val="hybridMultilevel"/>
     <w:tmpl w:val="1BC80F96"/>
@@ -10283,7 +10622,7 @@
       </w:rPr>
     </w:lvl>
   </w:abstractNum>
-  <w:abstractNum w:abstractNumId="21">
+  <w:abstractNum w:abstractNumId="22">
     <w:nsid w:val="47A9589B"/>
     <w:multiLevelType w:val="hybridMultilevel"/>
     <w:tmpl w:val="C8027CC4"/>
@@ -10395,13 +10734,13 @@
       </w:rPr>
     </w:lvl>
   </w:abstractNum>
-  <w:abstractNum w:abstractNumId="22">
+  <w:abstractNum w:abstractNumId="23">
     <w:nsid w:val="5129561C"/>
     <w:multiLevelType w:val="multilevel"/>
     <w:tmpl w:val="6B7AA106"/>
     <w:numStyleLink w:val="ProperHeadings"/>
   </w:abstractNum>
-  <w:abstractNum w:abstractNumId="23">
+  <w:abstractNum w:abstractNumId="24">
     <w:nsid w:val="5A9C58A1"/>
     <w:multiLevelType w:val="hybridMultilevel"/>
     <w:tmpl w:val="B038FE46"/>
@@ -10514,13 +10853,13 @@
       </w:rPr>
     </w:lvl>
   </w:abstractNum>
-  <w:abstractNum w:abstractNumId="24">
+  <w:abstractNum w:abstractNumId="25">
     <w:nsid w:val="5B4C314D"/>
     <w:multiLevelType w:val="multilevel"/>
     <w:tmpl w:val="6B7AA106"/>
     <w:numStyleLink w:val="ProperHeadings"/>
   </w:abstractNum>
-  <w:abstractNum w:abstractNumId="25">
+  <w:abstractNum w:abstractNumId="26">
     <w:nsid w:val="5DAB2102"/>
     <w:multiLevelType w:val="multilevel"/>
     <w:tmpl w:val="0409001D"/>
@@ -10606,7 +10945,7 @@
       </w:pPr>
     </w:lvl>
   </w:abstractNum>
-  <w:abstractNum w:abstractNumId="26">
+  <w:abstractNum w:abstractNumId="27">
     <w:nsid w:val="5E413B16"/>
     <w:multiLevelType w:val="multilevel"/>
     <w:tmpl w:val="7236EFF0"/>
@@ -10719,7 +11058,7 @@
       </w:rPr>
     </w:lvl>
   </w:abstractNum>
-  <w:abstractNum w:abstractNumId="27">
+  <w:abstractNum w:abstractNumId="28">
     <w:nsid w:val="71825385"/>
     <w:multiLevelType w:val="multilevel"/>
     <w:tmpl w:val="CA0CE8DC"/>
@@ -10840,13 +11179,13 @@
       </w:rPr>
     </w:lvl>
   </w:abstractNum>
-  <w:abstractNum w:abstractNumId="28">
+  <w:abstractNum w:abstractNumId="29">
     <w:nsid w:val="7A444F56"/>
     <w:multiLevelType w:val="multilevel"/>
     <w:tmpl w:val="AC72189E"/>
     <w:numStyleLink w:val="HeadingsAttempt3"/>
   </w:abstractNum>
-  <w:abstractNum w:abstractNumId="29">
+  <w:abstractNum w:abstractNumId="30">
     <w:nsid w:val="7CC96CAC"/>
     <w:multiLevelType w:val="multilevel"/>
     <w:tmpl w:val="BEAC523C"/>
@@ -10967,7 +11306,7 @@
       </w:rPr>
     </w:lvl>
   </w:abstractNum>
-  <w:abstractNum w:abstractNumId="30">
+  <w:abstractNum w:abstractNumId="31">
     <w:nsid w:val="7EC1084E"/>
     <w:multiLevelType w:val="multilevel"/>
     <w:tmpl w:val="BEAC523C"/>
@@ -11089,34 +11428,34 @@
     </w:lvl>
   </w:abstractNum>
   <w:num w:numId="1">
-    <w:abstractNumId w:val="17"/>
+    <w:abstractNumId w:val="18"/>
   </w:num>
   <w:num w:numId="2">
-    <w:abstractNumId w:val="15"/>
+    <w:abstractNumId w:val="16"/>
   </w:num>
   <w:num w:numId="3">
     <w:abstractNumId w:val="7"/>
   </w:num>
   <w:num w:numId="4">
-    <w:abstractNumId w:val="15"/>
+    <w:abstractNumId w:val="16"/>
   </w:num>
   <w:num w:numId="5">
     <w:abstractNumId w:val="5"/>
   </w:num>
   <w:num w:numId="6">
-    <w:abstractNumId w:val="11"/>
+    <w:abstractNumId w:val="12"/>
   </w:num>
   <w:num w:numId="7">
-    <w:abstractNumId w:val="26"/>
+    <w:abstractNumId w:val="27"/>
   </w:num>
   <w:num w:numId="8">
-    <w:abstractNumId w:val="13"/>
+    <w:abstractNumId w:val="14"/>
   </w:num>
   <w:num w:numId="9">
     <w:abstractNumId w:val="4"/>
   </w:num>
   <w:num w:numId="10">
-    <w:abstractNumId w:val="27"/>
+    <w:abstractNumId w:val="28"/>
   </w:num>
   <w:num w:numId="11">
     <w:abstractNumId w:val="2"/>
@@ -11158,19 +11497,19 @@
     <w:abstractNumId w:val="3"/>
   </w:num>
   <w:num w:numId="15">
-    <w:abstractNumId w:val="25"/>
+    <w:abstractNumId w:val="26"/>
   </w:num>
   <w:num w:numId="16">
-    <w:abstractNumId w:val="19"/>
+    <w:abstractNumId w:val="20"/>
   </w:num>
   <w:num w:numId="17">
     <w:abstractNumId w:val="1"/>
   </w:num>
   <w:num w:numId="18">
-    <w:abstractNumId w:val="18"/>
+    <w:abstractNumId w:val="19"/>
   </w:num>
   <w:num w:numId="19">
-    <w:abstractNumId w:val="18"/>
+    <w:abstractNumId w:val="19"/>
     <w:lvlOverride w:ilvl="0">
       <w:startOverride w:val="1"/>
     </w:lvlOverride>
@@ -11200,22 +11539,22 @@
     </w:lvlOverride>
   </w:num>
   <w:num w:numId="20">
-    <w:abstractNumId w:val="24"/>
+    <w:abstractNumId w:val="25"/>
   </w:num>
   <w:num w:numId="21">
-    <w:abstractNumId w:val="29"/>
+    <w:abstractNumId w:val="30"/>
   </w:num>
   <w:num w:numId="22">
-    <w:abstractNumId w:val="22"/>
+    <w:abstractNumId w:val="23"/>
   </w:num>
   <w:num w:numId="23">
     <w:abstractNumId w:val="10"/>
   </w:num>
   <w:num w:numId="24">
-    <w:abstractNumId w:val="30"/>
+    <w:abstractNumId w:val="31"/>
   </w:num>
   <w:num w:numId="25">
-    <w:abstractNumId w:val="16"/>
+    <w:abstractNumId w:val="17"/>
   </w:num>
   <w:num w:numId="26">
     <w:abstractNumId w:val="0"/>
@@ -11224,31 +11563,34 @@
     <w:abstractNumId w:val="8"/>
   </w:num>
   <w:num w:numId="28">
-    <w:abstractNumId w:val="12"/>
+    <w:abstractNumId w:val="13"/>
   </w:num>
   <w:num w:numId="29">
     <w:abstractNumId w:val="6"/>
   </w:num>
   <w:num w:numId="30">
-    <w:abstractNumId w:val="28"/>
+    <w:abstractNumId w:val="29"/>
   </w:num>
   <w:num w:numId="31">
-    <w:abstractNumId w:val="23"/>
+    <w:abstractNumId w:val="24"/>
   </w:num>
   <w:num w:numId="32">
+    <w:abstractNumId w:val="22"/>
+  </w:num>
+  <w:num w:numId="33">
+    <w:abstractNumId w:val="15"/>
+  </w:num>
+  <w:num w:numId="34">
     <w:abstractNumId w:val="21"/>
   </w:num>
-  <w:num w:numId="33">
-    <w:abstractNumId w:val="14"/>
-  </w:num>
-  <w:num w:numId="34">
-    <w:abstractNumId w:val="20"/>
+  <w:num w:numId="35">
+    <w:abstractNumId w:val="11"/>
   </w:num>
 </w:numbering>
 </file>
 
 <file path=word/styles.xml><?xml version="1.0" encoding="utf-8"?>
-<w:styles xmlns:mc="http://schemas.openxmlformats.org/markup-compatibility/2006" xmlns:r="http://schemas.openxmlformats.org/officeDocument/2006/relationships" xmlns:w="http://schemas.openxmlformats.org/wordprocessingml/2006/main" xmlns:w14="http://schemas.microsoft.com/office/word/2010/wordml" mc:Ignorable="w14">
+<w:styles xmlns:mc="http://schemas.openxmlformats.org/markup-compatibility/2006" xmlns:r="http://schemas.openxmlformats.org/officeDocument/2006/relationships" xmlns:w="http://schemas.openxmlformats.org/wordprocessingml/2006/main" xmlns:w14="http://schemas.microsoft.com/office/word/2010/wordml" xmlns:w15="http://schemas.microsoft.com/office/word/2012/wordml" mc:Ignorable="w14 w15">
   <w:docDefaults>
     <w:rPrDefault>
       <w:rPr>
@@ -11260,978 +11602,369 @@
     </w:rPrDefault>
     <w:pPrDefault/>
   </w:docDefaults>
-  <w:latentStyles w:defLockedState="0" w:defUIPriority="99" w:defSemiHidden="1" w:defUnhideWhenUsed="1" w:defQFormat="0" w:count="276">
-    <w:lsdException w:name="Normal" w:semiHidden="0" w:uiPriority="0" w:unhideWhenUsed="0" w:qFormat="1"/>
-    <w:lsdException w:name="heading 1" w:semiHidden="0" w:uiPriority="9" w:unhideWhenUsed="0" w:qFormat="1"/>
-    <w:lsdException w:name="heading 2" w:uiPriority="9" w:qFormat="1"/>
-    <w:lsdException w:name="heading 3" w:uiPriority="9" w:qFormat="1"/>
-    <w:lsdException w:name="heading 4" w:uiPriority="9" w:qFormat="1"/>
-    <w:lsdException w:name="heading 5" w:uiPriority="9" w:qFormat="1"/>
-    <w:lsdException w:name="heading 6" w:uiPriority="9" w:qFormat="1"/>
-    <w:lsdException w:name="heading 7" w:uiPriority="9" w:qFormat="1"/>
-    <w:lsdException w:name="heading 8" w:uiPriority="9" w:qFormat="1"/>
-    <w:lsdException w:name="heading 9" w:uiPriority="9" w:qFormat="1"/>
-    <w:lsdException w:name="toc 1" w:uiPriority="39"/>
-    <w:lsdException w:name="toc 2" w:uiPriority="39"/>
-    <w:lsdException w:name="toc 3" w:uiPriority="39"/>
-    <w:lsdException w:name="toc 4" w:uiPriority="39"/>
-    <w:lsdException w:name="toc 5" w:uiPriority="39"/>
-    <w:lsdException w:name="toc 6" w:uiPriority="39"/>
-    <w:lsdException w:name="toc 7" w:uiPriority="39"/>
-    <w:lsdException w:name="toc 8" w:uiPriority="39"/>
-    <w:lsdException w:name="toc 9" w:uiPriority="39"/>
-    <w:lsdException w:name="caption" w:uiPriority="35" w:qFormat="1"/>
-    <w:lsdException w:name="Title" w:semiHidden="0" w:uiPriority="10" w:unhideWhenUsed="0" w:qFormat="1"/>
-    <w:lsdException w:name="Default Paragraph Font" w:uiPriority="1"/>
-    <w:lsdException w:name="Subtitle" w:semiHidden="0" w:uiPriority="11" w:unhideWhenUsed="0" w:qFormat="1"/>
-    <w:lsdException w:name="Strong" w:semiHidden="0" w:uiPriority="22" w:unhideWhenUsed="0" w:qFormat="1"/>
-    <w:lsdException w:name="Emphasis" w:semiHidden="0" w:uiPriority="20" w:unhideWhenUsed="0" w:qFormat="1"/>
-    <w:lsdException w:name="Table Grid" w:semiHidden="0" w:uiPriority="59" w:unhideWhenUsed="0"/>
-    <w:lsdException w:name="Note Level 1" w:semiHidden="0" w:unhideWhenUsed="0"/>
-    <w:lsdException w:name="Note Level 2" w:semiHidden="0" w:unhideWhenUsed="0"/>
-    <w:lsdException w:name="Note Level 3" w:semiHidden="0" w:unhideWhenUsed="0"/>
-    <w:lsdException w:name="Note Level 4" w:semiHidden="0" w:unhideWhenUsed="0"/>
-    <w:lsdException w:name="Note Level 5" w:semiHidden="0" w:unhideWhenUsed="0"/>
-    <w:lsdException w:name="Note Level 6" w:semiHidden="0" w:unhideWhenUsed="0"/>
-    <w:lsdException w:name="Note Level 7" w:semiHidden="0" w:unhideWhenUsed="0"/>
-    <w:lsdException w:name="Note Level 8" w:semiHidden="0" w:unhideWhenUsed="0"/>
-    <w:lsdException w:name="Note Level 9" w:semiHidden="0" w:unhideWhenUsed="0"/>
-    <w:lsdException w:name="Placeholder Text" w:unhideWhenUsed="0"/>
-    <w:lsdException w:name="No Spacing" w:semiHidden="0" w:uiPriority="1" w:unhideWhenUsed="0" w:qFormat="1"/>
-    <w:lsdException w:name="Light Shading" w:semiHidden="0" w:uiPriority="60" w:unhideWhenUsed="0"/>
-    <w:lsdException w:name="Light List" w:semiHidden="0" w:uiPriority="61" w:unhideWhenUsed="0"/>
-    <w:lsdException w:name="Light Grid" w:semiHidden="0" w:uiPriority="62" w:unhideWhenUsed="0"/>
-    <w:lsdException w:name="Medium Shading 1" w:semiHidden="0" w:uiPriority="63" w:unhideWhenUsed="0"/>
-    <w:lsdException w:name="Medium Shading 2" w:semiHidden="0" w:uiPriority="64" w:unhideWhenUsed="0"/>
-    <w:lsdException w:name="Medium List 1" w:semiHidden="0" w:uiPriority="65" w:unhideWhenUsed="0"/>
-    <w:lsdException w:name="Medium List 2" w:semiHidden="0" w:uiPriority="66" w:unhideWhenUsed="0"/>
-    <w:lsdException w:name="Medium Grid 1" w:semiHidden="0" w:uiPriority="67" w:unhideWhenUsed="0"/>
-    <w:lsdException w:name="Medium Grid 2" w:semiHidden="0" w:uiPriority="68" w:unhideWhenUsed="0"/>
-    <w:lsdException w:name="Medium Grid 3" w:semiHidden="0" w:uiPriority="69" w:unhideWhenUsed="0"/>
-    <w:lsdException w:name="Dark List" w:semiHidden="0" w:uiPriority="70" w:unhideWhenUsed="0"/>
-    <w:lsdException w:name="Colorful Shading" w:semiHidden="0" w:uiPriority="71" w:unhideWhenUsed="0"/>
-    <w:lsdException w:name="Colorful List" w:semiHidden="0" w:uiPriority="72" w:unhideWhenUsed="0"/>
-    <w:lsdException w:name="Colorful Grid" w:semiHidden="0" w:uiPriority="73" w:unhideWhenUsed="0"/>
-    <w:lsdException w:name="Light Shading Accent 1" w:semiHidden="0" w:uiPriority="60" w:unhideWhenUsed="0"/>
-    <w:lsdException w:name="Light List Accent 1" w:semiHidden="0" w:uiPriority="61" w:unhideWhenUsed="0"/>
-    <w:lsdException w:name="Light Grid Accent 1" w:semiHidden="0" w:uiPriority="62" w:unhideWhenUsed="0"/>
-    <w:lsdException w:name="Medium Shading 1 Accent 1" w:semiHidden="0" w:uiPriority="63" w:unhideWhenUsed="0"/>
-    <w:lsdException w:name="Medium Shading 2 Accent 1" w:semiHidden="0" w:uiPriority="64" w:unhideWhenUsed="0"/>
-    <w:lsdException w:name="Medium List 1 Accent 1" w:semiHidden="0" w:uiPriority="65" w:unhideWhenUsed="0"/>
-    <w:lsdException w:name="Revision" w:unhideWhenUsed="0"/>
-    <w:lsdException w:name="List Paragraph" w:semiHidden="0" w:uiPriority="34" w:unhideWhenUsed="0" w:qFormat="1"/>
-    <w:lsdException w:name="Quote" w:semiHidden="0" w:uiPriority="29" w:unhideWhenUsed="0" w:qFormat="1"/>
-    <w:lsdException w:name="Intense Quote" w:semiHidden="0" w:uiPriority="30" w:unhideWhenUsed="0" w:qFormat="1"/>
-    <w:lsdException w:name="Medium List 2 Accent 1" w:semiHidden="0" w:uiPriority="66" w:unhideWhenUsed="0"/>
-    <w:lsdException w:name="Medium Grid 1 Accent 1" w:semiHidden="0" w:uiPriority="67" w:unhideWhenUsed="0"/>
-    <w:lsdException w:name="Medium Grid 2 Accent 1" w:semiHidden="0" w:uiPriority="68" w:unhideWhenUsed="0"/>
-    <w:lsdException w:name="Medium Grid 3 Accent 1" w:semiHidden="0" w:uiPriority="69" w:unhideWhenUsed="0"/>
-    <w:lsdException w:name="Dark List Accent 1" w:semiHidden="0" w:uiPriority="70" w:unhideWhenUsed="0"/>
-    <w:lsdException w:name="Colorful Shading Accent 1" w:semiHidden="0" w:uiPriority="71" w:unhideWhenUsed="0"/>
-    <w:lsdException w:name="Colorful List Accent 1" w:semiHidden="0" w:uiPriority="72" w:unhideWhenUsed="0"/>
-    <w:lsdException w:name="Colorful Grid Accent 1" w:semiHidden="0" w:uiPriority="73" w:unhideWhenUsed="0"/>
-    <w:lsdException w:name="Light Shading Accent 2" w:semiHidden="0" w:uiPriority="60" w:unhideWhenUsed="0"/>
-    <w:lsdException w:name="Light List Accent 2" w:semiHidden="0" w:uiPriority="61" w:unhideWhenUsed="0"/>
-    <w:lsdException w:name="Light Grid Accent 2" w:semiHidden="0" w:uiPriority="62" w:unhideWhenUsed="0"/>
-    <w:lsdException w:name="Medium Shading 1 Accent 2" w:semiHidden="0" w:uiPriority="63" w:unhideWhenUsed="0"/>
-    <w:lsdException w:name="Medium Shading 2 Accent 2" w:semiHidden="0" w:uiPriority="64" w:unhideWhenUsed="0"/>
-    <w:lsdException w:name="Medium List 1 Accent 2" w:semiHidden="0" w:uiPriority="65" w:unhideWhenUsed="0"/>
-    <w:lsdException w:name="Medium List 2 Accent 2" w:semiHidden="0" w:uiPriority="66" w:unhideWhenUsed="0"/>
-    <w:lsdException w:name="Medium Grid 1 Accent 2" w:semiHidden="0" w:uiPriority="67" w:unhideWhenUsed="0"/>
-    <w:lsdException w:name="Medium Grid 2 Accent 2" w:semiHidden="0" w:uiPriority="68" w:unhideWhenUsed="0"/>
-    <w:lsdException w:name="Medium Grid 3 Accent 2" w:semiHidden="0" w:uiPriority="69" w:unhideWhenUsed="0"/>
-    <w:lsdException w:name="Dark List Accent 2" w:semiHidden="0" w:uiPriority="70" w:unhideWhenUsed="0"/>
-    <w:lsdException w:name="Colorful Shading Accent 2" w:semiHidden="0" w:uiPriority="71" w:unhideWhenUsed="0"/>
-    <w:lsdException w:name="Colorful List Accent 2" w:semiHidden="0" w:uiPriority="72" w:unhideWhenUsed="0"/>
-    <w:lsdException w:name="Colorful Grid Accent 2" w:semiHidden="0" w:uiPriority="73" w:unhideWhenUsed="0"/>
-    <w:lsdException w:name="Light Shading Accent 3" w:semiHidden="0" w:uiPriority="60" w:unhideWhenUsed="0"/>
-    <w:lsdException w:name="Light List Accent 3" w:semiHidden="0" w:uiPriority="61" w:unhideWhenUsed="0"/>
-    <w:lsdException w:name="Light Grid Accent 3" w:semiHidden="0" w:uiPriority="62" w:unhideWhenUsed="0"/>
-    <w:lsdException w:name="Medium Shading 1 Accent 3" w:semiHidden="0" w:uiPriority="63" w:unhideWhenUsed="0"/>
-    <w:lsdException w:name="Medium Shading 2 Accent 3" w:semiHidden="0" w:uiPriority="64" w:unhideWhenUsed="0"/>
-    <w:lsdException w:name="Medium List 1 Accent 3" w:semiHidden="0" w:uiPriority="65" w:unhideWhenUsed="0"/>
-    <w:lsdException w:name="Medium List 2 Accent 3" w:semiHidden="0" w:uiPriority="66" w:unhideWhenUsed="0"/>
-    <w:lsdException w:name="Medium Grid 1 Accent 3" w:semiHidden="0" w:uiPriority="67" w:unhideWhenUsed="0"/>
-    <w:lsdException w:name="Medium Grid 2 Accent 3" w:semiHidden="0" w:uiPriority="68" w:unhideWhenUsed="0"/>
-    <w:lsdException w:name="Medium Grid 3 Accent 3" w:semiHidden="0" w:uiPriority="69" w:unhideWhenUsed="0"/>
-    <w:lsdException w:name="Dark List Accent 3" w:semiHidden="0" w:uiPriority="70" w:unhideWhenUsed="0"/>
-    <w:lsdException w:name="Colorful Shading Accent 3" w:semiHidden="0" w:uiPriority="71" w:unhideWhenUsed="0"/>
-    <w:lsdException w:name="Colorful List Accent 3" w:semiHidden="0" w:uiPriority="72" w:unhideWhenUsed="0"/>
-    <w:lsdException w:name="Colorful Grid Accent 3" w:semiHidden="0" w:uiPriority="73" w:unhideWhenUsed="0"/>
-    <w:lsdException w:name="Light Shading Accent 4" w:semiHidden="0" w:uiPriority="60" w:unhideWhenUsed="0"/>
-    <w:lsdException w:name="Light List Accent 4" w:semiHidden="0" w:uiPriority="61" w:unhideWhenUsed="0"/>
-    <w:lsdException w:name="Light Grid Accent 4" w:semiHidden="0" w:uiPriority="62" w:unhideWhenUsed="0"/>
-    <w:lsdException w:name="Medium Shading 1 Accent 4" w:semiHidden="0" w:uiPriority="63" w:unhideWhenUsed="0"/>
-    <w:lsdException w:name="Medium Shading 2 Accent 4" w:semiHidden="0" w:uiPriority="64" w:unhideWhenUsed="0"/>
-    <w:lsdException w:name="Medium List 1 Accent 4" w:semiHidden="0" w:uiPriority="65" w:unhideWhenUsed="0"/>
-    <w:lsdException w:name="Medium List 2 Accent 4" w:semiHidden="0" w:uiPriority="66" w:unhideWhenUsed="0"/>
-    <w:lsdException w:name="Medium Grid 1 Accent 4" w:semiHidden="0" w:uiPriority="67" w:unhideWhenUsed="0"/>
-    <w:lsdException w:name="Medium Grid 2 Accent 4" w:semiHidden="0" w:uiPriority="68" w:unhideWhenUsed="0"/>
-    <w:lsdException w:name="Medium Grid 3 Accent 4" w:semiHidden="0" w:uiPriority="69" w:unhideWhenUsed="0"/>
-    <w:lsdException w:name="Dark List Accent 4" w:semiHidden="0" w:uiPriority="70" w:unhideWhenUsed="0"/>
-    <w:lsdException w:name="Colorful Shading Accent 4" w:semiHidden="0" w:uiPriority="71" w:unhideWhenUsed="0"/>
-    <w:lsdException w:name="Colorful List Accent 4" w:semiHidden="0" w:uiPriority="72" w:unhideWhenUsed="0"/>
-    <w:lsdException w:name="Colorful Grid Accent 4" w:semiHidden="0" w:uiPriority="73" w:unhideWhenUsed="0"/>
-    <w:lsdException w:name="Light Shading Accent 5" w:semiHidden="0" w:uiPriority="60" w:unhideWhenUsed="0"/>
-    <w:lsdException w:name="Light List Accent 5" w:semiHidden="0" w:uiPriority="61" w:unhideWhenUsed="0"/>
-    <w:lsdException w:name="Light Grid Accent 5" w:semiHidden="0" w:uiPriority="62" w:unhideWhenUsed="0"/>
-    <w:lsdException w:name="Medium Shading 1 Accent 5" w:semiHidden="0" w:uiPriority="63" w:unhideWhenUsed="0"/>
-    <w:lsdException w:name="Medium Shading 2 Accent 5" w:semiHidden="0" w:uiPriority="64" w:unhideWhenUsed="0"/>
-    <w:lsdException w:name="Medium List 1 Accent 5" w:semiHidden="0" w:uiPriority="65" w:unhideWhenUsed="0"/>
-    <w:lsdException w:name="Medium List 2 Accent 5" w:semiHidden="0" w:uiPriority="66" w:unhideWhenUsed="0"/>
-    <w:lsdException w:name="Medium Grid 1 Accent 5" w:semiHidden="0" w:uiPriority="67" w:unhideWhenUsed="0"/>
-    <w:lsdException w:name="Medium Grid 2 Accent 5" w:semiHidden="0" w:uiPriority="68" w:unhideWhenUsed="0"/>
-    <w:lsdException w:name="Medium Grid 3 Accent 5" w:semiHidden="0" w:uiPriority="69" w:unhideWhenUsed="0"/>
-    <w:lsdException w:name="Dark List Accent 5" w:semiHidden="0" w:uiPriority="70" w:unhideWhenUsed="0"/>
-    <w:lsdException w:name="Colorful Shading Accent 5" w:semiHidden="0" w:uiPriority="71" w:unhideWhenUsed="0"/>
-    <w:lsdException w:name="Colorful List Accent 5" w:semiHidden="0" w:uiPriority="72" w:unhideWhenUsed="0"/>
-    <w:lsdException w:name="Colorful Grid Accent 5" w:semiHidden="0" w:uiPriority="73" w:unhideWhenUsed="0"/>
-    <w:lsdException w:name="Light Shading Accent 6" w:semiHidden="0" w:uiPriority="60" w:unhideWhenUsed="0"/>
-    <w:lsdException w:name="Light List Accent 6" w:semiHidden="0" w:uiPriority="61" w:unhideWhenUsed="0"/>
-    <w:lsdException w:name="Light Grid Accent 6" w:semiHidden="0" w:uiPriority="62" w:unhideWhenUsed="0"/>
-    <w:lsdException w:name="Medium Shading 1 Accent 6" w:semiHidden="0" w:uiPriority="63" w:unhideWhenUsed="0"/>
-    <w:lsdException w:name="Medium Shading 2 Accent 6" w:semiHidden="0" w:uiPriority="64" w:unhideWhenUsed="0"/>
-    <w:lsdException w:name="Medium List 1 Accent 6" w:semiHidden="0" w:uiPriority="65" w:unhideWhenUsed="0"/>
-    <w:lsdException w:name="Medium List 2 Accent 6" w:semiHidden="0" w:uiPriority="66" w:unhideWhenUsed="0"/>
-    <w:lsdException w:name="Medium Grid 1 Accent 6" w:semiHidden="0" w:uiPriority="67" w:unhideWhenUsed="0"/>
-    <w:lsdException w:name="Medium Grid 2 Accent 6" w:semiHidden="0" w:uiPriority="68" w:unhideWhenUsed="0"/>
-    <w:lsdException w:name="Medium Grid 3 Accent 6" w:semiHidden="0" w:uiPriority="69" w:unhideWhenUsed="0"/>
-    <w:lsdException w:name="Dark List Accent 6" w:semiHidden="0" w:uiPriority="70" w:unhideWhenUsed="0"/>
-    <w:lsdException w:name="Colorful Shading Accent 6" w:semiHidden="0" w:uiPriority="71" w:unhideWhenUsed="0"/>
-    <w:lsdException w:name="Colorful List Accent 6" w:semiHidden="0" w:uiPriority="72" w:unhideWhenUsed="0"/>
-    <w:lsdException w:name="Colorful Grid Accent 6" w:semiHidden="0" w:uiPriority="73" w:unhideWhenUsed="0"/>
-    <w:lsdException w:name="Subtle Emphasis" w:semiHidden="0" w:uiPriority="19" w:unhideWhenUsed="0" w:qFormat="1"/>
-    <w:lsdException w:name="Intense Emphasis" w:semiHidden="0" w:uiPriority="21" w:unhideWhenUsed="0" w:qFormat="1"/>
-    <w:lsdException w:name="Subtle Reference" w:semiHidden="0" w:uiPriority="31" w:unhideWhenUsed="0" w:qFormat="1"/>
-    <w:lsdException w:name="Intense Reference" w:semiHidden="0" w:uiPriority="32" w:unhideWhenUsed="0" w:qFormat="1"/>
-    <w:lsdException w:name="Book Title" w:semiHidden="0" w:uiPriority="33" w:unhideWhenUsed="0" w:qFormat="1"/>
-    <w:lsdException w:name="Bibliography" w:uiPriority="37"/>
-    <w:lsdException w:name="TOC Heading" w:uiPriority="39" w:qFormat="1"/>
-  </w:latentStyles>
-  <w:style w:type="paragraph" w:default="1" w:styleId="Normal">
-    <w:name w:val="Normal"/>
-    <w:qFormat/>
-    <w:rsid w:val="00D956BF"/>
-    <w:pPr>
-      <w:spacing w:before="120" w:after="120" w:line="360" w:lineRule="auto"/>
-      <w:jc w:val="both"/>
-    </w:pPr>
-  </w:style>
-  <w:style w:type="paragraph" w:styleId="Heading1">
-    <w:name w:val="heading 1"/>
-    <w:next w:val="Normal"/>
-    <w:link w:val="Heading1Char"/>
-    <w:autoRedefine/>
-    <w:uiPriority w:val="9"/>
-    <w:qFormat/>
-    <w:rsid w:val="00697A0B"/>
-    <w:pPr>
-      <w:keepNext/>
-      <w:keepLines/>
-      <w:numPr>
-        <w:numId w:val="25"/>
-      </w:numPr>
-      <w:spacing w:before="480"/>
-      <w:outlineLvl w:val="0"/>
-    </w:pPr>
-    <w:rPr>
-      <w:rFonts w:asciiTheme="majorHAnsi" w:eastAsiaTheme="majorEastAsia" w:hAnsiTheme="majorHAnsi" w:cstheme="majorBidi"/>
-      <w:b/>
-      <w:bCs/>
-      <w:color w:val="345A8A" w:themeColor="accent1" w:themeShade="B5"/>
-      <w:sz w:val="32"/>
-      <w:szCs w:val="32"/>
-    </w:rPr>
-  </w:style>
-  <w:style w:type="paragraph" w:styleId="Heading2">
-    <w:name w:val="heading 2"/>
-    <w:basedOn w:val="Heading1"/>
-    <w:next w:val="Normal"/>
-    <w:link w:val="Heading2Char"/>
-    <w:autoRedefine/>
-    <w:uiPriority w:val="9"/>
-    <w:unhideWhenUsed/>
-    <w:qFormat/>
-    <w:rsid w:val="00697A0B"/>
-    <w:pPr>
-      <w:numPr>
-        <w:ilvl w:val="1"/>
-      </w:numPr>
-      <w:spacing w:before="200"/>
-      <w:outlineLvl w:val="1"/>
-    </w:pPr>
-    <w:rPr>
-      <w:color w:val="4F81BD" w:themeColor="accent1"/>
-      <w:sz w:val="26"/>
-      <w:szCs w:val="22"/>
-    </w:rPr>
-  </w:style>
-  <w:style w:type="paragraph" w:styleId="Heading3">
-    <w:name w:val="heading 3"/>
-    <w:basedOn w:val="Heading2"/>
-    <w:next w:val="Normal"/>
-    <w:link w:val="Heading3Char"/>
-    <w:uiPriority w:val="9"/>
-    <w:unhideWhenUsed/>
-    <w:qFormat/>
-    <w:rsid w:val="00670622"/>
-    <w:pPr>
-      <w:numPr>
-        <w:ilvl w:val="2"/>
-      </w:numPr>
-      <w:outlineLvl w:val="2"/>
-    </w:pPr>
-    <w:rPr>
-      <w:b w:val="0"/>
-      <w:bCs w:val="0"/>
-    </w:rPr>
-  </w:style>
-  <w:style w:type="paragraph" w:styleId="Heading4">
-    <w:name w:val="heading 4"/>
-    <w:basedOn w:val="Heading3"/>
-    <w:next w:val="Normal"/>
-    <w:link w:val="Heading4Char"/>
-    <w:uiPriority w:val="9"/>
-    <w:unhideWhenUsed/>
-    <w:qFormat/>
-    <w:rsid w:val="00D97A5F"/>
-    <w:pPr>
-      <w:numPr>
-        <w:ilvl w:val="3"/>
-      </w:numPr>
-      <w:outlineLvl w:val="3"/>
-    </w:pPr>
-    <w:rPr>
-      <w:bCs/>
-      <w:iCs/>
-    </w:rPr>
-  </w:style>
-  <w:style w:type="paragraph" w:styleId="Heading5">
-    <w:name w:val="heading 5"/>
-    <w:basedOn w:val="Normal"/>
-    <w:next w:val="Normal"/>
-    <w:link w:val="Heading5Char"/>
-    <w:uiPriority w:val="9"/>
-    <w:semiHidden/>
-    <w:unhideWhenUsed/>
-    <w:qFormat/>
-    <w:rsid w:val="00670622"/>
-    <w:pPr>
-      <w:keepNext/>
-      <w:keepLines/>
-      <w:numPr>
-        <w:ilvl w:val="4"/>
-        <w:numId w:val="23"/>
-      </w:numPr>
-      <w:spacing w:before="200"/>
-      <w:outlineLvl w:val="4"/>
-    </w:pPr>
-    <w:rPr>
-      <w:rFonts w:asciiTheme="majorHAnsi" w:eastAsiaTheme="majorEastAsia" w:hAnsiTheme="majorHAnsi" w:cstheme="majorBidi"/>
-      <w:color w:val="243F60" w:themeColor="accent1" w:themeShade="7F"/>
-    </w:rPr>
-  </w:style>
-  <w:style w:type="character" w:default="1" w:styleId="DefaultParagraphFont">
-    <w:name w:val="Default Paragraph Font"/>
-    <w:uiPriority w:val="1"/>
-    <w:semiHidden/>
-    <w:unhideWhenUsed/>
-  </w:style>
-  <w:style w:type="table" w:default="1" w:styleId="TableNormal">
-    <w:name w:val="Normal Table"/>
-    <w:uiPriority w:val="99"/>
-    <w:semiHidden/>
-    <w:unhideWhenUsed/>
-    <w:tblPr>
-      <w:tblInd w:w="0" w:type="dxa"/>
-      <w:tblCellMar>
-        <w:top w:w="0" w:type="dxa"/>
-        <w:left w:w="108" w:type="dxa"/>
-        <w:bottom w:w="0" w:type="dxa"/>
-        <w:right w:w="108" w:type="dxa"/>
-      </w:tblCellMar>
-    </w:tblPr>
-  </w:style>
-  <w:style w:type="numbering" w:default="1" w:styleId="NoList">
-    <w:name w:val="No List"/>
-    <w:uiPriority w:val="99"/>
-    <w:semiHidden/>
-    <w:unhideWhenUsed/>
-  </w:style>
-  <w:style w:type="paragraph" w:styleId="ListParagraph">
-    <w:name w:val="List Paragraph"/>
-    <w:basedOn w:val="Normal"/>
-    <w:uiPriority w:val="34"/>
-    <w:qFormat/>
-    <w:rsid w:val="004430DE"/>
-    <w:pPr>
-      <w:ind w:left="720"/>
-      <w:contextualSpacing/>
-    </w:pPr>
-  </w:style>
-  <w:style w:type="character" w:customStyle="1" w:styleId="Heading2Char">
-    <w:name w:val="Heading 2 Char"/>
-    <w:basedOn w:val="DefaultParagraphFont"/>
-    <w:link w:val="Heading2"/>
-    <w:uiPriority w:val="9"/>
-    <w:rsid w:val="00922CAB"/>
-    <w:rPr>
-      <w:rFonts w:asciiTheme="majorHAnsi" w:eastAsiaTheme="majorEastAsia" w:hAnsiTheme="majorHAnsi" w:cstheme="majorBidi"/>
-      <w:b/>
-      <w:bCs/>
-      <w:color w:val="4F81BD" w:themeColor="accent1"/>
-      <w:sz w:val="26"/>
-      <w:szCs w:val="22"/>
-    </w:rPr>
-  </w:style>
-  <w:style w:type="character" w:customStyle="1" w:styleId="Heading1Char">
-    <w:name w:val="Heading 1 Char"/>
-    <w:basedOn w:val="DefaultParagraphFont"/>
-    <w:link w:val="Heading1"/>
-    <w:uiPriority w:val="9"/>
-    <w:rsid w:val="00C76130"/>
-    <w:rPr>
-      <w:rFonts w:asciiTheme="majorHAnsi" w:eastAsiaTheme="majorEastAsia" w:hAnsiTheme="majorHAnsi" w:cstheme="majorBidi"/>
-      <w:b/>
-      <w:bCs/>
-      <w:color w:val="345A8A" w:themeColor="accent1" w:themeShade="B5"/>
-      <w:sz w:val="32"/>
-      <w:szCs w:val="32"/>
-    </w:rPr>
-  </w:style>
-  <w:style w:type="character" w:customStyle="1" w:styleId="Heading3Char">
-    <w:name w:val="Heading 3 Char"/>
-    <w:basedOn w:val="DefaultParagraphFont"/>
-    <w:link w:val="Heading3"/>
-    <w:uiPriority w:val="9"/>
-    <w:rsid w:val="00670622"/>
-    <w:rPr>
-      <w:rFonts w:asciiTheme="majorHAnsi" w:eastAsiaTheme="majorEastAsia" w:hAnsiTheme="majorHAnsi" w:cstheme="majorBidi"/>
-      <w:color w:val="4F81BD" w:themeColor="accent1"/>
-      <w:sz w:val="26"/>
-      <w:szCs w:val="22"/>
-    </w:rPr>
-  </w:style>
-  <w:style w:type="numbering" w:customStyle="1" w:styleId="Headings">
-    <w:name w:val="Headings"/>
-    <w:uiPriority w:val="99"/>
-    <w:rsid w:val="004430DE"/>
-    <w:pPr>
-      <w:numPr>
-        <w:numId w:val="12"/>
-      </w:numPr>
-    </w:pPr>
-  </w:style>
-  <w:style w:type="numbering" w:customStyle="1" w:styleId="ProperHeadings">
-    <w:name w:val="Proper Headings"/>
-    <w:uiPriority w:val="99"/>
-    <w:rsid w:val="00242991"/>
-    <w:pPr>
-      <w:numPr>
-        <w:numId w:val="18"/>
-      </w:numPr>
-    </w:pPr>
-  </w:style>
-  <w:style w:type="character" w:customStyle="1" w:styleId="Heading4Char">
-    <w:name w:val="Heading 4 Char"/>
-    <w:basedOn w:val="DefaultParagraphFont"/>
-    <w:link w:val="Heading4"/>
-    <w:uiPriority w:val="9"/>
-    <w:rsid w:val="00D97A5F"/>
-    <w:rPr>
-      <w:rFonts w:asciiTheme="majorHAnsi" w:eastAsiaTheme="majorEastAsia" w:hAnsiTheme="majorHAnsi" w:cstheme="majorBidi"/>
-      <w:bCs/>
-      <w:iCs/>
-      <w:color w:val="4F81BD" w:themeColor="accent1"/>
-      <w:sz w:val="26"/>
-      <w:szCs w:val="22"/>
-    </w:rPr>
-  </w:style>
-  <w:style w:type="paragraph" w:styleId="EndnoteText">
-    <w:name w:val="endnote text"/>
-    <w:basedOn w:val="Normal"/>
-    <w:link w:val="EndnoteTextChar"/>
-    <w:uiPriority w:val="99"/>
-    <w:unhideWhenUsed/>
-    <w:rsid w:val="00AC57B9"/>
-  </w:style>
-  <w:style w:type="character" w:customStyle="1" w:styleId="Heading5Char">
-    <w:name w:val="Heading 5 Char"/>
-    <w:basedOn w:val="DefaultParagraphFont"/>
-    <w:link w:val="Heading5"/>
-    <w:uiPriority w:val="9"/>
-    <w:semiHidden/>
-    <w:rsid w:val="00670622"/>
-    <w:rPr>
-      <w:rFonts w:asciiTheme="majorHAnsi" w:eastAsiaTheme="majorEastAsia" w:hAnsiTheme="majorHAnsi" w:cstheme="majorBidi"/>
-      <w:color w:val="243F60" w:themeColor="accent1" w:themeShade="7F"/>
-    </w:rPr>
-  </w:style>
-  <w:style w:type="character" w:customStyle="1" w:styleId="EndnoteTextChar">
-    <w:name w:val="Endnote Text Char"/>
-    <w:basedOn w:val="DefaultParagraphFont"/>
-    <w:link w:val="EndnoteText"/>
-    <w:uiPriority w:val="99"/>
-    <w:rsid w:val="00AC57B9"/>
-  </w:style>
-  <w:style w:type="character" w:styleId="EndnoteReference">
-    <w:name w:val="endnote reference"/>
-    <w:basedOn w:val="DefaultParagraphFont"/>
-    <w:uiPriority w:val="99"/>
-    <w:unhideWhenUsed/>
-    <w:rsid w:val="00AC57B9"/>
-    <w:rPr>
-      <w:vertAlign w:val="superscript"/>
-    </w:rPr>
-  </w:style>
-  <w:style w:type="paragraph" w:customStyle="1" w:styleId="EndNoteBibliographyTitle">
-    <w:name w:val="EndNote Bibliography Title"/>
-    <w:basedOn w:val="Normal"/>
-    <w:rsid w:val="00EB2B02"/>
-    <w:pPr>
-      <w:jc w:val="center"/>
-    </w:pPr>
-    <w:rPr>
-      <w:rFonts w:ascii="Calibri" w:hAnsi="Calibri"/>
-      <w:sz w:val="26"/>
-    </w:rPr>
-  </w:style>
-  <w:style w:type="paragraph" w:customStyle="1" w:styleId="EndNoteBibliography">
-    <w:name w:val="EndNote Bibliography"/>
-    <w:basedOn w:val="Normal"/>
-    <w:rsid w:val="00EB2B02"/>
-    <w:pPr>
-      <w:spacing w:line="240" w:lineRule="auto"/>
-    </w:pPr>
-    <w:rPr>
-      <w:rFonts w:ascii="Calibri" w:hAnsi="Calibri"/>
-      <w:sz w:val="26"/>
-    </w:rPr>
-  </w:style>
-  <w:style w:type="paragraph" w:styleId="Header">
-    <w:name w:val="header"/>
-    <w:basedOn w:val="Normal"/>
-    <w:link w:val="HeaderChar"/>
-    <w:uiPriority w:val="99"/>
-    <w:unhideWhenUsed/>
-    <w:rsid w:val="007E4609"/>
-    <w:pPr>
-      <w:tabs>
-        <w:tab w:val="center" w:pos="4320"/>
-        <w:tab w:val="right" w:pos="8640"/>
-      </w:tabs>
-    </w:pPr>
-  </w:style>
-  <w:style w:type="character" w:customStyle="1" w:styleId="HeaderChar">
-    <w:name w:val="Header Char"/>
-    <w:basedOn w:val="DefaultParagraphFont"/>
-    <w:link w:val="Header"/>
-    <w:uiPriority w:val="99"/>
-    <w:rsid w:val="007E4609"/>
-  </w:style>
-  <w:style w:type="paragraph" w:styleId="Footer">
-    <w:name w:val="footer"/>
-    <w:basedOn w:val="Normal"/>
-    <w:link w:val="FooterChar"/>
-    <w:uiPriority w:val="99"/>
-    <w:unhideWhenUsed/>
-    <w:rsid w:val="007E4609"/>
-    <w:pPr>
-      <w:tabs>
-        <w:tab w:val="center" w:pos="4320"/>
-        <w:tab w:val="right" w:pos="8640"/>
-      </w:tabs>
-    </w:pPr>
-  </w:style>
-  <w:style w:type="character" w:customStyle="1" w:styleId="FooterChar">
-    <w:name w:val="Footer Char"/>
-    <w:basedOn w:val="DefaultParagraphFont"/>
-    <w:link w:val="Footer"/>
-    <w:uiPriority w:val="99"/>
-    <w:rsid w:val="007E4609"/>
-  </w:style>
-  <w:style w:type="character" w:styleId="PageNumber">
-    <w:name w:val="page number"/>
-    <w:basedOn w:val="DefaultParagraphFont"/>
-    <w:uiPriority w:val="99"/>
-    <w:semiHidden/>
-    <w:unhideWhenUsed/>
-    <w:rsid w:val="007E4609"/>
-  </w:style>
-  <w:style w:type="table" w:styleId="TableGrid">
-    <w:name w:val="Table Grid"/>
-    <w:basedOn w:val="TableNormal"/>
-    <w:uiPriority w:val="59"/>
-    <w:rsid w:val="004C09B5"/>
-    <w:tblPr>
-      <w:tblInd w:w="0" w:type="dxa"/>
-      <w:tblBorders>
-        <w:top w:val="single" w:sz="4" w:space="0" w:color="auto"/>
-        <w:left w:val="single" w:sz="4" w:space="0" w:color="auto"/>
-        <w:bottom w:val="single" w:sz="4" w:space="0" w:color="auto"/>
-        <w:right w:val="single" w:sz="4" w:space="0" w:color="auto"/>
-        <w:insideH w:val="single" w:sz="4" w:space="0" w:color="auto"/>
-        <w:insideV w:val="single" w:sz="4" w:space="0" w:color="auto"/>
-      </w:tblBorders>
-      <w:tblCellMar>
-        <w:top w:w="0" w:type="dxa"/>
-        <w:left w:w="108" w:type="dxa"/>
-        <w:bottom w:w="0" w:type="dxa"/>
-        <w:right w:w="108" w:type="dxa"/>
-      </w:tblCellMar>
-    </w:tblPr>
-  </w:style>
-  <w:style w:type="paragraph" w:styleId="Caption">
-    <w:name w:val="caption"/>
-    <w:next w:val="Normal"/>
-    <w:uiPriority w:val="35"/>
-    <w:unhideWhenUsed/>
-    <w:qFormat/>
-    <w:rsid w:val="00D956BF"/>
-    <w:pPr>
-      <w:spacing w:after="120"/>
-      <w:jc w:val="center"/>
-    </w:pPr>
-    <w:rPr>
-      <w:b/>
-      <w:bCs/>
-      <w:color w:val="4F81BD" w:themeColor="accent1"/>
-      <w:sz w:val="18"/>
-      <w:szCs w:val="18"/>
-    </w:rPr>
-  </w:style>
-  <w:style w:type="paragraph" w:styleId="NoSpacing">
-    <w:name w:val="No Spacing"/>
-    <w:uiPriority w:val="1"/>
-    <w:qFormat/>
-    <w:rsid w:val="00D956BF"/>
-    <w:pPr>
-      <w:jc w:val="both"/>
-    </w:pPr>
-  </w:style>
-  <w:style w:type="numbering" w:customStyle="1" w:styleId="HeadingsAttempt3">
-    <w:name w:val="Headings Attempt 3"/>
-    <w:uiPriority w:val="99"/>
-    <w:rsid w:val="00697A0B"/>
-    <w:pPr>
-      <w:numPr>
-        <w:numId w:val="25"/>
-      </w:numPr>
-    </w:pPr>
-  </w:style>
-  <w:style w:type="paragraph" w:styleId="TOCHeading">
-    <w:name w:val="TOC Heading"/>
-    <w:basedOn w:val="Heading1"/>
-    <w:next w:val="Normal"/>
-    <w:uiPriority w:val="39"/>
-    <w:unhideWhenUsed/>
-    <w:qFormat/>
-    <w:rsid w:val="00C53B3D"/>
-    <w:pPr>
-      <w:numPr>
-        <w:numId w:val="0"/>
-      </w:numPr>
-      <w:spacing w:line="276" w:lineRule="auto"/>
-      <w:outlineLvl w:val="9"/>
-    </w:pPr>
-    <w:rPr>
-      <w:color w:val="365F91" w:themeColor="accent1" w:themeShade="BF"/>
-      <w:sz w:val="28"/>
-      <w:szCs w:val="28"/>
-    </w:rPr>
-  </w:style>
-  <w:style w:type="paragraph" w:styleId="TOC1">
-    <w:name w:val="toc 1"/>
-    <w:basedOn w:val="Normal"/>
-    <w:next w:val="Normal"/>
-    <w:autoRedefine/>
-    <w:uiPriority w:val="39"/>
-    <w:unhideWhenUsed/>
-    <w:rsid w:val="00C53B3D"/>
-    <w:pPr>
-      <w:spacing w:after="0"/>
-      <w:jc w:val="left"/>
-    </w:pPr>
-    <w:rPr>
-      <w:b/>
-    </w:rPr>
-  </w:style>
-  <w:style w:type="paragraph" w:styleId="TOC2">
-    <w:name w:val="toc 2"/>
-    <w:basedOn w:val="Normal"/>
-    <w:next w:val="Normal"/>
-    <w:autoRedefine/>
-    <w:uiPriority w:val="39"/>
-    <w:unhideWhenUsed/>
-    <w:rsid w:val="00C53B3D"/>
-    <w:pPr>
-      <w:spacing w:before="0" w:after="0"/>
-      <w:ind w:left="240"/>
-      <w:jc w:val="left"/>
-    </w:pPr>
-    <w:rPr>
-      <w:b/>
-      <w:sz w:val="22"/>
-      <w:szCs w:val="22"/>
-    </w:rPr>
-  </w:style>
-  <w:style w:type="paragraph" w:styleId="TOC3">
-    <w:name w:val="toc 3"/>
-    <w:basedOn w:val="Normal"/>
-    <w:next w:val="Normal"/>
-    <w:autoRedefine/>
-    <w:uiPriority w:val="39"/>
-    <w:unhideWhenUsed/>
-    <w:rsid w:val="00C53B3D"/>
-    <w:pPr>
-      <w:spacing w:before="0" w:after="0"/>
-      <w:ind w:left="480"/>
-      <w:jc w:val="left"/>
-    </w:pPr>
-    <w:rPr>
-      <w:sz w:val="22"/>
-      <w:szCs w:val="22"/>
-    </w:rPr>
-  </w:style>
-  <w:style w:type="paragraph" w:styleId="BalloonText">
-    <w:name w:val="Balloon Text"/>
-    <w:basedOn w:val="Normal"/>
-    <w:link w:val="BalloonTextChar"/>
-    <w:uiPriority w:val="99"/>
-    <w:semiHidden/>
-    <w:unhideWhenUsed/>
-    <w:rsid w:val="00C53B3D"/>
-    <w:pPr>
-      <w:spacing w:before="0" w:after="0" w:line="240" w:lineRule="auto"/>
-    </w:pPr>
-    <w:rPr>
-      <w:rFonts w:ascii="Lucida Grande" w:hAnsi="Lucida Grande" w:cs="Lucida Grande"/>
-      <w:sz w:val="18"/>
-      <w:szCs w:val="18"/>
-    </w:rPr>
-  </w:style>
-  <w:style w:type="character" w:customStyle="1" w:styleId="BalloonTextChar">
-    <w:name w:val="Balloon Text Char"/>
-    <w:basedOn w:val="DefaultParagraphFont"/>
-    <w:link w:val="BalloonText"/>
-    <w:uiPriority w:val="99"/>
-    <w:semiHidden/>
-    <w:rsid w:val="00C53B3D"/>
-    <w:rPr>
-      <w:rFonts w:ascii="Lucida Grande" w:hAnsi="Lucida Grande" w:cs="Lucida Grande"/>
-      <w:sz w:val="18"/>
-      <w:szCs w:val="18"/>
-    </w:rPr>
-  </w:style>
-  <w:style w:type="paragraph" w:styleId="TOC4">
-    <w:name w:val="toc 4"/>
-    <w:basedOn w:val="Normal"/>
-    <w:next w:val="Normal"/>
-    <w:autoRedefine/>
-    <w:uiPriority w:val="39"/>
-    <w:semiHidden/>
-    <w:unhideWhenUsed/>
-    <w:rsid w:val="00C53B3D"/>
-    <w:pPr>
-      <w:spacing w:before="0" w:after="0"/>
-      <w:ind w:left="720"/>
-      <w:jc w:val="left"/>
-    </w:pPr>
-    <w:rPr>
-      <w:sz w:val="20"/>
-      <w:szCs w:val="20"/>
-    </w:rPr>
-  </w:style>
-  <w:style w:type="paragraph" w:styleId="TOC5">
-    <w:name w:val="toc 5"/>
-    <w:basedOn w:val="Normal"/>
-    <w:next w:val="Normal"/>
-    <w:autoRedefine/>
-    <w:uiPriority w:val="39"/>
-    <w:semiHidden/>
-    <w:unhideWhenUsed/>
-    <w:rsid w:val="00C53B3D"/>
-    <w:pPr>
-      <w:spacing w:before="0" w:after="0"/>
-      <w:ind w:left="960"/>
-      <w:jc w:val="left"/>
-    </w:pPr>
-    <w:rPr>
-      <w:sz w:val="20"/>
-      <w:szCs w:val="20"/>
-    </w:rPr>
-  </w:style>
-  <w:style w:type="paragraph" w:styleId="TOC6">
-    <w:name w:val="toc 6"/>
-    <w:basedOn w:val="Normal"/>
-    <w:next w:val="Normal"/>
-    <w:autoRedefine/>
-    <w:uiPriority w:val="39"/>
-    <w:semiHidden/>
-    <w:unhideWhenUsed/>
-    <w:rsid w:val="00C53B3D"/>
-    <w:pPr>
-      <w:spacing w:before="0" w:after="0"/>
-      <w:ind w:left="1200"/>
-      <w:jc w:val="left"/>
-    </w:pPr>
-    <w:rPr>
-      <w:sz w:val="20"/>
-      <w:szCs w:val="20"/>
-    </w:rPr>
-  </w:style>
-  <w:style w:type="paragraph" w:styleId="TOC7">
-    <w:name w:val="toc 7"/>
-    <w:basedOn w:val="Normal"/>
-    <w:next w:val="Normal"/>
-    <w:autoRedefine/>
-    <w:uiPriority w:val="39"/>
-    <w:semiHidden/>
-    <w:unhideWhenUsed/>
-    <w:rsid w:val="00C53B3D"/>
-    <w:pPr>
-      <w:spacing w:before="0" w:after="0"/>
-      <w:ind w:left="1440"/>
-      <w:jc w:val="left"/>
-    </w:pPr>
-    <w:rPr>
-      <w:sz w:val="20"/>
-      <w:szCs w:val="20"/>
-    </w:rPr>
-  </w:style>
-  <w:style w:type="paragraph" w:styleId="TOC8">
-    <w:name w:val="toc 8"/>
-    <w:basedOn w:val="Normal"/>
-    <w:next w:val="Normal"/>
-    <w:autoRedefine/>
-    <w:uiPriority w:val="39"/>
-    <w:semiHidden/>
-    <w:unhideWhenUsed/>
-    <w:rsid w:val="00C53B3D"/>
-    <w:pPr>
-      <w:spacing w:before="0" w:after="0"/>
-      <w:ind w:left="1680"/>
-      <w:jc w:val="left"/>
-    </w:pPr>
-    <w:rPr>
-      <w:sz w:val="20"/>
-      <w:szCs w:val="20"/>
-    </w:rPr>
-  </w:style>
-  <w:style w:type="paragraph" w:styleId="TOC9">
-    <w:name w:val="toc 9"/>
-    <w:basedOn w:val="Normal"/>
-    <w:next w:val="Normal"/>
-    <w:autoRedefine/>
-    <w:uiPriority w:val="39"/>
-    <w:semiHidden/>
-    <w:unhideWhenUsed/>
-    <w:rsid w:val="00C53B3D"/>
-    <w:pPr>
-      <w:spacing w:before="0" w:after="0"/>
-      <w:ind w:left="1920"/>
-      <w:jc w:val="left"/>
-    </w:pPr>
-    <w:rPr>
-      <w:sz w:val="20"/>
-      <w:szCs w:val="20"/>
-    </w:rPr>
-  </w:style>
-  <w:style w:type="character" w:styleId="PlaceholderText">
-    <w:name w:val="Placeholder Text"/>
-    <w:basedOn w:val="DefaultParagraphFont"/>
-    <w:uiPriority w:val="99"/>
-    <w:semiHidden/>
-    <w:rsid w:val="00D76916"/>
-    <w:rPr>
-      <w:color w:val="808080"/>
-    </w:rPr>
-  </w:style>
-  <w:style w:type="character" w:styleId="Hyperlink">
-    <w:name w:val="Hyperlink"/>
-    <w:basedOn w:val="DefaultParagraphFont"/>
-    <w:uiPriority w:val="99"/>
-    <w:unhideWhenUsed/>
-    <w:rsid w:val="00F0093D"/>
-    <w:rPr>
-      <w:color w:val="0000FF" w:themeColor="hyperlink"/>
-      <w:u w:val="single"/>
-    </w:rPr>
-  </w:style>
-  <w:style w:type="paragraph" w:styleId="TableofFigures">
-    <w:name w:val="table of figures"/>
-    <w:basedOn w:val="Normal"/>
-    <w:next w:val="Normal"/>
-    <w:uiPriority w:val="99"/>
-    <w:unhideWhenUsed/>
-    <w:rsid w:val="00F40BE7"/>
-    <w:pPr>
-      <w:ind w:left="480" w:hanging="480"/>
-    </w:pPr>
-  </w:style>
-</w:styles>
-</file>
-
-<file path=word/stylesWithEffects.xml><?xml version="1.0" encoding="utf-8"?>
-<w:styles xmlns:wpc="http://schemas.microsoft.com/office/word/2010/wordprocessingCanvas" xmlns:mo="http://schemas.microsoft.com/office/mac/office/2008/main" xmlns:mc="http://schemas.openxmlformats.org/markup-compatibility/2006" xmlns:mv="urn:schemas-microsoft-com:mac:vml" xmlns:o="urn:schemas-microsoft-com:office:office" xmlns:r="http://schemas.openxmlformats.org/officeDocument/2006/relationships" xmlns:m="http://schemas.openxmlformats.org/officeDocument/2006/math" xmlns:v="urn:schemas-microsoft-com:vml" xmlns:wp14="http://schemas.microsoft.com/office/word/2010/wordprocessingDrawing" xmlns:wp="http://schemas.openxmlformats.org/drawingml/2006/wordprocessingDrawing" xmlns:w10="urn:schemas-microsoft-com:office:word" xmlns:w="http://schemas.openxmlformats.org/wordprocessingml/2006/main" xmlns:w14="http://schemas.microsoft.com/office/word/2010/wordml" xmlns:wpg="http://schemas.microsoft.com/office/word/2010/wordprocessingGroup" xmlns:wpi="http://schemas.microsoft.com/office/word/2010/wordprocessingInk" xmlns:wne="http://schemas.microsoft.com/office/word/2006/wordml" xmlns:wps="http://schemas.microsoft.com/office/word/2010/wordprocessingShape" mc:Ignorable="w14 wp14">
-  <w:docDefaults>
-    <w:rPrDefault>
-      <w:rPr>
-        <w:rFonts w:asciiTheme="minorHAnsi" w:eastAsiaTheme="minorEastAsia" w:hAnsiTheme="minorHAnsi" w:cstheme="minorBidi"/>
-        <w:sz w:val="24"/>
-        <w:szCs w:val="24"/>
-        <w:lang w:val="en-US" w:eastAsia="en-US" w:bidi="ar-SA"/>
-      </w:rPr>
-    </w:rPrDefault>
-    <w:pPrDefault/>
-  </w:docDefaults>
-  <w:latentStyles w:defLockedState="0" w:defUIPriority="99" w:defSemiHidden="1" w:defUnhideWhenUsed="1" w:defQFormat="0" w:count="276">
-    <w:lsdException w:name="Normal" w:semiHidden="0" w:uiPriority="0" w:unhideWhenUsed="0" w:qFormat="1"/>
-    <w:lsdException w:name="heading 1" w:semiHidden="0" w:uiPriority="9" w:unhideWhenUsed="0" w:qFormat="1"/>
-    <w:lsdException w:name="heading 2" w:uiPriority="9" w:qFormat="1"/>
-    <w:lsdException w:name="heading 3" w:uiPriority="9" w:qFormat="1"/>
-    <w:lsdException w:name="heading 4" w:uiPriority="9" w:qFormat="1"/>
-    <w:lsdException w:name="heading 5" w:uiPriority="9" w:qFormat="1"/>
-    <w:lsdException w:name="heading 6" w:uiPriority="9" w:qFormat="1"/>
-    <w:lsdException w:name="heading 7" w:uiPriority="9" w:qFormat="1"/>
-    <w:lsdException w:name="heading 8" w:uiPriority="9" w:qFormat="1"/>
-    <w:lsdException w:name="heading 9" w:uiPriority="9" w:qFormat="1"/>
-    <w:lsdException w:name="toc 1" w:uiPriority="39"/>
-    <w:lsdException w:name="toc 2" w:uiPriority="39"/>
-    <w:lsdException w:name="toc 3" w:uiPriority="39"/>
-    <w:lsdException w:name="toc 4" w:uiPriority="39"/>
-    <w:lsdException w:name="toc 5" w:uiPriority="39"/>
-    <w:lsdException w:name="toc 6" w:uiPriority="39"/>
-    <w:lsdException w:name="toc 7" w:uiPriority="39"/>
-    <w:lsdException w:name="toc 8" w:uiPriority="39"/>
-    <w:lsdException w:name="toc 9" w:uiPriority="39"/>
-    <w:lsdException w:name="caption" w:uiPriority="35" w:qFormat="1"/>
-    <w:lsdException w:name="Title" w:semiHidden="0" w:uiPriority="10" w:unhideWhenUsed="0" w:qFormat="1"/>
-    <w:lsdException w:name="Default Paragraph Font" w:uiPriority="1"/>
-    <w:lsdException w:name="Subtitle" w:semiHidden="0" w:uiPriority="11" w:unhideWhenUsed="0" w:qFormat="1"/>
-    <w:lsdException w:name="Strong" w:semiHidden="0" w:uiPriority="22" w:unhideWhenUsed="0" w:qFormat="1"/>
-    <w:lsdException w:name="Emphasis" w:semiHidden="0" w:uiPriority="20" w:unhideWhenUsed="0" w:qFormat="1"/>
-    <w:lsdException w:name="Table Grid" w:semiHidden="0" w:uiPriority="59" w:unhideWhenUsed="0"/>
-    <w:lsdException w:name="Note Level 1" w:semiHidden="0" w:unhideWhenUsed="0"/>
-    <w:lsdException w:name="Note Level 2" w:semiHidden="0" w:unhideWhenUsed="0"/>
-    <w:lsdException w:name="Note Level 3" w:semiHidden="0" w:unhideWhenUsed="0"/>
-    <w:lsdException w:name="Note Level 4" w:semiHidden="0" w:unhideWhenUsed="0"/>
-    <w:lsdException w:name="Note Level 5" w:semiHidden="0" w:unhideWhenUsed="0"/>
-    <w:lsdException w:name="Note Level 6" w:semiHidden="0" w:unhideWhenUsed="0"/>
-    <w:lsdException w:name="Note Level 7" w:semiHidden="0" w:unhideWhenUsed="0"/>
-    <w:lsdException w:name="Note Level 8" w:semiHidden="0" w:unhideWhenUsed="0"/>
-    <w:lsdException w:name="Note Level 9" w:semiHidden="0" w:unhideWhenUsed="0"/>
-    <w:lsdException w:name="Placeholder Text" w:unhideWhenUsed="0"/>
-    <w:lsdException w:name="No Spacing" w:semiHidden="0" w:uiPriority="1" w:unhideWhenUsed="0" w:qFormat="1"/>
-    <w:lsdException w:name="Light Shading" w:semiHidden="0" w:uiPriority="60" w:unhideWhenUsed="0"/>
-    <w:lsdException w:name="Light List" w:semiHidden="0" w:uiPriority="61" w:unhideWhenUsed="0"/>
-    <w:lsdException w:name="Light Grid" w:semiHidden="0" w:uiPriority="62" w:unhideWhenUsed="0"/>
-    <w:lsdException w:name="Medium Shading 1" w:semiHidden="0" w:uiPriority="63" w:unhideWhenUsed="0"/>
-    <w:lsdException w:name="Medium Shading 2" w:semiHidden="0" w:uiPriority="64" w:unhideWhenUsed="0"/>
-    <w:lsdException w:name="Medium List 1" w:semiHidden="0" w:uiPriority="65" w:unhideWhenUsed="0"/>
-    <w:lsdException w:name="Medium List 2" w:semiHidden="0" w:uiPriority="66" w:unhideWhenUsed="0"/>
-    <w:lsdException w:name="Medium Grid 1" w:semiHidden="0" w:uiPriority="67" w:unhideWhenUsed="0"/>
-    <w:lsdException w:name="Medium Grid 2" w:semiHidden="0" w:uiPriority="68" w:unhideWhenUsed="0"/>
-    <w:lsdException w:name="Medium Grid 3" w:semiHidden="0" w:uiPriority="69" w:unhideWhenUsed="0"/>
-    <w:lsdException w:name="Dark List" w:semiHidden="0" w:uiPriority="70" w:unhideWhenUsed="0"/>
-    <w:lsdException w:name="Colorful Shading" w:semiHidden="0" w:uiPriority="71" w:unhideWhenUsed="0"/>
-    <w:lsdException w:name="Colorful List" w:semiHidden="0" w:uiPriority="72" w:unhideWhenUsed="0"/>
-    <w:lsdException w:name="Colorful Grid" w:semiHidden="0" w:uiPriority="73" w:unhideWhenUsed="0"/>
-    <w:lsdException w:name="Light Shading Accent 1" w:semiHidden="0" w:uiPriority="60" w:unhideWhenUsed="0"/>
-    <w:lsdException w:name="Light List Accent 1" w:semiHidden="0" w:uiPriority="61" w:unhideWhenUsed="0"/>
-    <w:lsdException w:name="Light Grid Accent 1" w:semiHidden="0" w:uiPriority="62" w:unhideWhenUsed="0"/>
-    <w:lsdException w:name="Medium Shading 1 Accent 1" w:semiHidden="0" w:uiPriority="63" w:unhideWhenUsed="0"/>
-    <w:lsdException w:name="Medium Shading 2 Accent 1" w:semiHidden="0" w:uiPriority="64" w:unhideWhenUsed="0"/>
-    <w:lsdException w:name="Medium List 1 Accent 1" w:semiHidden="0" w:uiPriority="65" w:unhideWhenUsed="0"/>
-    <w:lsdException w:name="Revision" w:unhideWhenUsed="0"/>
-    <w:lsdException w:name="List Paragraph" w:semiHidden="0" w:uiPriority="34" w:unhideWhenUsed="0" w:qFormat="1"/>
-    <w:lsdException w:name="Quote" w:semiHidden="0" w:uiPriority="29" w:unhideWhenUsed="0" w:qFormat="1"/>
-    <w:lsdException w:name="Intense Quote" w:semiHidden="0" w:uiPriority="30" w:unhideWhenUsed="0" w:qFormat="1"/>
-    <w:lsdException w:name="Medium List 2 Accent 1" w:semiHidden="0" w:uiPriority="66" w:unhideWhenUsed="0"/>
-    <w:lsdException w:name="Medium Grid 1 Accent 1" w:semiHidden="0" w:uiPriority="67" w:unhideWhenUsed="0"/>
-    <w:lsdException w:name="Medium Grid 2 Accent 1" w:semiHidden="0" w:uiPriority="68" w:unhideWhenUsed="0"/>
-    <w:lsdException w:name="Medium Grid 3 Accent 1" w:semiHidden="0" w:uiPriority="69" w:unhideWhenUsed="0"/>
-    <w:lsdException w:name="Dark List Accent 1" w:semiHidden="0" w:uiPriority="70" w:unhideWhenUsed="0"/>
-    <w:lsdException w:name="Colorful Shading Accent 1" w:semiHidden="0" w:uiPriority="71" w:unhideWhenUsed="0"/>
-    <w:lsdException w:name="Colorful List Accent 1" w:semiHidden="0" w:uiPriority="72" w:unhideWhenUsed="0"/>
-    <w:lsdException w:name="Colorful Grid Accent 1" w:semiHidden="0" w:uiPriority="73" w:unhideWhenUsed="0"/>
-    <w:lsdException w:name="Light Shading Accent 2" w:semiHidden="0" w:uiPriority="60" w:unhideWhenUsed="0"/>
-    <w:lsdException w:name="Light List Accent 2" w:semiHidden="0" w:uiPriority="61" w:unhideWhenUsed="0"/>
-    <w:lsdException w:name="Light Grid Accent 2" w:semiHidden="0" w:uiPriority="62" w:unhideWhenUsed="0"/>
-    <w:lsdException w:name="Medium Shading 1 Accent 2" w:semiHidden="0" w:uiPriority="63" w:unhideWhenUsed="0"/>
-    <w:lsdException w:name="Medium Shading 2 Accent 2" w:semiHidden="0" w:uiPriority="64" w:unhideWhenUsed="0"/>
-    <w:lsdException w:name="Medium List 1 Accent 2" w:semiHidden="0" w:uiPriority="65" w:unhideWhenUsed="0"/>
-    <w:lsdException w:name="Medium List 2 Accent 2" w:semiHidden="0" w:uiPriority="66" w:unhideWhenUsed="0"/>
-    <w:lsdException w:name="Medium Grid 1 Accent 2" w:semiHidden="0" w:uiPriority="67" w:unhideWhenUsed="0"/>
-    <w:lsdException w:name="Medium Grid 2 Accent 2" w:semiHidden="0" w:uiPriority="68" w:unhideWhenUsed="0"/>
-    <w:lsdException w:name="Medium Grid 3 Accent 2" w:semiHidden="0" w:uiPriority="69" w:unhideWhenUsed="0"/>
-    <w:lsdException w:name="Dark List Accent 2" w:semiHidden="0" w:uiPriority="70" w:unhideWhenUsed="0"/>
-    <w:lsdException w:name="Colorful Shading Accent 2" w:semiHidden="0" w:uiPriority="71" w:unhideWhenUsed="0"/>
-    <w:lsdException w:name="Colorful List Accent 2" w:semiHidden="0" w:uiPriority="72" w:unhideWhenUsed="0"/>
-    <w:lsdException w:name="Colorful Grid Accent 2" w:semiHidden="0" w:uiPriority="73" w:unhideWhenUsed="0"/>
-    <w:lsdException w:name="Light Shading Accent 3" w:semiHidden="0" w:uiPriority="60" w:unhideWhenUsed="0"/>
-    <w:lsdException w:name="Light List Accent 3" w:semiHidden="0" w:uiPriority="61" w:unhideWhenUsed="0"/>
-    <w:lsdException w:name="Light Grid Accent 3" w:semiHidden="0" w:uiPriority="62" w:unhideWhenUsed="0"/>
-    <w:lsdException w:name="Medium Shading 1 Accent 3" w:semiHidden="0" w:uiPriority="63" w:unhideWhenUsed="0"/>
-    <w:lsdException w:name="Medium Shading 2 Accent 3" w:semiHidden="0" w:uiPriority="64" w:unhideWhenUsed="0"/>
-    <w:lsdException w:name="Medium List 1 Accent 3" w:semiHidden="0" w:uiPriority="65" w:unhideWhenUsed="0"/>
-    <w:lsdException w:name="Medium List 2 Accent 3" w:semiHidden="0" w:uiPriority="66" w:unhideWhenUsed="0"/>
-    <w:lsdException w:name="Medium Grid 1 Accent 3" w:semiHidden="0" w:uiPriority="67" w:unhideWhenUsed="0"/>
-    <w:lsdException w:name="Medium Grid 2 Accent 3" w:semiHidden="0" w:uiPriority="68" w:unhideWhenUsed="0"/>
-    <w:lsdException w:name="Medium Grid 3 Accent 3" w:semiHidden="0" w:uiPriority="69" w:unhideWhenUsed="0"/>
-    <w:lsdException w:name="Dark List Accent 3" w:semiHidden="0" w:uiPriority="70" w:unhideWhenUsed="0"/>
-    <w:lsdException w:name="Colorful Shading Accent 3" w:semiHidden="0" w:uiPriority="71" w:unhideWhenUsed="0"/>
-    <w:lsdException w:name="Colorful List Accent 3" w:semiHidden="0" w:uiPriority="72" w:unhideWhenUsed="0"/>
-    <w:lsdException w:name="Colorful Grid Accent 3" w:semiHidden="0" w:uiPriority="73" w:unhideWhenUsed="0"/>
-    <w:lsdException w:name="Light Shading Accent 4" w:semiHidden="0" w:uiPriority="60" w:unhideWhenUsed="0"/>
-    <w:lsdException w:name="Light List Accent 4" w:semiHidden="0" w:uiPriority="61" w:unhideWhenUsed="0"/>
-    <w:lsdException w:name="Light Grid Accent 4" w:semiHidden="0" w:uiPriority="62" w:unhideWhenUsed="0"/>
-    <w:lsdException w:name="Medium Shading 1 Accent 4" w:semiHidden="0" w:uiPriority="63" w:unhideWhenUsed="0"/>
-    <w:lsdException w:name="Medium Shading 2 Accent 4" w:semiHidden="0" w:uiPriority="64" w:unhideWhenUsed="0"/>
-    <w:lsdException w:name="Medium List 1 Accent 4" w:semiHidden="0" w:uiPriority="65" w:unhideWhenUsed="0"/>
-    <w:lsdException w:name="Medium List 2 Accent 4" w:semiHidden="0" w:uiPriority="66" w:unhideWhenUsed="0"/>
-    <w:lsdException w:name="Medium Grid 1 Accent 4" w:semiHidden="0" w:uiPriority="67" w:unhideWhenUsed="0"/>
-    <w:lsdException w:name="Medium Grid 2 Accent 4" w:semiHidden="0" w:uiPriority="68" w:unhideWhenUsed="0"/>
-    <w:lsdException w:name="Medium Grid 3 Accent 4" w:semiHidden="0" w:uiPriority="69" w:unhideWhenUsed="0"/>
-    <w:lsdException w:name="Dark List Accent 4" w:semiHidden="0" w:uiPriority="70" w:unhideWhenUsed="0"/>
-    <w:lsdException w:name="Colorful Shading Accent 4" w:semiHidden="0" w:uiPriority="71" w:unhideWhenUsed="0"/>
-    <w:lsdException w:name="Colorful List Accent 4" w:semiHidden="0" w:uiPriority="72" w:unhideWhenUsed="0"/>
-    <w:lsdException w:name="Colorful Grid Accent 4" w:semiHidden="0" w:uiPriority="73" w:unhideWhenUsed="0"/>
-    <w:lsdException w:name="Light Shading Accent 5" w:semiHidden="0" w:uiPriority="60" w:unhideWhenUsed="0"/>
-    <w:lsdException w:name="Light List Accent 5" w:semiHidden="0" w:uiPriority="61" w:unhideWhenUsed="0"/>
-    <w:lsdException w:name="Light Grid Accent 5" w:semiHidden="0" w:uiPriority="62" w:unhideWhenUsed="0"/>
-    <w:lsdException w:name="Medium Shading 1 Accent 5" w:semiHidden="0" w:uiPriority="63" w:unhideWhenUsed="0"/>
-    <w:lsdException w:name="Medium Shading 2 Accent 5" w:semiHidden="0" w:uiPriority="64" w:unhideWhenUsed="0"/>
-    <w:lsdException w:name="Medium List 1 Accent 5" w:semiHidden="0" w:uiPriority="65" w:unhideWhenUsed="0"/>
-    <w:lsdException w:name="Medium List 2 Accent 5" w:semiHidden="0" w:uiPriority="66" w:unhideWhenUsed="0"/>
-    <w:lsdException w:name="Medium Grid 1 Accent 5" w:semiHidden="0" w:uiPriority="67" w:unhideWhenUsed="0"/>
-    <w:lsdException w:name="Medium Grid 2 Accent 5" w:semiHidden="0" w:uiPriority="68" w:unhideWhenUsed="0"/>
-    <w:lsdException w:name="Medium Grid 3 Accent 5" w:semiHidden="0" w:uiPriority="69" w:unhideWhenUsed="0"/>
-    <w:lsdException w:name="Dark List Accent 5" w:semiHidden="0" w:uiPriority="70" w:unhideWhenUsed="0"/>
-    <w:lsdException w:name="Colorful Shading Accent 5" w:semiHidden="0" w:uiPriority="71" w:unhideWhenUsed="0"/>
-    <w:lsdException w:name="Colorful List Accent 5" w:semiHidden="0" w:uiPriority="72" w:unhideWhenUsed="0"/>
-    <w:lsdException w:name="Colorful Grid Accent 5" w:semiHidden="0" w:uiPriority="73" w:unhideWhenUsed="0"/>
-    <w:lsdException w:name="Light Shading Accent 6" w:semiHidden="0" w:uiPriority="60" w:unhideWhenUsed="0"/>
-    <w:lsdException w:name="Light List Accent 6" w:semiHidden="0" w:uiPriority="61" w:unhideWhenUsed="0"/>
-    <w:lsdException w:name="Light Grid Accent 6" w:semiHidden="0" w:uiPriority="62" w:unhideWhenUsed="0"/>
-    <w:lsdException w:name="Medium Shading 1 Accent 6" w:semiHidden="0" w:uiPriority="63" w:unhideWhenUsed="0"/>
-    <w:lsdException w:name="Medium Shading 2 Accent 6" w:semiHidden="0" w:uiPriority="64" w:unhideWhenUsed="0"/>
-    <w:lsdException w:name="Medium List 1 Accent 6" w:semiHidden="0" w:uiPriority="65" w:unhideWhenUsed="0"/>
-    <w:lsdException w:name="Medium List 2 Accent 6" w:semiHidden="0" w:uiPriority="66" w:unhideWhenUsed="0"/>
-    <w:lsdException w:name="Medium Grid 1 Accent 6" w:semiHidden="0" w:uiPriority="67" w:unhideWhenUsed="0"/>
-    <w:lsdException w:name="Medium Grid 2 Accent 6" w:semiHidden="0" w:uiPriority="68" w:unhideWhenUsed="0"/>
-    <w:lsdException w:name="Medium Grid 3 Accent 6" w:semiHidden="0" w:uiPriority="69" w:unhideWhenUsed="0"/>
-    <w:lsdException w:name="Dark List Accent 6" w:semiHidden="0" w:uiPriority="70" w:unhideWhenUsed="0"/>
-    <w:lsdException w:name="Colorful Shading Accent 6" w:semiHidden="0" w:uiPriority="71" w:unhideWhenUsed="0"/>
-    <w:lsdException w:name="Colorful List Accent 6" w:semiHidden="0" w:uiPriority="72" w:unhideWhenUsed="0"/>
-    <w:lsdException w:name="Colorful Grid Accent 6" w:semiHidden="0" w:uiPriority="73" w:unhideWhenUsed="0"/>
-    <w:lsdException w:name="Subtle Emphasis" w:semiHidden="0" w:uiPriority="19" w:unhideWhenUsed="0" w:qFormat="1"/>
-    <w:lsdException w:name="Intense Emphasis" w:semiHidden="0" w:uiPriority="21" w:unhideWhenUsed="0" w:qFormat="1"/>
-    <w:lsdException w:name="Subtle Reference" w:semiHidden="0" w:uiPriority="31" w:unhideWhenUsed="0" w:qFormat="1"/>
-    <w:lsdException w:name="Intense Reference" w:semiHidden="0" w:uiPriority="32" w:unhideWhenUsed="0" w:qFormat="1"/>
-    <w:lsdException w:name="Book Title" w:semiHidden="0" w:uiPriority="33" w:unhideWhenUsed="0" w:qFormat="1"/>
-    <w:lsdException w:name="Bibliography" w:uiPriority="37"/>
-    <w:lsdException w:name="TOC Heading" w:uiPriority="39" w:qFormat="1"/>
+  <w:latentStyles w:defLockedState="0" w:defUIPriority="99" w:defSemiHidden="0" w:defUnhideWhenUsed="0" w:defQFormat="0" w:count="371">
+    <w:lsdException w:name="Normal" w:uiPriority="0" w:qFormat="1"/>
+    <w:lsdException w:name="heading 1" w:uiPriority="9" w:qFormat="1"/>
+    <w:lsdException w:name="heading 2" w:semiHidden="1" w:uiPriority="9" w:unhideWhenUsed="1" w:qFormat="1"/>
+    <w:lsdException w:name="heading 3" w:semiHidden="1" w:uiPriority="9" w:unhideWhenUsed="1" w:qFormat="1"/>
+    <w:lsdException w:name="heading 4" w:semiHidden="1" w:uiPriority="9" w:unhideWhenUsed="1" w:qFormat="1"/>
+    <w:lsdException w:name="heading 5" w:semiHidden="1" w:uiPriority="9" w:unhideWhenUsed="1" w:qFormat="1"/>
+    <w:lsdException w:name="heading 6" w:semiHidden="1" w:uiPriority="9" w:unhideWhenUsed="1" w:qFormat="1"/>
+    <w:lsdException w:name="heading 7" w:semiHidden="1" w:uiPriority="9" w:unhideWhenUsed="1" w:qFormat="1"/>
+    <w:lsdException w:name="heading 8" w:semiHidden="1" w:uiPriority="9" w:unhideWhenUsed="1" w:qFormat="1"/>
+    <w:lsdException w:name="heading 9" w:semiHidden="1" w:uiPriority="9" w:unhideWhenUsed="1" w:qFormat="1"/>
+    <w:lsdException w:name="index 1" w:semiHidden="1" w:unhideWhenUsed="1"/>
+    <w:lsdException w:name="index 2" w:semiHidden="1" w:unhideWhenUsed="1"/>
+    <w:lsdException w:name="index 3" w:semiHidden="1" w:unhideWhenUsed="1"/>
+    <w:lsdException w:name="index 4" w:semiHidden="1" w:unhideWhenUsed="1"/>
+    <w:lsdException w:name="index 5" w:semiHidden="1" w:unhideWhenUsed="1"/>
+    <w:lsdException w:name="index 6" w:semiHidden="1" w:unhideWhenUsed="1"/>
+    <w:lsdException w:name="index 7" w:semiHidden="1" w:unhideWhenUsed="1"/>
+    <w:lsdException w:name="index 8" w:semiHidden="1" w:unhideWhenUsed="1"/>
+    <w:lsdException w:name="index 9" w:semiHidden="1" w:unhideWhenUsed="1"/>
+    <w:lsdException w:name="toc 1" w:semiHidden="1" w:uiPriority="39" w:unhideWhenUsed="1"/>
+    <w:lsdException w:name="toc 2" w:semiHidden="1" w:uiPriority="39" w:unhideWhenUsed="1"/>
+    <w:lsdException w:name="toc 3" w:semiHidden="1" w:uiPriority="39" w:unhideWhenUsed="1"/>
+    <w:lsdException w:name="toc 4" w:semiHidden="1" w:uiPriority="39" w:unhideWhenUsed="1"/>
+    <w:lsdException w:name="toc 5" w:semiHidden="1" w:uiPriority="39" w:unhideWhenUsed="1"/>
+    <w:lsdException w:name="toc 6" w:semiHidden="1" w:uiPriority="39" w:unhideWhenUsed="1"/>
+    <w:lsdException w:name="toc 7" w:semiHidden="1" w:uiPriority="39" w:unhideWhenUsed="1"/>
+    <w:lsdException w:name="toc 8" w:semiHidden="1" w:uiPriority="39" w:unhideWhenUsed="1"/>
+    <w:lsdException w:name="toc 9" w:semiHidden="1" w:uiPriority="39" w:unhideWhenUsed="1"/>
+    <w:lsdException w:name="Normal Indent" w:semiHidden="1" w:unhideWhenUsed="1"/>
+    <w:lsdException w:name="footnote text" w:semiHidden="1" w:unhideWhenUsed="1"/>
+    <w:lsdException w:name="annotation text" w:semiHidden="1" w:unhideWhenUsed="1"/>
+    <w:lsdException w:name="header" w:semiHidden="1" w:unhideWhenUsed="1"/>
+    <w:lsdException w:name="footer" w:semiHidden="1" w:unhideWhenUsed="1"/>
+    <w:lsdException w:name="index heading" w:semiHidden="1" w:unhideWhenUsed="1"/>
+    <w:lsdException w:name="caption" w:semiHidden="1" w:uiPriority="35" w:unhideWhenUsed="1" w:qFormat="1"/>
+    <w:lsdException w:name="table of figures" w:semiHidden="1" w:unhideWhenUsed="1"/>
+    <w:lsdException w:name="envelope address" w:semiHidden="1" w:unhideWhenUsed="1"/>
+    <w:lsdException w:name="envelope return" w:semiHidden="1" w:unhideWhenUsed="1"/>
+    <w:lsdException w:name="footnote reference" w:semiHidden="1" w:unhideWhenUsed="1"/>
+    <w:lsdException w:name="annotation reference" w:semiHidden="1" w:unhideWhenUsed="1"/>
+    <w:lsdException w:name="line number" w:semiHidden="1" w:unhideWhenUsed="1"/>
+    <w:lsdException w:name="page number" w:semiHidden="1" w:unhideWhenUsed="1"/>
+    <w:lsdException w:name="endnote reference" w:semiHidden="1" w:unhideWhenUsed="1"/>
+    <w:lsdException w:name="endnote text" w:semiHidden="1" w:unhideWhenUsed="1"/>
+    <w:lsdException w:name="table of authorities" w:semiHidden="1" w:unhideWhenUsed="1"/>
+    <w:lsdException w:name="macro" w:semiHidden="1" w:unhideWhenUsed="1"/>
+    <w:lsdException w:name="toa heading" w:semiHidden="1" w:unhideWhenUsed="1"/>
+    <w:lsdException w:name="List" w:semiHidden="1" w:unhideWhenUsed="1"/>
+    <w:lsdException w:name="List Bullet" w:semiHidden="1" w:unhideWhenUsed="1"/>
+    <w:lsdException w:name="List Number" w:semiHidden="1" w:unhideWhenUsed="1"/>
+    <w:lsdException w:name="List 2" w:semiHidden="1" w:unhideWhenUsed="1"/>
+    <w:lsdException w:name="List 3" w:semiHidden="1" w:unhideWhenUsed="1"/>
+    <w:lsdException w:name="List 4" w:semiHidden="1" w:unhideWhenUsed="1"/>
+    <w:lsdException w:name="List 5" w:semiHidden="1" w:unhideWhenUsed="1"/>
+    <w:lsdException w:name="List Bullet 2" w:semiHidden="1" w:unhideWhenUsed="1"/>
+    <w:lsdException w:name="List Bullet 3" w:semiHidden="1" w:unhideWhenUsed="1"/>
+    <w:lsdException w:name="List Bullet 4" w:semiHidden="1" w:unhideWhenUsed="1"/>
+    <w:lsdException w:name="List Bullet 5" w:semiHidden="1" w:unhideWhenUsed="1"/>
+    <w:lsdException w:name="List Number 2" w:semiHidden="1" w:unhideWhenUsed="1"/>
+    <w:lsdException w:name="List Number 3" w:semiHidden="1" w:unhideWhenUsed="1"/>
+    <w:lsdException w:name="List Number 4" w:semiHidden="1" w:unhideWhenUsed="1"/>
+    <w:lsdException w:name="List Number 5" w:semiHidden="1" w:unhideWhenUsed="1"/>
+    <w:lsdException w:name="Title" w:uiPriority="10" w:qFormat="1"/>
+    <w:lsdException w:name="Closing" w:semiHidden="1" w:unhideWhenUsed="1"/>
+    <w:lsdException w:name="Signature" w:semiHidden="1" w:unhideWhenUsed="1"/>
+    <w:lsdException w:name="Default Paragraph Font" w:semiHidden="1" w:uiPriority="1" w:unhideWhenUsed="1"/>
+    <w:lsdException w:name="Body Text" w:semiHidden="1" w:unhideWhenUsed="1"/>
+    <w:lsdException w:name="Body Text Indent" w:semiHidden="1" w:unhideWhenUsed="1"/>
+    <w:lsdException w:name="List Continue" w:semiHidden="1" w:unhideWhenUsed="1"/>
+    <w:lsdException w:name="List Continue 2" w:semiHidden="1" w:unhideWhenUsed="1"/>
+    <w:lsdException w:name="List Continue 3" w:semiHidden="1" w:unhideWhenUsed="1"/>
+    <w:lsdException w:name="List Continue 4" w:semiHidden="1" w:unhideWhenUsed="1"/>
+    <w:lsdException w:name="List Continue 5" w:semiHidden="1" w:unhideWhenUsed="1"/>
+    <w:lsdException w:name="Message Header" w:semiHidden="1" w:unhideWhenUsed="1"/>
+    <w:lsdException w:name="Subtitle" w:uiPriority="11" w:qFormat="1"/>
+    <w:lsdException w:name="Salutation" w:semiHidden="1" w:unhideWhenUsed="1"/>
+    <w:lsdException w:name="Date" w:semiHidden="1" w:unhideWhenUsed="1"/>
+    <w:lsdException w:name="Body Text First Indent" w:semiHidden="1" w:unhideWhenUsed="1"/>
+    <w:lsdException w:name="Body Text First Indent 2" w:semiHidden="1" w:unhideWhenUsed="1"/>
+    <w:lsdException w:name="Note Heading" w:semiHidden="1" w:unhideWhenUsed="1"/>
+    <w:lsdException w:name="Body Text 2" w:semiHidden="1" w:unhideWhenUsed="1"/>
+    <w:lsdException w:name="Body Text 3" w:semiHidden="1" w:unhideWhenUsed="1"/>
+    <w:lsdException w:name="Body Text Indent 2" w:semiHidden="1" w:unhideWhenUsed="1"/>
+    <w:lsdException w:name="Body Text Indent 3" w:semiHidden="1" w:unhideWhenUsed="1"/>
+    <w:lsdException w:name="Block Text" w:semiHidden="1" w:unhideWhenUsed="1"/>
+    <w:lsdException w:name="Hyperlink" w:semiHidden="1" w:unhideWhenUsed="1"/>
+    <w:lsdException w:name="FollowedHyperlink" w:semiHidden="1" w:unhideWhenUsed="1"/>
+    <w:lsdException w:name="Strong" w:uiPriority="22" w:qFormat="1"/>
+    <w:lsdException w:name="Emphasis" w:uiPriority="20" w:qFormat="1"/>
+    <w:lsdException w:name="Document Map" w:semiHidden="1" w:unhideWhenUsed="1"/>
+    <w:lsdException w:name="Plain Text" w:semiHidden="1" w:unhideWhenUsed="1"/>
+    <w:lsdException w:name="E-mail Signature" w:semiHidden="1" w:unhideWhenUsed="1"/>
+    <w:lsdException w:name="HTML Top of Form" w:semiHidden="1" w:unhideWhenUsed="1"/>
+    <w:lsdException w:name="HTML Bottom of Form" w:semiHidden="1" w:unhideWhenUsed="1"/>
+    <w:lsdException w:name="Normal (Web)" w:semiHidden="1" w:unhideWhenUsed="1"/>
+    <w:lsdException w:name="HTML Acronym" w:semiHidden="1" w:unhideWhenUsed="1"/>
+    <w:lsdException w:name="HTML Address" w:semiHidden="1" w:unhideWhenUsed="1"/>
+    <w:lsdException w:name="HTML Cite" w:semiHidden="1" w:unhideWhenUsed="1"/>
+    <w:lsdException w:name="HTML Code" w:semiHidden="1" w:unhideWhenUsed="1"/>
+    <w:lsdException w:name="HTML Definition" w:semiHidden="1" w:unhideWhenUsed="1"/>
+    <w:lsdException w:name="HTML Keyboard" w:semiHidden="1" w:unhideWhenUsed="1"/>
+    <w:lsdException w:name="HTML Preformatted" w:semiHidden="1" w:unhideWhenUsed="1"/>
+    <w:lsdException w:name="HTML Sample" w:semiHidden="1" w:unhideWhenUsed="1"/>
+    <w:lsdException w:name="HTML Typewriter" w:semiHidden="1" w:unhideWhenUsed="1"/>
+    <w:lsdException w:name="HTML Variable" w:semiHidden="1" w:unhideWhenUsed="1"/>
+    <w:lsdException w:name="Normal Table" w:semiHidden="1" w:unhideWhenUsed="1"/>
+    <w:lsdException w:name="annotation subject" w:semiHidden="1" w:unhideWhenUsed="1"/>
+    <w:lsdException w:name="No List" w:semiHidden="1" w:unhideWhenUsed="1"/>
+    <w:lsdException w:name="Outline List 1" w:semiHidden="1" w:unhideWhenUsed="1"/>
+    <w:lsdException w:name="Outline List 2" w:semiHidden="1" w:unhideWhenUsed="1"/>
+    <w:lsdException w:name="Outline List 3" w:semiHidden="1" w:unhideWhenUsed="1"/>
+    <w:lsdException w:name="Table Simple 1" w:semiHidden="1" w:unhideWhenUsed="1"/>
+    <w:lsdException w:name="Table Simple 2" w:semiHidden="1" w:unhideWhenUsed="1"/>
+    <w:lsdException w:name="Table Simple 3" w:semiHidden="1" w:unhideWhenUsed="1"/>
+    <w:lsdException w:name="Table Classic 1" w:semiHidden="1" w:unhideWhenUsed="1"/>
+    <w:lsdException w:name="Table Classic 2" w:semiHidden="1" w:unhideWhenUsed="1"/>
+    <w:lsdException w:name="Table Classic 3" w:semiHidden="1" w:unhideWhenUsed="1"/>
+    <w:lsdException w:name="Table Classic 4" w:semiHidden="1" w:unhideWhenUsed="1"/>
+    <w:lsdException w:name="Table Colorful 1" w:semiHidden="1" w:unhideWhenUsed="1"/>
+    <w:lsdException w:name="Table Colorful 2" w:semiHidden="1" w:unhideWhenUsed="1"/>
+    <w:lsdException w:name="Table Colorful 3" w:semiHidden="1" w:unhideWhenUsed="1"/>
+    <w:lsdException w:name="Table Columns 1" w:semiHidden="1" w:unhideWhenUsed="1"/>
+    <w:lsdException w:name="Table Columns 2" w:semiHidden="1" w:unhideWhenUsed="1"/>
+    <w:lsdException w:name="Table Columns 3" w:semiHidden="1" w:unhideWhenUsed="1"/>
+    <w:lsdException w:name="Table Columns 4" w:semiHidden="1" w:unhideWhenUsed="1"/>
+    <w:lsdException w:name="Table Columns 5" w:semiHidden="1" w:unhideWhenUsed="1"/>
+    <w:lsdException w:name="Table Grid 1" w:semiHidden="1" w:unhideWhenUsed="1"/>
+    <w:lsdException w:name="Table Grid 2" w:semiHidden="1" w:unhideWhenUsed="1"/>
+    <w:lsdException w:name="Table Grid 3" w:semiHidden="1" w:unhideWhenUsed="1"/>
+    <w:lsdException w:name="Table Grid 4" w:semiHidden="1" w:unhideWhenUsed="1"/>
+    <w:lsdException w:name="Table Grid 5" w:semiHidden="1" w:unhideWhenUsed="1"/>
+    <w:lsdException w:name="Table Grid 6" w:semiHidden="1" w:unhideWhenUsed="1"/>
+    <w:lsdException w:name="Table Grid 7" w:semiHidden="1" w:unhideWhenUsed="1"/>
+    <w:lsdException w:name="Table Grid 8" w:semiHidden="1" w:unhideWhenUsed="1"/>
+    <w:lsdException w:name="Table List 1" w:semiHidden="1" w:unhideWhenUsed="1"/>
+    <w:lsdException w:name="Table List 2" w:semiHidden="1" w:unhideWhenUsed="1"/>
+    <w:lsdException w:name="Table List 3" w:semiHidden="1" w:unhideWhenUsed="1"/>
+    <w:lsdException w:name="Table List 4" w:semiHidden="1" w:unhideWhenUsed="1"/>
+    <w:lsdException w:name="Table List 5" w:semiHidden="1" w:unhideWhenUsed="1"/>
+    <w:lsdException w:name="Table List 6" w:semiHidden="1" w:unhideWhenUsed="1"/>
+    <w:lsdException w:name="Table List 7" w:semiHidden="1" w:unhideWhenUsed="1"/>
+    <w:lsdException w:name="Table List 8" w:semiHidden="1" w:unhideWhenUsed="1"/>
+    <w:lsdException w:name="Table 3D effects 1" w:semiHidden="1" w:unhideWhenUsed="1"/>
+    <w:lsdException w:name="Table 3D effects 2" w:semiHidden="1" w:unhideWhenUsed="1"/>
+    <w:lsdException w:name="Table 3D effects 3" w:semiHidden="1" w:unhideWhenUsed="1"/>
+    <w:lsdException w:name="Table Contemporary" w:semiHidden="1" w:unhideWhenUsed="1"/>
+    <w:lsdException w:name="Table Elegant" w:semiHidden="1" w:unhideWhenUsed="1"/>
+    <w:lsdException w:name="Table Professional" w:semiHidden="1" w:unhideWhenUsed="1"/>
+    <w:lsdException w:name="Table Subtle 1" w:semiHidden="1" w:unhideWhenUsed="1"/>
+    <w:lsdException w:name="Table Subtle 2" w:semiHidden="1" w:unhideWhenUsed="1"/>
+    <w:lsdException w:name="Table Web 1" w:semiHidden="1" w:unhideWhenUsed="1"/>
+    <w:lsdException w:name="Table Web 2" w:semiHidden="1" w:unhideWhenUsed="1"/>
+    <w:lsdException w:name="Table Web 3" w:semiHidden="1" w:unhideWhenUsed="1"/>
+    <w:lsdException w:name="Balloon Text" w:semiHidden="1" w:unhideWhenUsed="1"/>
+    <w:lsdException w:name="Table Grid" w:uiPriority="59"/>
+    <w:lsdException w:name="Table Theme" w:semiHidden="1" w:unhideWhenUsed="1"/>
+    <w:lsdException w:name="Placeholder Text" w:semiHidden="1"/>
+    <w:lsdException w:name="No Spacing" w:uiPriority="1" w:qFormat="1"/>
+    <w:lsdException w:name="Light Shading" w:uiPriority="60"/>
+    <w:lsdException w:name="Light List" w:uiPriority="61"/>
+    <w:lsdException w:name="Light Grid" w:uiPriority="62"/>
+    <w:lsdException w:name="Medium Shading 1" w:uiPriority="63"/>
+    <w:lsdException w:name="Medium Shading 2" w:uiPriority="64"/>
+    <w:lsdException w:name="Medium List 1" w:uiPriority="65"/>
+    <w:lsdException w:name="Medium List 2" w:uiPriority="66"/>
+    <w:lsdException w:name="Medium Grid 1" w:uiPriority="67"/>
+    <w:lsdException w:name="Medium Grid 2" w:uiPriority="68"/>
+    <w:lsdException w:name="Medium Grid 3" w:uiPriority="69"/>
+    <w:lsdException w:name="Dark List" w:uiPriority="70"/>
+    <w:lsdException w:name="Colorful Shading" w:uiPriority="71"/>
+    <w:lsdException w:name="Colorful List" w:uiPriority="72"/>
+    <w:lsdException w:name="Colorful Grid" w:uiPriority="73"/>
+    <w:lsdException w:name="Light Shading Accent 1" w:uiPriority="60"/>
+    <w:lsdException w:name="Light List Accent 1" w:uiPriority="61"/>
+    <w:lsdException w:name="Light Grid Accent 1" w:uiPriority="62"/>
+    <w:lsdException w:name="Medium Shading 1 Accent 1" w:uiPriority="63"/>
+    <w:lsdException w:name="Medium Shading 2 Accent 1" w:uiPriority="64"/>
+    <w:lsdException w:name="Medium List 1 Accent 1" w:uiPriority="65"/>
+    <w:lsdException w:name="Revision" w:semiHidden="1"/>
+    <w:lsdException w:name="List Paragraph" w:uiPriority="34" w:qFormat="1"/>
+    <w:lsdException w:name="Quote" w:uiPriority="29" w:qFormat="1"/>
+    <w:lsdException w:name="Intense Quote" w:uiPriority="30" w:qFormat="1"/>
+    <w:lsdException w:name="Medium List 2 Accent 1" w:uiPriority="66"/>
+    <w:lsdException w:name="Medium Grid 1 Accent 1" w:uiPriority="67"/>
+    <w:lsdException w:name="Medium Grid 2 Accent 1" w:uiPriority="68"/>
+    <w:lsdException w:name="Medium Grid 3 Accent 1" w:uiPriority="69"/>
+    <w:lsdException w:name="Dark List Accent 1" w:uiPriority="70"/>
+    <w:lsdException w:name="Colorful Shading Accent 1" w:uiPriority="71"/>
+    <w:lsdException w:name="Colorful List Accent 1" w:uiPriority="72"/>
+    <w:lsdException w:name="Colorful Grid Accent 1" w:uiPriority="73"/>
+    <w:lsdException w:name="Light Shading Accent 2" w:uiPriority="60"/>
+    <w:lsdException w:name="Light List Accent 2" w:uiPriority="61"/>
+    <w:lsdException w:name="Light Grid Accent 2" w:uiPriority="62"/>
+    <w:lsdException w:name="Medium Shading 1 Accent 2" w:uiPriority="63"/>
+    <w:lsdException w:name="Medium Shading 2 Accent 2" w:uiPriority="64"/>
+    <w:lsdException w:name="Medium List 1 Accent 2" w:uiPriority="65"/>
+    <w:lsdException w:name="Medium List 2 Accent 2" w:uiPriority="66"/>
+    <w:lsdException w:name="Medium Grid 1 Accent 2" w:uiPriority="67"/>
+    <w:lsdException w:name="Medium Grid 2 Accent 2" w:uiPriority="68"/>
+    <w:lsdException w:name="Medium Grid 3 Accent 2" w:uiPriority="69"/>
+    <w:lsdException w:name="Dark List Accent 2" w:uiPriority="70"/>
+    <w:lsdException w:name="Colorful Shading Accent 2" w:uiPriority="71"/>
+    <w:lsdException w:name="Colorful List Accent 2" w:uiPriority="72"/>
+    <w:lsdException w:name="Colorful Grid Accent 2" w:uiPriority="73"/>
+    <w:lsdException w:name="Light Shading Accent 3" w:uiPriority="60"/>
+    <w:lsdException w:name="Light List Accent 3" w:uiPriority="61"/>
+    <w:lsdException w:name="Light Grid Accent 3" w:uiPriority="62"/>
+    <w:lsdException w:name="Medium Shading 1 Accent 3" w:uiPriority="63"/>
+    <w:lsdException w:name="Medium Shading 2 Accent 3" w:uiPriority="64"/>
+    <w:lsdException w:name="Medium List 1 Accent 3" w:uiPriority="65"/>
+    <w:lsdException w:name="Medium List 2 Accent 3" w:uiPriority="66"/>
+    <w:lsdException w:name="Medium Grid 1 Accent 3" w:uiPriority="67"/>
+    <w:lsdException w:name="Medium Grid 2 Accent 3" w:uiPriority="68"/>
+    <w:lsdException w:name="Medium Grid 3 Accent 3" w:uiPriority="69"/>
+    <w:lsdException w:name="Dark List Accent 3" w:uiPriority="70"/>
+    <w:lsdException w:name="Colorful Shading Accent 3" w:uiPriority="71"/>
+    <w:lsdException w:name="Colorful List Accent 3" w:uiPriority="72"/>
+    <w:lsdException w:name="Colorful Grid Accent 3" w:uiPriority="73"/>
+    <w:lsdException w:name="Light Shading Accent 4" w:uiPriority="60"/>
+    <w:lsdException w:name="Light List Accent 4" w:uiPriority="61"/>
+    <w:lsdException w:name="Light Grid Accent 4" w:uiPriority="62"/>
+    <w:lsdException w:name="Medium Shading 1 Accent 4" w:uiPriority="63"/>
+    <w:lsdException w:name="Medium Shading 2 Accent 4" w:uiPriority="64"/>
+    <w:lsdException w:name="Medium List 1 Accent 4" w:uiPriority="65"/>
+    <w:lsdException w:name="Medium List 2 Accent 4" w:uiPriority="66"/>
+    <w:lsdException w:name="Medium Grid 1 Accent 4" w:uiPriority="67"/>
+    <w:lsdException w:name="Medium Grid 2 Accent 4" w:uiPriority="68"/>
+    <w:lsdException w:name="Medium Grid 3 Accent 4" w:uiPriority="69"/>
+    <w:lsdException w:name="Dark List Accent 4" w:uiPriority="70"/>
+    <w:lsdException w:name="Colorful Shading Accent 4" w:uiPriority="71"/>
+    <w:lsdException w:name="Colorful List Accent 4" w:uiPriority="72"/>
+    <w:lsdException w:name="Colorful Grid Accent 4" w:uiPriority="73"/>
+    <w:lsdException w:name="Light Shading Accent 5" w:uiPriority="60"/>
+    <w:lsdException w:name="Light List Accent 5" w:uiPriority="61"/>
+    <w:lsdException w:name="Light Grid Accent 5" w:uiPriority="62"/>
+    <w:lsdException w:name="Medium Shading 1 Accent 5" w:uiPriority="63"/>
+    <w:lsdException w:name="Medium Shading 2 Accent 5" w:uiPriority="64"/>
+    <w:lsdException w:name="Medium List 1 Accent 5" w:uiPriority="65"/>
+    <w:lsdException w:name="Medium List 2 Accent 5" w:uiPriority="66"/>
+    <w:lsdException w:name="Medium Grid 1 Accent 5" w:uiPriority="67"/>
+    <w:lsdException w:name="Medium Grid 2 Accent 5" w:uiPriority="68"/>
+    <w:lsdException w:name="Medium Grid 3 Accent 5" w:uiPriority="69"/>
+    <w:lsdException w:name="Dark List Accent 5" w:uiPriority="70"/>
+    <w:lsdException w:name="Colorful Shading Accent 5" w:uiPriority="71"/>
+    <w:lsdException w:name="Colorful List Accent 5" w:uiPriority="72"/>
+    <w:lsdException w:name="Colorful Grid Accent 5" w:uiPriority="73"/>
+    <w:lsdException w:name="Light Shading Accent 6" w:uiPriority="60"/>
+    <w:lsdException w:name="Light List Accent 6" w:uiPriority="61"/>
+    <w:lsdException w:name="Light Grid Accent 6" w:uiPriority="62"/>
+    <w:lsdException w:name="Medium Shading 1 Accent 6" w:uiPriority="63"/>
+    <w:lsdException w:name="Medium Shading 2 Accent 6" w:uiPriority="64"/>
+    <w:lsdException w:name="Medium List 1 Accent 6" w:uiPriority="65"/>
+    <w:lsdException w:name="Medium List 2 Accent 6" w:uiPriority="66"/>
+    <w:lsdException w:name="Medium Grid 1 Accent 6" w:uiPriority="67"/>
+    <w:lsdException w:name="Medium Grid 2 Accent 6" w:uiPriority="68"/>
+    <w:lsdException w:name="Medium Grid 3 Accent 6" w:uiPriority="69"/>
+    <w:lsdException w:name="Dark List Accent 6" w:uiPriority="70"/>
+    <w:lsdException w:name="Colorful Shading Accent 6" w:uiPriority="71"/>
+    <w:lsdException w:name="Colorful List Accent 6" w:uiPriority="72"/>
+    <w:lsdException w:name="Colorful Grid Accent 6" w:uiPriority="73"/>
+    <w:lsdException w:name="Subtle Emphasis" w:uiPriority="19" w:qFormat="1"/>
+    <w:lsdException w:name="Intense Emphasis" w:uiPriority="21" w:qFormat="1"/>
+    <w:lsdException w:name="Subtle Reference" w:uiPriority="31" w:qFormat="1"/>
+    <w:lsdException w:name="Intense Reference" w:uiPriority="32" w:qFormat="1"/>
+    <w:lsdException w:name="Book Title" w:uiPriority="33" w:qFormat="1"/>
+    <w:lsdException w:name="Bibliography" w:semiHidden="1" w:uiPriority="37" w:unhideWhenUsed="1"/>
+    <w:lsdException w:name="TOC Heading" w:semiHidden="1" w:uiPriority="39" w:unhideWhenUsed="1" w:qFormat="1"/>
+    <w:lsdException w:name="Grid Table 4" w:uiPriority="49"/>
+    <w:lsdException w:name="Grid Table 5 Dark" w:uiPriority="50"/>
+    <w:lsdException w:name="Grid Table 6 Colorful" w:uiPriority="51"/>
+    <w:lsdException w:name="Grid Table 7 Colorful" w:uiPriority="52"/>
+    <w:lsdException w:name="Grid Table 1 Light Accent 1" w:uiPriority="46"/>
+    <w:lsdException w:name="Grid Table 2 Accent 1" w:uiPriority="47"/>
+    <w:lsdException w:name="Grid Table 3 Accent 1" w:uiPriority="48"/>
+    <w:lsdException w:name="Grid Table 4 Accent 1" w:uiPriority="49"/>
+    <w:lsdException w:name="Grid Table 5 Dark Accent 1" w:uiPriority="50"/>
+    <w:lsdException w:name="Grid Table 6 Colorful Accent 1" w:uiPriority="51"/>
+    <w:lsdException w:name="Grid Table 7 Colorful Accent 1" w:uiPriority="52"/>
+    <w:lsdException w:name="Grid Table 1 Light Accent 2" w:uiPriority="46"/>
+    <w:lsdException w:name="Grid Table 2 Accent 2" w:uiPriority="47"/>
+    <w:lsdException w:name="Grid Table 3 Accent 2" w:uiPriority="48"/>
+    <w:lsdException w:name="Grid Table 4 Accent 2" w:uiPriority="49"/>
+    <w:lsdException w:name="Grid Table 5 Dark Accent 2" w:uiPriority="50"/>
+    <w:lsdException w:name="Grid Table 6 Colorful Accent 2" w:uiPriority="51"/>
+    <w:lsdException w:name="Grid Table 7 Colorful Accent 2" w:uiPriority="52"/>
+    <w:lsdException w:name="Grid Table 1 Light Accent 3" w:uiPriority="46"/>
+    <w:lsdException w:name="Grid Table 2 Accent 3" w:uiPriority="47"/>
+    <w:lsdException w:name="Grid Table 3 Accent 3" w:uiPriority="48"/>
+    <w:lsdException w:name="Grid Table 4 Accent 3" w:uiPriority="49"/>
+    <w:lsdException w:name="Grid Table 5 Dark Accent 3" w:uiPriority="50"/>
+    <w:lsdException w:name="Grid Table 6 Colorful Accent 3" w:uiPriority="51"/>
+    <w:lsdException w:name="Grid Table 7 Colorful Accent 3" w:uiPriority="52"/>
+    <w:lsdException w:name="Grid Table 1 Light Accent 4" w:uiPriority="46"/>
+    <w:lsdException w:name="Grid Table 2 Accent 4" w:uiPriority="47"/>
+    <w:lsdException w:name="Grid Table 3 Accent 4" w:uiPriority="48"/>
+    <w:lsdException w:name="Grid Table 4 Accent 4" w:uiPriority="49"/>
+    <w:lsdException w:name="Grid Table 5 Dark Accent 4" w:uiPriority="50"/>
+    <w:lsdException w:name="Grid Table 6 Colorful Accent 4" w:uiPriority="51"/>
+    <w:lsdException w:name="Grid Table 7 Colorful Accent 4" w:uiPriority="52"/>
+    <w:lsdException w:name="Grid Table 1 Light Accent 5" w:uiPriority="46"/>
+    <w:lsdException w:name="Grid Table 2 Accent 5" w:uiPriority="47"/>
+    <w:lsdException w:name="Grid Table 3 Accent 5" w:uiPriority="48"/>
+    <w:lsdException w:name="Grid Table 4 Accent 5" w:uiPriority="49"/>
+    <w:lsdException w:name="Grid Table 5 Dark Accent 5" w:uiPriority="50"/>
+    <w:lsdException w:name="Grid Table 6 Colorful Accent 5" w:uiPriority="51"/>
+    <w:lsdException w:name="Grid Table 7 Colorful Accent 5" w:uiPriority="52"/>
+    <w:lsdException w:name="Grid Table 1 Light Accent 6" w:uiPriority="46"/>
+    <w:lsdException w:name="Grid Table 2 Accent 6" w:uiPriority="47"/>
+    <w:lsdException w:name="Grid Table 3 Accent 6" w:uiPriority="48"/>
+    <w:lsdException w:name="Grid Table 4 Accent 6" w:uiPriority="49"/>
+    <w:lsdException w:name="Grid Table 5 Dark Accent 6" w:uiPriority="50"/>
+    <w:lsdException w:name="Grid Table 6 Colorful Accent 6" w:uiPriority="51"/>
+    <w:lsdException w:name="Grid Table 7 Colorful Accent 6" w:uiPriority="52"/>
+    <w:lsdException w:name="List Table 1 Light" w:uiPriority="46"/>
+    <w:lsdException w:name="List Table 2" w:uiPriority="47"/>
+    <w:lsdException w:name="List Table 3" w:uiPriority="48"/>
+    <w:lsdException w:name="List Table 4" w:uiPriority="49"/>
+    <w:lsdException w:name="List Table 5 Dark" w:uiPriority="50"/>
+    <w:lsdException w:name="List Table 6 Colorful" w:uiPriority="51"/>
+    <w:lsdException w:name="List Table 7 Colorful" w:uiPriority="52"/>
+    <w:lsdException w:name="List Table 1 Light Accent 1" w:uiPriority="46"/>
+    <w:lsdException w:name="List Table 2 Accent 1" w:uiPriority="47"/>
+    <w:lsdException w:name="List Table 3 Accent 1" w:uiPriority="48"/>
+    <w:lsdException w:name="List Table 4 Accent 1" w:uiPriority="49"/>
+    <w:lsdException w:name="List Table 5 Dark Accent 1" w:uiPriority="50"/>
+    <w:lsdException w:name="List Table 6 Colorful Accent 1" w:uiPriority="51"/>
+    <w:lsdException w:name="List Table 7 Colorful Accent 1" w:uiPriority="52"/>
+    <w:lsdException w:name="List Table 1 Light Accent 2" w:uiPriority="46"/>
+    <w:lsdException w:name="List Table 2 Accent 2" w:uiPriority="47"/>
+    <w:lsdException w:name="List Table 3 Accent 2" w:uiPriority="48"/>
+    <w:lsdException w:name="List Table 4 Accent 2" w:uiPriority="49"/>
+    <w:lsdException w:name="List Table 5 Dark Accent 2" w:uiPriority="50"/>
+    <w:lsdException w:name="List Table 6 Colorful Accent 2" w:uiPriority="51"/>
+    <w:lsdException w:name="List Table 7 Colorful Accent 2" w:uiPriority="52"/>
+    <w:lsdException w:name="List Table 1 Light Accent 3" w:uiPriority="46"/>
+    <w:lsdException w:name="List Table 2 Accent 3" w:uiPriority="47"/>
+    <w:lsdException w:name="List Table 3 Accent 3" w:uiPriority="48"/>
+    <w:lsdException w:name="List Table 4 Accent 3" w:uiPriority="49"/>
+    <w:lsdException w:name="List Table 5 Dark Accent 3" w:uiPriority="50"/>
+    <w:lsdException w:name="List Table 6 Colorful Accent 3" w:uiPriority="51"/>
+    <w:lsdException w:name="List Table 7 Colorful Accent 3" w:uiPriority="52"/>
+    <w:lsdException w:name="List Table 1 Light Accent 4" w:uiPriority="46"/>
+    <w:lsdException w:name="List Table 2 Accent 4" w:uiPriority="47"/>
+    <w:lsdException w:name="List Table 3 Accent 4" w:uiPriority="48"/>
+    <w:lsdException w:name="List Table 4 Accent 4" w:uiPriority="49"/>
+    <w:lsdException w:name="List Table 5 Dark Accent 4" w:uiPriority="50"/>
+    <w:lsdException w:name="List Table 6 Colorful Accent 4" w:uiPriority="51"/>
+    <w:lsdException w:name="List Table 7 Colorful Accent 4" w:uiPriority="52"/>
+    <w:lsdException w:name="List Table 1 Light Accent 5" w:uiPriority="46"/>
+    <w:lsdException w:name="List Table 2 Accent 5" w:uiPriority="47"/>
+    <w:lsdException w:name="List Table 3 Accent 5" w:uiPriority="48"/>
+    <w:lsdException w:name="List Table 4 Accent 5" w:uiPriority="49"/>
+    <w:lsdException w:name="List Table 5 Dark Accent 5" w:uiPriority="50"/>
+    <w:lsdException w:name="List Table 6 Colorful Accent 5" w:uiPriority="51"/>
+    <w:lsdException w:name="List Table 7 Colorful Accent 5" w:uiPriority="52"/>
+    <w:lsdException w:name="List Table 1 Light Accent 6" w:uiPriority="46"/>
+    <w:lsdException w:name="List Table 2 Accent 6" w:uiPriority="47"/>
+    <w:lsdException w:name="List Table 3 Accent 6" w:uiPriority="48"/>
+    <w:lsdException w:name="List Table 4 Accent 6" w:uiPriority="49"/>
+    <w:lsdException w:name="List Table 5 Dark Accent 6" w:uiPriority="50"/>
+    <w:lsdException w:name="List Table 6 Colorful Accent 6" w:uiPriority="51"/>
+    <w:lsdException w:name="List Table 7 Colorful Accent 6" w:uiPriority="52"/>
   </w:latentStyles>
   <w:style w:type="paragraph" w:default="1" w:styleId="Normal">
     <w:name w:val="Normal"/>
@@ -13222,7 +12955,7 @@
 </file>
 
 <file path=customXml/itemProps1.xml><?xml version="1.0" encoding="utf-8"?>
-<ds:datastoreItem xmlns:ds="http://schemas.openxmlformats.org/officeDocument/2006/customXml" ds:itemID="{754E0C96-9960-CC4C-9692-52A4876AB18A}">
+<ds:datastoreItem xmlns:ds="http://schemas.openxmlformats.org/officeDocument/2006/customXml" ds:itemID="{2811EA09-B7AC-4A02-BB4A-14E430E08028}">
   <ds:schemaRefs>
     <ds:schemaRef ds:uri="http://schemas.openxmlformats.org/officeDocument/2006/bibliography"/>
   </ds:schemaRefs>

</xml_diff>